<commit_message>
update địt mẹ cuộc đời
</commit_message>
<xml_diff>
--- a/Nam4_HK1/Đồ án chuyên ngành/FinalFile/C1_TranNguyenLoc297.docx
+++ b/Nam4_HK1/Đồ án chuyên ngành/FinalFile/C1_TranNguyenLoc297.docx
@@ -51,6 +51,7 @@
           <w:szCs w:val="26"/>
         </w:rPr>
       </w:pPr>
+      <w:bookmarkStart w:id="1" w:name="_Hlk148008856"/>
       <w:r>
         <w:rPr>
           <w:rFonts w:ascii="Times New Roman" w:hAnsi="Times New Roman"/>
@@ -1209,6 +1210,7 @@
         <w:t>Sau đó ta so sánh cách thức xử lý bài toán khuyến nghị phim giữa 3 trang web xem phim trên.</w:t>
       </w:r>
     </w:p>
+    <w:bookmarkEnd w:id="1"/>
     <w:p/>
     <w:p>
       <w:pPr>
@@ -1229,6 +1231,7 @@
           <w:szCs w:val="26"/>
         </w:rPr>
       </w:pPr>
+      <w:bookmarkStart w:id="2" w:name="_Hlk148009031"/>
       <w:r>
         <w:rPr>
           <w:rFonts w:ascii="Times New Roman" w:hAnsi="Times New Roman"/>
@@ -1257,6 +1260,8 @@
           <w:szCs w:val="26"/>
         </w:rPr>
       </w:pPr>
+      <w:bookmarkStart w:id="3" w:name="_Hlk148009061"/>
+      <w:bookmarkEnd w:id="2"/>
       <w:r>
         <w:rPr>
           <w:rFonts w:ascii="Times New Roman" w:hAnsi="Times New Roman"/>
@@ -1279,6 +1284,8 @@
           <w:szCs w:val="26"/>
         </w:rPr>
       </w:pPr>
+      <w:bookmarkStart w:id="4" w:name="_Hlk148009132"/>
+      <w:bookmarkEnd w:id="3"/>
       <w:r>
         <w:rPr>
           <w:rFonts w:ascii="Times New Roman" w:hAnsi="Times New Roman"/>
@@ -1454,6 +1461,7 @@
         <w:t>Trong thực tế, ý tưởng để những người lập trình xây dựng một hệ thống khuyến nghị không đâu xa lạ chính là xuất phát từ hành vi của người mua hàng và người bán hàng:  Khi một người mua hàng có nhu cầu mua một sản phẩm, họ thường sẽ có hành vi hỏi người bán hàng để tư vấn cho họ về sản phẩm mà họ có ý định mua. Người bán hàng sẽ tiến hành thu thập thông tin từ người mua bao gồm: nhu cầu sử dụng, đặc điểm, mức độ phù hợp, chức năng, màu sắc, … đồng thời kết hợp với kiến thức hiểu biết của mình về sản phẩm để đưa ra đề xuất, lời khuyên sản phẩm phù hợp nhất cho người mua. Và ở một mức độ cao hơn, người bán sẽ liên hệ, liên tưởng những người đã từng mua sản phẩm mà có đặc điểm tương đồng vời người mua hiện tại, từ đó họ dự đoán người mua hiện tại có khả năng thích sản phẩm nào nhất để đưa ra khuyến nghị sản phẩm phù hợp nhất cho người mua.</w:t>
       </w:r>
     </w:p>
+    <w:bookmarkEnd w:id="4"/>
     <w:p>
       <w:pPr>
         <w:spacing w:line="360" w:lineRule="auto"/>
@@ -1527,6 +1535,7 @@
           <w:szCs w:val="26"/>
         </w:rPr>
       </w:pPr>
+      <w:bookmarkStart w:id="5" w:name="_Hlk148009788"/>
       <w:r>
         <w:rPr>
           <w:rFonts w:ascii="Times New Roman" w:hAnsi="Times New Roman"/>
@@ -1859,7 +1868,7 @@
         </w:rPr>
         <w:t xml:space="preserve">P, P = </w:t>
       </w:r>
-      <w:bookmarkStart w:id="1" w:name="_Hlk147908362"/>
+      <w:bookmarkStart w:id="6" w:name="_Hlk147908362"/>
       <w:r>
         <w:rPr>
           <w:rFonts w:ascii="Times New Roman" w:hAnsi="Times New Roman"/>
@@ -2038,7 +2047,7 @@
         </w:rPr>
         <w:t>.</w:t>
       </w:r>
-      <w:bookmarkEnd w:id="1"/>
+      <w:bookmarkEnd w:id="6"/>
     </w:p>
     <w:p>
       <w:pPr>
@@ -3538,6 +3547,11 @@
     </w:p>
     <w:p>
       <w:pPr>
+        <w:pStyle w:val="ListParagraph"/>
+        <w:numPr>
+          <w:ilvl w:val="0"/>
+          <w:numId w:val="59"/>
+        </w:numPr>
         <w:spacing w:line="360" w:lineRule="auto"/>
         <w:jc w:val="both"/>
         <w:rPr>
@@ -3552,8 +3566,7 @@
           <w:sz w:val="26"/>
           <w:szCs w:val="26"/>
         </w:rPr>
-        <w:tab/>
-        <w:t xml:space="preserve">+ Đặc điểm của người dùng </w:t>
+        <w:t xml:space="preserve">Đặc điểm của người dùng </w:t>
       </w:r>
       <m:oMath>
         <m:sSub>
@@ -3642,6 +3655,11 @@
     </w:p>
     <w:p>
       <w:pPr>
+        <w:pStyle w:val="ListParagraph"/>
+        <w:numPr>
+          <w:ilvl w:val="0"/>
+          <w:numId w:val="59"/>
+        </w:numPr>
         <w:spacing w:line="360" w:lineRule="auto"/>
         <w:jc w:val="both"/>
         <w:rPr>
@@ -3657,8 +3675,7 @@
           <w:szCs w:val="26"/>
         </w:rPr>
         <w:lastRenderedPageBreak/>
-        <w:tab/>
-        <w:t xml:space="preserve">+ Đặc điểm của sản phẩm </w:t>
+        <w:t xml:space="preserve">Đặc điểm của sản phẩm </w:t>
       </w:r>
       <m:oMath>
         <m:sSub>
@@ -3713,6 +3730,11 @@
     </w:p>
     <w:p>
       <w:pPr>
+        <w:pStyle w:val="ListParagraph"/>
+        <w:numPr>
+          <w:ilvl w:val="0"/>
+          <w:numId w:val="59"/>
+        </w:numPr>
         <w:spacing w:line="360" w:lineRule="auto"/>
         <w:jc w:val="both"/>
         <w:rPr>
@@ -3727,8 +3749,7 @@
           <w:sz w:val="26"/>
           <w:szCs w:val="26"/>
         </w:rPr>
-        <w:tab/>
-        <w:t xml:space="preserve">+ Lịch sử giao dịch của người dùng </w:t>
+        <w:t xml:space="preserve">Lịch sử giao dịch của người dùng </w:t>
       </w:r>
       <m:oMath>
         <m:sSub>
@@ -4086,6 +4107,8 @@
           <w:szCs w:val="26"/>
         </w:rPr>
       </w:pPr>
+      <w:bookmarkStart w:id="7" w:name="_Hlk148011124"/>
+      <w:bookmarkEnd w:id="5"/>
       <w:r>
         <w:rPr>
           <w:rFonts w:ascii="Times New Roman" w:hAnsi="Times New Roman"/>
@@ -4179,6 +4202,8 @@
           <w:szCs w:val="26"/>
         </w:rPr>
       </w:pPr>
+      <w:bookmarkStart w:id="8" w:name="_Hlk148011512"/>
+      <w:bookmarkEnd w:id="7"/>
       <w:r>
         <w:rPr>
           <w:rFonts w:ascii="Times New Roman" w:hAnsi="Times New Roman"/>
@@ -4210,6 +4235,8 @@
         <w:spacing w:line="360" w:lineRule="auto"/>
         <w:jc w:val="center"/>
       </w:pPr>
+      <w:bookmarkStart w:id="9" w:name="_Hlk148011590"/>
+      <w:bookmarkEnd w:id="8"/>
       <w:r>
         <w:rPr>
           <w:rFonts w:ascii="Times New Roman" w:hAnsi="Times New Roman"/>
@@ -4217,6 +4244,7 @@
           <w:sz w:val="26"/>
           <w:szCs w:val="26"/>
         </w:rPr>
+        <w:lastRenderedPageBreak/>
         <w:drawing>
           <wp:inline distT="0" distB="0" distL="0" distR="0" wp14:anchorId="653F342B" wp14:editId="61061B18">
             <wp:extent cx="3927945" cy="2311033"/>
@@ -4341,16 +4369,18 @@
           <w:szCs w:val="26"/>
         </w:rPr>
       </w:pPr>
-      <w:r>
-        <w:rPr>
-          <w:rFonts w:ascii="Times New Roman" w:hAnsi="Times New Roman"/>
-          <w:sz w:val="26"/>
-          <w:szCs w:val="26"/>
-        </w:rPr>
-        <w:lastRenderedPageBreak/>
+      <w:bookmarkStart w:id="10" w:name="_Hlk148011880"/>
+      <w:bookmarkEnd w:id="9"/>
+      <w:r>
+        <w:rPr>
+          <w:rFonts w:ascii="Times New Roman" w:hAnsi="Times New Roman"/>
+          <w:sz w:val="26"/>
+          <w:szCs w:val="26"/>
+        </w:rPr>
         <w:t>Trong hình 1.3.1.1 ta có thể thấy mô hình minh họa cho việc lọc theo nội dung như sau: User A đánh giá thích Movie A và Movie A có thể loại Love, Romantic. Do đó, phương pháp lọc theo nội dung sẽ dựa theo Type (Thể loại) của Movie A và từ đó khuyến nghị Movie C có cùng Type (Thể loại) với Movie A cho User A.</w:t>
       </w:r>
     </w:p>
+    <w:bookmarkEnd w:id="10"/>
     <w:p>
       <w:pPr>
         <w:spacing w:line="360" w:lineRule="auto"/>
@@ -4395,6 +4425,7 @@
           <w:szCs w:val="26"/>
         </w:rPr>
       </w:pPr>
+      <w:bookmarkStart w:id="11" w:name="_Hlk148011964"/>
       <w:r>
         <w:rPr>
           <w:rFonts w:ascii="Times New Roman" w:hAnsi="Times New Roman"/>
@@ -4868,6 +4899,8 @@
           <w:szCs w:val="26"/>
         </w:rPr>
       </w:pPr>
+      <w:bookmarkStart w:id="12" w:name="_Hlk148012290"/>
+      <w:bookmarkEnd w:id="11"/>
       <w:r>
         <w:rPr>
           <w:rFonts w:ascii="Times New Roman" w:hAnsi="Times New Roman"/>
@@ -4890,6 +4923,7 @@
           <w:szCs w:val="26"/>
         </w:rPr>
       </w:pPr>
+      <w:bookmarkStart w:id="13" w:name="_Hlk148012343"/>
       <w:r>
         <w:rPr>
           <w:rFonts w:ascii="Times New Roman" w:hAnsi="Times New Roman"/>
@@ -5028,6 +5062,7 @@
           <w:sz w:val="26"/>
           <w:szCs w:val="26"/>
         </w:rPr>
+        <w:lastRenderedPageBreak/>
         <w:t>P</w:t>
       </w:r>
       <w:r>
@@ -5052,7 +5087,16 @@
           <w:sz w:val="26"/>
           <w:szCs w:val="26"/>
         </w:rPr>
-        <w:t xml:space="preserve"> phân lớp SVM, phân lớp Bayesian và các phương pháp xác xuất như Pazzani và Billsus, Mooney và Roy, Gemmis và đồng nghiệp.</w:t>
+        <w:t xml:space="preserve"> phân lớp SVM, phân lớp Bayesian và các phương pháp xác xuất như Pazzani và Billsus, Mooney và Roy, Gemmis và đồng nghiệp</w:t>
+      </w:r>
+      <w:bookmarkEnd w:id="12"/>
+      <w:r>
+        <w:rPr>
+          <w:rFonts w:ascii="Times New Roman" w:hAnsi="Times New Roman"/>
+          <w:sz w:val="26"/>
+          <w:szCs w:val="26"/>
+        </w:rPr>
+        <w:t>.</w:t>
       </w:r>
     </w:p>
     <w:p>
@@ -5072,6 +5116,8 @@
           <w:szCs w:val="26"/>
         </w:rPr>
       </w:pPr>
+      <w:bookmarkStart w:id="14" w:name="_Hlk148012659"/>
+      <w:bookmarkEnd w:id="13"/>
       <w:r>
         <w:rPr>
           <w:rFonts w:ascii="Times New Roman" w:hAnsi="Times New Roman"/>
@@ -5498,16 +5544,7 @@
           <w:sz w:val="26"/>
           <w:szCs w:val="26"/>
         </w:rPr>
-        <w:t xml:space="preserve"> = </w:t>
-      </w:r>
-      <w:r>
-        <w:rPr>
-          <w:rFonts w:ascii="Times New Roman" w:hAnsi="Times New Roman"/>
-          <w:sz w:val="26"/>
-          <w:szCs w:val="26"/>
-        </w:rPr>
-        <w:lastRenderedPageBreak/>
-        <w:t>{</w:t>
+        <w:t xml:space="preserve"> = {</w:t>
       </w:r>
       <m:oMath>
         <m:sSub>
@@ -5711,7 +5748,23 @@
           <w:sz w:val="26"/>
           <w:szCs w:val="26"/>
         </w:rPr>
-        <w:t xml:space="preserve">. Thông thường, các nghiên cứu dùng mô hình không gian vector độ đo Consine để biểu diễn nội dung và tính độ tương tự giữa các đối tượng. </w:t>
+        <w:t>. Thông thường, các nghiên cứu dùng mô hình không gian vector độ đo Consine để biểu diễn nội dung và tính độ tương tự giữa các đối tượng</w:t>
+      </w:r>
+      <w:r>
+        <w:rPr>
+          <w:rFonts w:ascii="Times New Roman" w:hAnsi="Times New Roman"/>
+          <w:sz w:val="26"/>
+          <w:szCs w:val="26"/>
+        </w:rPr>
+        <w:t xml:space="preserve"> [2]</w:t>
+      </w:r>
+      <w:r>
+        <w:rPr>
+          <w:rFonts w:ascii="Times New Roman" w:hAnsi="Times New Roman"/>
+          <w:sz w:val="26"/>
+          <w:szCs w:val="26"/>
+        </w:rPr>
+        <w:t xml:space="preserve">. </w:t>
       </w:r>
     </w:p>
     <w:p>
@@ -5731,7 +5784,23 @@
           <w:sz w:val="26"/>
           <w:szCs w:val="26"/>
         </w:rPr>
-        <w:t>Phương pháp dựa trên bộ nhớ có những ưu điểm và nhược điểm như sau:</w:t>
+        <w:t>Phương pháp dựa trên bộ nhớ có những ưu điểm và nhược điểm như sau</w:t>
+      </w:r>
+      <w:r>
+        <w:rPr>
+          <w:rFonts w:ascii="Times New Roman" w:hAnsi="Times New Roman"/>
+          <w:sz w:val="26"/>
+          <w:szCs w:val="26"/>
+        </w:rPr>
+        <w:t xml:space="preserve"> [2]</w:t>
+      </w:r>
+      <w:r>
+        <w:rPr>
+          <w:rFonts w:ascii="Times New Roman" w:hAnsi="Times New Roman"/>
+          <w:sz w:val="26"/>
+          <w:szCs w:val="26"/>
+        </w:rPr>
+        <w:t>:</w:t>
       </w:r>
     </w:p>
     <w:p>
@@ -5751,6 +5820,7 @@
           <w:szCs w:val="26"/>
         </w:rPr>
       </w:pPr>
+      <w:bookmarkStart w:id="15" w:name="_Hlk148013058"/>
       <w:r>
         <w:rPr>
           <w:rFonts w:ascii="Times New Roman" w:hAnsi="Times New Roman"/>
@@ -5764,22 +5834,70 @@
     </w:p>
     <w:p>
       <w:pPr>
+        <w:pStyle w:val="ListParagraph"/>
+        <w:numPr>
+          <w:ilvl w:val="1"/>
+          <w:numId w:val="24"/>
+        </w:numPr>
         <w:spacing w:line="360" w:lineRule="auto"/>
-        <w:ind w:left="360" w:firstLine="360"/>
         <w:jc w:val="both"/>
         <w:rPr>
           <w:rFonts w:ascii="Times New Roman" w:hAnsi="Times New Roman"/>
-          <w:sz w:val="26"/>
-          <w:szCs w:val="26"/>
-        </w:rPr>
-      </w:pPr>
-      <w:r>
-        <w:rPr>
-          <w:rFonts w:ascii="Times New Roman" w:hAnsi="Times New Roman"/>
-          <w:sz w:val="26"/>
-          <w:szCs w:val="26"/>
-        </w:rPr>
-        <w:t>+ Đơn giản, dễ thực hiện.</w:t>
+          <w:b/>
+          <w:bCs/>
+          <w:sz w:val="26"/>
+          <w:szCs w:val="26"/>
+        </w:rPr>
+      </w:pPr>
+      <w:r>
+        <w:rPr>
+          <w:rFonts w:ascii="Times New Roman" w:hAnsi="Times New Roman"/>
+          <w:sz w:val="26"/>
+          <w:szCs w:val="26"/>
+        </w:rPr>
+        <w:t>Đơn giản, dễ thực hiện</w:t>
+      </w:r>
+      <w:r>
+        <w:rPr>
+          <w:rFonts w:ascii="Times New Roman" w:hAnsi="Times New Roman"/>
+          <w:sz w:val="26"/>
+          <w:szCs w:val="26"/>
+        </w:rPr>
+        <w:t>.</w:t>
+      </w:r>
+    </w:p>
+    <w:p>
+      <w:pPr>
+        <w:pStyle w:val="ListParagraph"/>
+        <w:numPr>
+          <w:ilvl w:val="1"/>
+          <w:numId w:val="24"/>
+        </w:numPr>
+        <w:spacing w:line="360" w:lineRule="auto"/>
+        <w:jc w:val="both"/>
+        <w:rPr>
+          <w:rFonts w:ascii="Times New Roman" w:hAnsi="Times New Roman"/>
+          <w:b/>
+          <w:bCs/>
+          <w:sz w:val="26"/>
+          <w:szCs w:val="26"/>
+        </w:rPr>
+      </w:pPr>
+      <w:r>
+        <w:rPr>
+          <w:rFonts w:ascii="Times New Roman" w:hAnsi="Times New Roman"/>
+          <w:sz w:val="26"/>
+          <w:szCs w:val="26"/>
+        </w:rPr>
+        <w:t>Chất lượng khuyến nghị thường tốt hơn do tính toán trên cả tập dữ liệu khi thực hiện khuyến nghị</w:t>
+      </w:r>
+      <w:r>
+        <w:rPr>
+          <w:rFonts w:ascii="Times New Roman" w:hAnsi="Times New Roman"/>
+          <w:sz w:val="26"/>
+          <w:szCs w:val="26"/>
+        </w:rPr>
+        <w:t>.</w:t>
       </w:r>
     </w:p>
     <w:p>
@@ -5812,30 +5930,62 @@
     </w:p>
     <w:p>
       <w:pPr>
+        <w:pStyle w:val="ListParagraph"/>
+        <w:numPr>
+          <w:ilvl w:val="1"/>
+          <w:numId w:val="24"/>
+        </w:numPr>
         <w:spacing w:line="360" w:lineRule="auto"/>
-        <w:ind w:left="720"/>
         <w:jc w:val="both"/>
         <w:rPr>
           <w:rFonts w:ascii="Times New Roman" w:hAnsi="Times New Roman"/>
-          <w:sz w:val="26"/>
-          <w:szCs w:val="26"/>
-        </w:rPr>
-      </w:pPr>
-      <w:r>
-        <w:rPr>
-          <w:rFonts w:ascii="Times New Roman" w:hAnsi="Times New Roman"/>
-          <w:sz w:val="26"/>
-          <w:szCs w:val="26"/>
-        </w:rPr>
-        <w:t>+ Chất lượng khuyến nghị thường tốt hơn do tính toán trên cả tập dữ liệu khi thực</w:t>
-      </w:r>
-      <w:r>
-        <w:rPr>
-          <w:rFonts w:ascii="Times New Roman" w:hAnsi="Times New Roman"/>
-          <w:sz w:val="26"/>
-          <w:szCs w:val="26"/>
-        </w:rPr>
-        <w:t xml:space="preserve"> hiện khuyến nghị.</w:t>
+          <w:b/>
+          <w:bCs/>
+          <w:sz w:val="26"/>
+          <w:szCs w:val="26"/>
+        </w:rPr>
+      </w:pPr>
+      <w:r>
+        <w:rPr>
+          <w:rFonts w:ascii="Times New Roman" w:hAnsi="Times New Roman"/>
+          <w:sz w:val="26"/>
+          <w:szCs w:val="26"/>
+        </w:rPr>
+        <w:t>Tốn bộ nhớ và tốc độ xử lý chậm do phải tính toán, trên cả tập dữ liệu thực khi thực hiện khuyến nghị</w:t>
+      </w:r>
+      <w:r>
+        <w:rPr>
+          <w:rFonts w:ascii="Times New Roman" w:hAnsi="Times New Roman"/>
+          <w:sz w:val="26"/>
+          <w:szCs w:val="26"/>
+        </w:rPr>
+        <w:t>.</w:t>
+      </w:r>
+    </w:p>
+    <w:p>
+      <w:pPr>
+        <w:pStyle w:val="ListParagraph"/>
+        <w:numPr>
+          <w:ilvl w:val="1"/>
+          <w:numId w:val="24"/>
+        </w:numPr>
+        <w:spacing w:line="360" w:lineRule="auto"/>
+        <w:jc w:val="both"/>
+        <w:rPr>
+          <w:rFonts w:ascii="Times New Roman" w:hAnsi="Times New Roman"/>
+          <w:b/>
+          <w:bCs/>
+          <w:sz w:val="26"/>
+          <w:szCs w:val="26"/>
+        </w:rPr>
+      </w:pPr>
+      <w:r>
+        <w:rPr>
+          <w:rFonts w:ascii="Times New Roman" w:hAnsi="Times New Roman"/>
+          <w:sz w:val="26"/>
+          <w:szCs w:val="26"/>
+        </w:rPr>
+        <w:t>Không thể tổng quát hóa tập dữ liệu.</w:t>
       </w:r>
     </w:p>
     <w:p>
@@ -5855,6 +6005,9 @@
           <w:szCs w:val="26"/>
         </w:rPr>
       </w:pPr>
+      <w:bookmarkStart w:id="16" w:name="_Hlk148013837"/>
+      <w:bookmarkEnd w:id="14"/>
+      <w:bookmarkEnd w:id="15"/>
       <w:r>
         <w:rPr>
           <w:rFonts w:ascii="Times New Roman" w:hAnsi="Times New Roman"/>
@@ -5893,7 +6046,16 @@
           <w:sz w:val="26"/>
           <w:szCs w:val="26"/>
         </w:rPr>
-        <w:t>Với phương pháp dựa trên bộ nhớ, hệ thống thường sẽ tính giá trị hàm phù hợp dựa trên các độ do như Cosine, Euclide. Đối với các phương pháp dựa trên mô hình, một mô hình sẽ được huấn luyện từ dữ liệu để phân các đối tượng khuyến nghị thành những đối tượng được người dùng quan tâm hay không quan tâm và quan tâm nhiều hay ít dùng các phương pháp học máy giám sát: phân lớp SVM, phân lớp Bayesian và một số phương pháp xác xuất khác. Nói cách khác, mô hình huấn luyện giúp tiên đoán giá trị hàm phù hợp</w:t>
+        <w:t xml:space="preserve">Với phương pháp dựa trên bộ nhớ, hệ thống thường sẽ tính giá trị hàm phù hợp dựa trên các độ do như Cosine, Euclide. Đối với các phương pháp dựa trên mô hình, một mô hình sẽ được huấn luyện từ dữ liệu để phân các đối tượng khuyến nghị thành những đối tượng được người dùng quan tâm hay không quan tâm và quan tâm nhiều hay ít dùng các phương pháp học máy giám sát: phân lớp SVM, phân lớp Bayesian và một số phương pháp xác xuất khác. </w:t>
+      </w:r>
+      <w:r>
+        <w:rPr>
+          <w:rFonts w:ascii="Times New Roman" w:hAnsi="Times New Roman"/>
+          <w:sz w:val="26"/>
+          <w:szCs w:val="26"/>
+        </w:rPr>
+        <w:lastRenderedPageBreak/>
+        <w:t>Nói cách khác, mô hình huấn luyện giúp tiên đoán giá trị hàm phù hợp</w:t>
       </w:r>
       <w:r>
         <w:rPr>
@@ -7396,7 +7558,6 @@
           <w:sz w:val="26"/>
           <w:szCs w:val="26"/>
         </w:rPr>
-        <w:lastRenderedPageBreak/>
         <w:t>Nhìn chung phương pháp dựa trên mô hình có ưu điểm và khuyến điểm như sau</w:t>
       </w:r>
       <w:r>
@@ -7600,6 +7761,7 @@
         <w:t>Chất lượng tiên đoán thấp hơn so với các phương pháp dựa trên bộ nhớ vì không được tính toán trên cả tập dữ liệu. Tuy nhiên, nò tùy thuộc vào chất lượng của mô hìnnh được được xây dựng có phản ánh tốt thế giới thực hay không, tức là có đúng với thực tế hay không.</w:t>
       </w:r>
     </w:p>
+    <w:bookmarkEnd w:id="16"/>
     <w:p>
       <w:pPr>
         <w:spacing w:line="360" w:lineRule="auto"/>
@@ -7696,6 +7858,7 @@
           <w:sz w:val="26"/>
           <w:szCs w:val="26"/>
         </w:rPr>
+        <w:lastRenderedPageBreak/>
         <w:t>+</w:t>
       </w:r>
       <w:r>
@@ -7884,7 +8047,7 @@
     <w:p>
       <w:pPr>
         <w:spacing w:line="360" w:lineRule="auto"/>
-        <w:ind w:left="720" w:firstLine="720"/>
+        <w:ind w:left="720"/>
         <w:jc w:val="both"/>
         <w:rPr>
           <w:rFonts w:ascii="Times New Roman" w:hAnsi="Times New Roman"/>
@@ -7912,6 +8075,7 @@
           <w:szCs w:val="26"/>
         </w:rPr>
       </w:pPr>
+      <w:bookmarkStart w:id="17" w:name="_Hlk148014427"/>
       <w:r>
         <w:rPr>
           <w:rFonts w:ascii="Times New Roman" w:hAnsi="Times New Roman"/>
@@ -7977,22 +8141,15 @@
           <w:szCs w:val="26"/>
         </w:rPr>
       </w:pPr>
-      <w:r>
-        <w:rPr>
-          <w:rFonts w:ascii="Times New Roman" w:hAnsi="Times New Roman"/>
-          <w:sz w:val="26"/>
-          <w:szCs w:val="26"/>
-        </w:rPr>
-        <w:t xml:space="preserve">Lọc cộng tác (tên tiếng anh là Collaborative-Filtering) là phương pháp khai thác những khía cạnh liên quan đến thói quen sử dụng sản phẩm của một nhóm người dùng có cùng sở </w:t>
-      </w:r>
-      <w:r>
-        <w:rPr>
-          <w:rFonts w:ascii="Times New Roman" w:hAnsi="Times New Roman"/>
-          <w:sz w:val="26"/>
-          <w:szCs w:val="26"/>
-        </w:rPr>
-        <w:lastRenderedPageBreak/>
-        <w:t>thích trong quá khứ</w:t>
+      <w:bookmarkStart w:id="18" w:name="_Hlk148014512"/>
+      <w:bookmarkEnd w:id="17"/>
+      <w:r>
+        <w:rPr>
+          <w:rFonts w:ascii="Times New Roman" w:hAnsi="Times New Roman"/>
+          <w:sz w:val="26"/>
+          <w:szCs w:val="26"/>
+        </w:rPr>
+        <w:t>Lọc cộng tác (tên tiếng anh là Collaborative-Filtering) là phương pháp khai thác những khía cạnh liên quan đến thói quen sử dụng sản phẩm của một nhóm người dùng có cùng sở thích trong quá khứ</w:t>
       </w:r>
       <w:r>
         <w:rPr>
@@ -8024,7 +8181,16 @@
           <w:sz w:val="26"/>
           <w:szCs w:val="26"/>
         </w:rPr>
-        <w:t xml:space="preserve">). </w:t>
+        <w:t>).</w:t>
+      </w:r>
+      <w:bookmarkEnd w:id="18"/>
+      <w:r>
+        <w:rPr>
+          <w:rFonts w:ascii="Times New Roman" w:hAnsi="Times New Roman"/>
+          <w:sz w:val="26"/>
+          <w:szCs w:val="26"/>
+        </w:rPr>
+        <w:t xml:space="preserve"> </w:t>
       </w:r>
     </w:p>
     <w:p>
@@ -8033,10 +8199,12 @@
         <w:spacing w:line="360" w:lineRule="auto"/>
         <w:jc w:val="center"/>
       </w:pPr>
+      <w:bookmarkStart w:id="19" w:name="_Hlk148014546"/>
       <w:r>
         <w:rPr>
           <w:noProof/>
         </w:rPr>
+        <w:lastRenderedPageBreak/>
         <w:drawing>
           <wp:inline distT="0" distB="0" distL="0" distR="0" wp14:anchorId="143F1444" wp14:editId="69F6C3CE">
             <wp:extent cx="6100286" cy="3776870"/>
@@ -8147,6 +8315,8 @@
           <w:szCs w:val="26"/>
         </w:rPr>
       </w:pPr>
+      <w:bookmarkStart w:id="20" w:name="_Hlk148014573"/>
+      <w:bookmarkEnd w:id="19"/>
       <w:r>
         <w:rPr>
           <w:rFonts w:ascii="Times New Roman" w:hAnsi="Times New Roman"/>
@@ -8208,6 +8378,8 @@
           <w:szCs w:val="26"/>
         </w:rPr>
       </w:pPr>
+      <w:bookmarkStart w:id="21" w:name="_Hlk148014880"/>
+      <w:bookmarkEnd w:id="20"/>
       <w:r>
         <w:rPr>
           <w:rFonts w:ascii="Times New Roman" w:hAnsi="Times New Roman"/>
@@ -8868,16 +9040,7 @@
           <w:sz w:val="26"/>
           <w:szCs w:val="26"/>
         </w:rPr>
-        <w:t xml:space="preserve"> này thể hiện mức độ phù hợp </w:t>
-      </w:r>
-      <w:r>
-        <w:rPr>
-          <w:rFonts w:ascii="Times New Roman" w:hAnsi="Times New Roman"/>
-          <w:sz w:val="26"/>
-          <w:szCs w:val="26"/>
-        </w:rPr>
-        <w:lastRenderedPageBreak/>
-        <w:t xml:space="preserve">của đối tượng </w:t>
+        <w:t xml:space="preserve"> này thể hiện mức độ phù hợp của đối tượng </w:t>
       </w:r>
       <m:oMath>
         <m:sSub>
@@ -9127,7 +9290,16 @@
           <w:sz w:val="26"/>
           <w:szCs w:val="26"/>
         </w:rPr>
-        <w:t xml:space="preserve"> chưa thể hiện đánh giá với đối tượng </w:t>
+        <w:t xml:space="preserve"> </w:t>
+      </w:r>
+      <w:r>
+        <w:rPr>
+          <w:rFonts w:ascii="Times New Roman" w:hAnsi="Times New Roman"/>
+          <w:sz w:val="26"/>
+          <w:szCs w:val="26"/>
+        </w:rPr>
+        <w:lastRenderedPageBreak/>
+        <w:t xml:space="preserve">chưa thể hiện đánh giá với đối tượng </w:t>
       </w:r>
       <m:oMath>
         <m:sSub>
@@ -9238,6 +9410,8 @@
         <w:spacing w:line="360" w:lineRule="auto"/>
         <w:jc w:val="center"/>
       </w:pPr>
+      <w:bookmarkStart w:id="22" w:name="_Hlk148014939"/>
+      <w:bookmarkEnd w:id="21"/>
       <w:r>
         <w:rPr>
           <w:noProof/>
@@ -9339,6 +9513,8 @@
           <w:szCs w:val="26"/>
         </w:rPr>
       </w:pPr>
+      <w:bookmarkStart w:id="23" w:name="_Hlk148016233"/>
+      <w:bookmarkEnd w:id="22"/>
       <w:r>
         <w:rPr>
           <w:rFonts w:ascii="Times New Roman" w:hAnsi="Times New Roman"/>
@@ -9355,6 +9531,7 @@
         </w:rPr>
         <w:t>ể tiên đoán, lượng hóa mức độ phù hợp của các đối tượng sản phẩm khuyến nghị mà người dùng chưa biết. Một số nghiên cứu phổ biến đã thực hiện khảo sát, phân loại, cũng như thực nghiệm, đánh giá các thuật toán lọc cộng tác</w:t>
       </w:r>
+      <w:bookmarkEnd w:id="23"/>
       <w:r>
         <w:rPr>
           <w:rFonts w:ascii="Times New Roman" w:hAnsi="Times New Roman"/>
@@ -9376,6 +9553,7 @@
           <w:szCs w:val="26"/>
         </w:rPr>
       </w:pPr>
+      <w:bookmarkStart w:id="24" w:name="_Hlk148016338"/>
       <w:r>
         <w:rPr>
           <w:rFonts w:ascii="Times New Roman" w:hAnsi="Times New Roman"/>
@@ -9488,6 +9666,8 @@
           <w:szCs w:val="26"/>
         </w:rPr>
       </w:pPr>
+      <w:bookmarkStart w:id="25" w:name="_Hlk148016411"/>
+      <w:bookmarkEnd w:id="24"/>
       <w:r>
         <w:rPr>
           <w:rFonts w:ascii="Times New Roman" w:hAnsi="Times New Roman"/>
@@ -9516,40 +9696,48 @@
           <w:sz w:val="26"/>
           <w:szCs w:val="26"/>
         </w:rPr>
+        <w:t xml:space="preserve">Các hệ thống </w:t>
+      </w:r>
+      <w:r>
+        <w:rPr>
+          <w:rFonts w:ascii="Times New Roman" w:hAnsi="Times New Roman"/>
+          <w:sz w:val="26"/>
+          <w:szCs w:val="26"/>
+        </w:rPr>
+        <w:t>lọc cộng tác</w:t>
+      </w:r>
+      <w:r>
+        <w:rPr>
+          <w:rFonts w:ascii="Times New Roman" w:hAnsi="Times New Roman"/>
+          <w:sz w:val="26"/>
+          <w:szCs w:val="26"/>
+        </w:rPr>
+        <w:t xml:space="preserve"> dựa trên bộ nhớ thường dùng các kỹ thuật thống kê để tìm kiếm những người dùng, hoặc các đối tượng khuyến nghị tương tự nhau dựa trên thông tin đánh giá, hành vi quá khứ của người dùng từ ma trận đánh giá. Tiếp cận </w:t>
+      </w:r>
+      <w:r>
+        <w:rPr>
+          <w:rFonts w:ascii="Times New Roman" w:hAnsi="Times New Roman"/>
+          <w:sz w:val="26"/>
+          <w:szCs w:val="26"/>
+        </w:rPr>
+        <w:t>lọc cộng tác</w:t>
+      </w:r>
+      <w:r>
+        <w:rPr>
+          <w:rFonts w:ascii="Times New Roman" w:hAnsi="Times New Roman"/>
+          <w:sz w:val="26"/>
+          <w:szCs w:val="26"/>
+        </w:rPr>
+        <w:t xml:space="preserve"> dựa trên </w:t>
+      </w:r>
+      <w:r>
+        <w:rPr>
+          <w:rFonts w:ascii="Times New Roman" w:hAnsi="Times New Roman"/>
+          <w:sz w:val="26"/>
+          <w:szCs w:val="26"/>
+        </w:rPr>
         <w:lastRenderedPageBreak/>
-        <w:t xml:space="preserve">Các hệ thống </w:t>
-      </w:r>
-      <w:r>
-        <w:rPr>
-          <w:rFonts w:ascii="Times New Roman" w:hAnsi="Times New Roman"/>
-          <w:sz w:val="26"/>
-          <w:szCs w:val="26"/>
-        </w:rPr>
-        <w:t>lọc cộng tác</w:t>
-      </w:r>
-      <w:r>
-        <w:rPr>
-          <w:rFonts w:ascii="Times New Roman" w:hAnsi="Times New Roman"/>
-          <w:sz w:val="26"/>
-          <w:szCs w:val="26"/>
-        </w:rPr>
-        <w:t xml:space="preserve"> dựa trên bộ nhớ thường dùng các kỹ thuật thống kê để tìm kiếm những người dùng, hoặc các đối tượng khuyến nghị tương tự nhau dựa trên thông tin đánh giá, hành vi quá khứ của người dùng từ ma trận đánh giá. Tiếp cận </w:t>
-      </w:r>
-      <w:r>
-        <w:rPr>
-          <w:rFonts w:ascii="Times New Roman" w:hAnsi="Times New Roman"/>
-          <w:sz w:val="26"/>
-          <w:szCs w:val="26"/>
-        </w:rPr>
-        <w:t>lọc cộng tác</w:t>
-      </w:r>
-      <w:r>
-        <w:rPr>
-          <w:rFonts w:ascii="Times New Roman" w:hAnsi="Times New Roman"/>
-          <w:sz w:val="26"/>
-          <w:szCs w:val="26"/>
-        </w:rPr>
-        <w:t xml:space="preserve"> dựa trên bộ nhớ tìm cách ước lượng giá trị hàm </w:t>
+        <w:t xml:space="preserve">bộ nhớ tìm cách ước lượng giá trị hàm </w:t>
       </w:r>
       <w:r>
         <w:rPr>
@@ -10213,16 +10401,7 @@
           <w:sz w:val="26"/>
           <w:szCs w:val="26"/>
         </w:rPr>
-        <w:t xml:space="preserve">. Theo quan điểm xác xuất, </w:t>
-      </w:r>
-      <w:r>
-        <w:rPr>
-          <w:rFonts w:ascii="Times New Roman" w:hAnsi="Times New Roman"/>
-          <w:sz w:val="26"/>
-          <w:szCs w:val="26"/>
-        </w:rPr>
-        <w:lastRenderedPageBreak/>
-        <w:t xml:space="preserve">thì các thuật toán lọc cộng tác dựa trên mô hình cần tính toán xác suất mà người dùng </w:t>
+        <w:t xml:space="preserve">. Theo quan điểm xác xuất, thì các thuật toán lọc cộng tác dựa trên mô hình cần tính toán xác suất mà người dùng </w:t>
       </w:r>
       <w:r>
         <w:rPr>
@@ -10413,6 +10592,7 @@
           <w:sz w:val="26"/>
           <w:szCs w:val="26"/>
         </w:rPr>
+        <w:lastRenderedPageBreak/>
         <w:tab/>
         <w:t>Khác với lọc cộng tác dựa trên bộ nhớ, các thuật toán lọc cộng tác dựa trên mô hình dùng tập các đánh giá có sẵn trong ma trận A để học một mô hình đánh giá cho mỗi người dùng. Sau đó, mô hình học được sẽ dùng để tiên đoán các đánh giá khác. Một số thuật toán lọc cộng tác dựa trên mô hình được sử dụng phổ biến như Thuật toán lọc cộng tác gom cụm, Thuật toán lọc cộng tác dựa trên xác xuất Bayes, Thừa số hóa ma trận</w:t>
       </w:r>
@@ -10699,6 +10879,8 @@
           <w:szCs w:val="26"/>
         </w:rPr>
       </w:pPr>
+      <w:bookmarkStart w:id="26" w:name="_Hlk148016588"/>
+      <w:bookmarkEnd w:id="25"/>
       <w:r>
         <w:rPr>
           <w:rFonts w:ascii="Times New Roman" w:hAnsi="Times New Roman"/>
@@ -10721,6 +10903,8 @@
           <w:szCs w:val="26"/>
         </w:rPr>
       </w:pPr>
+      <w:bookmarkStart w:id="27" w:name="_Hlk148016657"/>
+      <w:bookmarkEnd w:id="26"/>
       <w:r>
         <w:rPr>
           <w:rFonts w:ascii="Times New Roman" w:hAnsi="Times New Roman"/>
@@ -15575,6 +15759,8 @@
           <w:szCs w:val="26"/>
         </w:rPr>
       </w:pPr>
+      <w:bookmarkStart w:id="28" w:name="_Hlk148017392"/>
+      <w:bookmarkEnd w:id="27"/>
       <w:r>
         <w:rPr>
           <w:rFonts w:ascii="Times New Roman" w:hAnsi="Times New Roman"/>
@@ -15715,7 +15901,23 @@
           <w:sz w:val="26"/>
           <w:szCs w:val="26"/>
         </w:rPr>
-        <w:t>, được viết vào năm 2017 tại trường Đại học Công nghệ thuộc Đại học Quốc gia Hà Nội</w:t>
+        <w:t>, được viết</w:t>
+      </w:r>
+      <w:r>
+        <w:rPr>
+          <w:rFonts w:ascii="Times New Roman" w:hAnsi="Times New Roman"/>
+          <w:sz w:val="26"/>
+          <w:szCs w:val="26"/>
+        </w:rPr>
+        <w:t xml:space="preserve"> và trình bày </w:t>
+      </w:r>
+      <w:r>
+        <w:rPr>
+          <w:rFonts w:ascii="Times New Roman" w:hAnsi="Times New Roman"/>
+          <w:sz w:val="26"/>
+          <w:szCs w:val="26"/>
+        </w:rPr>
+        <w:t>vào năm 2017 tại trường Đại học Công nghệ thuộc Đại học Quốc gia Hà Nội</w:t>
       </w:r>
       <w:r>
         <w:rPr>
@@ -15831,102 +16033,6 @@
           <w:sz w:val="26"/>
           <w:szCs w:val="26"/>
         </w:rPr>
-        <w:t>Trong đề tài tác giả đã khái quát một số vấn đề cần được nghiên cứu và các vấn đề cũng tương đương với mỗi chương trong công trình luận văn thạc sĩ:</w:t>
-      </w:r>
-    </w:p>
-    <w:p>
-      <w:pPr>
-        <w:spacing w:line="360" w:lineRule="auto"/>
-        <w:ind w:firstLine="720"/>
-        <w:jc w:val="both"/>
-        <w:rPr>
-          <w:rFonts w:ascii="Times New Roman" w:hAnsi="Times New Roman"/>
-          <w:sz w:val="26"/>
-          <w:szCs w:val="26"/>
-        </w:rPr>
-      </w:pPr>
-      <w:r>
-        <w:rPr>
-          <w:rFonts w:ascii="Times New Roman" w:hAnsi="Times New Roman"/>
-          <w:sz w:val="26"/>
-          <w:szCs w:val="26"/>
-        </w:rPr>
-        <w:t>Vấn đề 1: Tìm hiểu về hệ thống khuyến nghị (Recommender System).</w:t>
-      </w:r>
-    </w:p>
-    <w:p>
-      <w:pPr>
-        <w:spacing w:line="360" w:lineRule="auto"/>
-        <w:ind w:firstLine="720"/>
-        <w:jc w:val="both"/>
-        <w:rPr>
-          <w:rFonts w:ascii="Times New Roman" w:hAnsi="Times New Roman"/>
-          <w:sz w:val="26"/>
-          <w:szCs w:val="26"/>
-        </w:rPr>
-      </w:pPr>
-      <w:r>
-        <w:rPr>
-          <w:rFonts w:ascii="Times New Roman" w:hAnsi="Times New Roman"/>
-          <w:sz w:val="26"/>
-          <w:szCs w:val="26"/>
-        </w:rPr>
-        <w:t>Vấn đề 2: Tìm hiểu và phân tích bài toán khuyến nghị cho dịch vụ VAS.</w:t>
-      </w:r>
-    </w:p>
-    <w:p>
-      <w:pPr>
-        <w:spacing w:line="360" w:lineRule="auto"/>
-        <w:ind w:firstLine="720"/>
-        <w:jc w:val="both"/>
-        <w:rPr>
-          <w:rFonts w:ascii="Times New Roman" w:hAnsi="Times New Roman"/>
-          <w:sz w:val="26"/>
-          <w:szCs w:val="26"/>
-        </w:rPr>
-      </w:pPr>
-      <w:r>
-        <w:rPr>
-          <w:rFonts w:ascii="Times New Roman" w:hAnsi="Times New Roman"/>
-          <w:sz w:val="26"/>
-          <w:szCs w:val="26"/>
-        </w:rPr>
-        <w:lastRenderedPageBreak/>
-        <w:t>Vấn đề 3: Phân tích, tìm hiểu một số phương pháp, kỹ thuật để xây dựng hệ thống khuyến nghị cho bài toán dịch vụ VAS.</w:t>
-      </w:r>
-    </w:p>
-    <w:p>
-      <w:pPr>
-        <w:spacing w:line="360" w:lineRule="auto"/>
-        <w:ind w:firstLine="720"/>
-        <w:jc w:val="both"/>
-      </w:pPr>
-      <w:r>
-        <w:rPr>
-          <w:rFonts w:ascii="Times New Roman" w:hAnsi="Times New Roman"/>
-          <w:sz w:val="26"/>
-          <w:szCs w:val="26"/>
-        </w:rPr>
-        <w:t>Vấn đề 4: Xây dựng hệ thống thử nghiệm và demo chương trình.</w:t>
-      </w:r>
-    </w:p>
-    <w:p>
-      <w:pPr>
-        <w:spacing w:line="360" w:lineRule="auto"/>
-        <w:ind w:firstLine="720"/>
-        <w:jc w:val="both"/>
-        <w:rPr>
-          <w:rFonts w:ascii="Times New Roman" w:hAnsi="Times New Roman"/>
-          <w:sz w:val="26"/>
-          <w:szCs w:val="26"/>
-        </w:rPr>
-      </w:pPr>
-      <w:r>
-        <w:rPr>
-          <w:rFonts w:ascii="Times New Roman" w:hAnsi="Times New Roman"/>
-          <w:sz w:val="26"/>
-          <w:szCs w:val="26"/>
-        </w:rPr>
         <w:t xml:space="preserve">Vậy trước khi bắt đầu nội dung của công trình, ta cần hiểu thế nào là dịch vụ giá trị gia tăng VAS. </w:t>
       </w:r>
       <w:r>
@@ -15955,7 +16061,18 @@
           <w:sz w:val="26"/>
           <w:szCs w:val="26"/>
         </w:rPr>
-        <w:t>. Dịch vụ cơ bản đóng vai trò trung tâm và các dịch vụ giá trị gia tăng thường là những dịch vụ phụ thuộc vào nó</w:t>
+        <w:t xml:space="preserve">. Dịch vụ cơ bản đóng vai trò </w:t>
+      </w:r>
+      <w:r>
+        <w:rPr>
+          <w:rFonts w:ascii="Times New Roman" w:hAnsi="Times New Roman"/>
+          <w:i/>
+          <w:iCs/>
+          <w:sz w:val="26"/>
+          <w:szCs w:val="26"/>
+        </w:rPr>
+        <w:lastRenderedPageBreak/>
+        <w:t>trung tâm và các dịch vụ giá trị gia tăng thường là những dịch vụ phụ thuộc vào nó</w:t>
       </w:r>
       <w:r>
         <w:rPr>
@@ -16105,11 +16222,7 @@
         <w:t xml:space="preserve">trong ngành viễn thông </w:t>
       </w:r>
       <w:r>
-        <w:t xml:space="preserve">là một trong những dịch vụ tiện ích mang lại lợi ích lớn và mối quan hệ dài </w:t>
-      </w:r>
-      <w:r>
-        <w:lastRenderedPageBreak/>
-        <w:t>lâu của khách hàng và các nhà cung cấp</w:t>
+        <w:t>là một trong những dịch vụ tiện ích mang lại lợi ích lớn và mối quan hệ dài lâu của khách hàng và các nhà cung cấp</w:t>
       </w:r>
       <w:r>
         <w:t>, ví dụ: Tiện ích của các nhà mạng, các dịch vụ trên nền data ..</w:t>
@@ -16128,6 +16241,10 @@
         <w:jc w:val="center"/>
       </w:pPr>
       <w:r>
+        <w:rPr>
+          <w:noProof/>
+        </w:rPr>
+        <w:lastRenderedPageBreak/>
         <w:drawing>
           <wp:inline distT="0" distB="0" distL="0" distR="0" wp14:anchorId="17FAFF13" wp14:editId="37B5DC36">
             <wp:extent cx="6402442" cy="2790825"/>
@@ -16275,17 +16392,7 @@
           <w:sz w:val="26"/>
           <w:szCs w:val="26"/>
         </w:rPr>
-        <w:t xml:space="preserve">Phương pháp tự </w:t>
-      </w:r>
-      <w:r>
-        <w:rPr>
-          <w:rFonts w:ascii="Times New Roman" w:hAnsi="Times New Roman"/>
-          <w:b/>
-          <w:bCs/>
-          <w:sz w:val="26"/>
-          <w:szCs w:val="26"/>
-        </w:rPr>
-        <w:t>tính độ đo tương tự</w:t>
+        <w:t>Phương pháp tự tính độ đo tương tự</w:t>
       </w:r>
       <w:r>
         <w:rPr>
@@ -16441,7 +16548,6 @@
           <w:sz w:val="26"/>
           <w:szCs w:val="26"/>
         </w:rPr>
-        <w:lastRenderedPageBreak/>
         <w:t>Mô hình nhân tố ẩn</w:t>
       </w:r>
     </w:p>
@@ -16486,7 +16592,16 @@
           <w:sz w:val="26"/>
           <w:szCs w:val="26"/>
         </w:rPr>
-        <w:t>là một trong những phương pháp thành công nhất của mô hình nhân tố ẩn (theo tác giả thì mô hình nhân tố ẩn là mô hình biến đổi người dùng vào các mục không gian đặc trưng tiềm ẩn, có thể hiểu rằng nó xác định các yếu tố ẩn của người dùng và cả yếu tố ẩn của sản phẩm). Nó cho phép kết hợp các thông tin đã có với các thông tin bổ sung và khi thông tin phản hồi rõ ràng không có sẵn, hệ thống tư vấn có thể suy ra sở thích của người dùng bằng cách sử dụng thông tin phản hồi ngầm hoặc gián tiếp phản ánh ý kiến bằng cách quan sát hành vi người dùng.</w:t>
+        <w:t xml:space="preserve">là một trong những phương pháp thành công nhất của mô hình nhân tố ẩn (theo tác giả thì mô hình nhân tố ẩn là mô hình biến đổi người dùng vào các mục không gian đặc trưng tiềm ẩn, có thể hiểu rằng nó xác định các yếu tố ẩn của người dùng và cả </w:t>
+      </w:r>
+      <w:r>
+        <w:rPr>
+          <w:rFonts w:ascii="Times New Roman" w:hAnsi="Times New Roman"/>
+          <w:sz w:val="26"/>
+          <w:szCs w:val="26"/>
+        </w:rPr>
+        <w:lastRenderedPageBreak/>
+        <w:t>yếu tố ẩn của sản phẩm). Nó cho phép kết hợp các thông tin đã có với các thông tin bổ sung và khi thông tin phản hồi rõ ràng không có sẵn, hệ thống tư vấn có thể suy ra sở thích của người dùng bằng cách sử dụng thông tin phản hồi ngầm hoặc gián tiếp phản ánh ý kiến bằng cách quan sát hành vi người dùng.</w:t>
       </w:r>
     </w:p>
     <w:p>
@@ -16754,7 +16869,7 @@
           <w:sz w:val="26"/>
           <w:szCs w:val="26"/>
         </w:rPr>
-        <w:t xml:space="preserve">MAE có cùng tỷ lệ đánh </w:t>
+        <w:t xml:space="preserve">MAE có cùng tỷ lệ đánh giá ban đầu, ví dụ đánh giá ở thang 5 sao được biểu diễn bằng số nguyên trong đoạn [1,5], một MAE là 0,7 có nghĩa  là thuật toán trung bình bị giảm 0,7 sao. Điều này hữu ích cho việc hiểu kết quả trong một ngữ cảnh cụ thể, nhưng làm sao cho việc so sánh các kết quả trên các bộ dữ liệu rất khó khăn vì chúng có các phạm vi đánh giá khác nhau (sai số 0,7 sẽ có ý nghĩa hơn khi xếp hạng ở </w:t>
       </w:r>
       <w:r>
         <w:rPr>
@@ -16765,39 +16880,15 @@
           <w:szCs w:val="26"/>
         </w:rPr>
         <w:lastRenderedPageBreak/>
-        <w:t>giá ban đầu, ví dụ đánh giá ở thang 5 sao được biểu diễn bằng số nguyên trong đoạn [1,5], một MAE là 0,7 có nghĩa  là thuật toán trung bình bị giảm 0,7 sao. Điều này hữu ích cho việc hiểu kết quả trong một ngữ cảnh cụ thể, nhưng làm sao cho việc so sánh các kết quả trên các bộ dữ liệu rất khó khăn vì chúng có các phạm vi đánh giá khác nhau (sai số 0,7 sẽ có ý nghĩa hơn khi xếp hạng ở [1,5] hơn khi chúng ở [-10,10])”</w:t>
-      </w:r>
-      <w:r>
-        <w:rPr>
-          <w:rFonts w:ascii="Times New Roman" w:hAnsi="Times New Roman"/>
-          <w:sz w:val="26"/>
-          <w:szCs w:val="26"/>
-        </w:rPr>
-        <w:t xml:space="preserve"> do đó việc sai số như trên sẽ làm ảnh hưởng đến xếp hạng cho các tập dữ liệu và làm ảnh hưởng ít nhiều đến vấn đề xử lý dữ liệu. Do đó NMAE</w:t>
-      </w:r>
-      <w:r>
-        <w:rPr>
-          <w:rFonts w:ascii="Times New Roman" w:hAnsi="Times New Roman"/>
-          <w:sz w:val="26"/>
-          <w:szCs w:val="26"/>
-        </w:rPr>
-        <w:t xml:space="preserve"> đôi khi được các nhà phát triển sử dụng để giải quyết trường hợp này, phương thức này chuẩn hóa lỗi bằng cách phân chia phạm vi xếp hạng đơn giản nhất có thể (</w:t>
-      </w:r>
-      <w:r>
-        <w:rPr>
-          <w:rFonts w:ascii="Times New Roman" w:hAnsi="Times New Roman"/>
-          <w:sz w:val="26"/>
-          <w:szCs w:val="26"/>
-        </w:rPr>
-        <w:t>kết quả là một giá trị trong khoảng [</w:t>
-      </w:r>
-      <w:r>
-        <w:rPr>
-          <w:rFonts w:ascii="Times New Roman" w:hAnsi="Times New Roman"/>
-          <w:sz w:val="26"/>
-          <w:szCs w:val="26"/>
-        </w:rPr>
-        <w:t>0,1] cho hầu hết thang đánh giá hiện tại).</w:t>
+        <w:t>[1,5] hơn khi chúng ở [-10,10])”</w:t>
+      </w:r>
+      <w:r>
+        <w:rPr>
+          <w:rFonts w:ascii="Times New Roman" w:hAnsi="Times New Roman"/>
+          <w:sz w:val="26"/>
+          <w:szCs w:val="26"/>
+        </w:rPr>
+        <w:t xml:space="preserve"> do đó việc sai số như trên sẽ làm ảnh hưởng đến xếp hạng cho các tập dữ liệu và làm ảnh hưởng ít nhiều đến vấn đề xử lý dữ liệu. Do đó NMAE đôi khi được các nhà phát triển sử dụng để giải quyết trường hợp này, phương thức này chuẩn hóa lỗi bằng cách phân chia phạm vi xếp hạng đơn giản nhất có thể (kết quả là một giá trị trong khoảng [0,1] cho hầu hết thang đánh giá hiện tại).</w:t>
       </w:r>
     </w:p>
     <w:p>
@@ -16825,23 +16916,7 @@
           <w:sz w:val="26"/>
           <w:szCs w:val="26"/>
         </w:rPr>
-        <w:t xml:space="preserve">ể giải quyết bài </w:t>
-      </w:r>
-      <w:r>
-        <w:rPr>
-          <w:rFonts w:ascii="Times New Roman" w:hAnsi="Times New Roman"/>
-          <w:sz w:val="26"/>
-          <w:szCs w:val="26"/>
-        </w:rPr>
-        <w:t>toán dịch vụ giá trị gia tăng trong ngành viễn thông</w:t>
-      </w:r>
-      <w:r>
-        <w:rPr>
-          <w:rFonts w:ascii="Times New Roman" w:hAnsi="Times New Roman"/>
-          <w:sz w:val="26"/>
-          <w:szCs w:val="26"/>
-        </w:rPr>
-        <w:t xml:space="preserve">, </w:t>
+        <w:t xml:space="preserve">ể giải quyết bài toán dịch vụ giá trị gia tăng trong ngành viễn thông, </w:t>
       </w:r>
       <w:r>
         <w:rPr>
@@ -17075,27 +17150,7 @@
           <w:sz w:val="26"/>
           <w:szCs w:val="26"/>
         </w:rPr>
-        <w:t>Phương pháp thừa số hóa ma trận (</w:t>
-      </w:r>
-      <w:r>
-        <w:rPr>
-          <w:rFonts w:ascii="Times New Roman" w:hAnsi="Times New Roman"/>
-          <w:b/>
-          <w:bCs/>
-          <w:sz w:val="26"/>
-          <w:szCs w:val="26"/>
-        </w:rPr>
-        <w:t>MF</w:t>
-      </w:r>
-      <w:r>
-        <w:rPr>
-          <w:rFonts w:ascii="Times New Roman" w:hAnsi="Times New Roman"/>
-          <w:b/>
-          <w:bCs/>
-          <w:sz w:val="26"/>
-          <w:szCs w:val="26"/>
-        </w:rPr>
-        <w:t>) cho kết quả tốt hơn nhiều so với phương pháp KNN</w:t>
+        <w:t>Phương pháp thừa số hóa ma trận (MF) cho kết quả tốt hơn nhiều so với phương pháp KNN</w:t>
       </w:r>
       <w:r>
         <w:rPr>
@@ -17153,29 +17208,915 @@
           <w:sz w:val="26"/>
           <w:szCs w:val="26"/>
         </w:rPr>
+        <w:t xml:space="preserve">1.4.2. </w:t>
+      </w:r>
+      <w:r>
+        <w:rPr>
+          <w:rFonts w:ascii="Times New Roman" w:hAnsi="Times New Roman"/>
+          <w:b/>
+          <w:bCs/>
+          <w:sz w:val="26"/>
+          <w:szCs w:val="26"/>
+        </w:rPr>
+        <w:t>Giải quyết vấn đề phân phối trong hệ thống khuyến nghị dựa trên đặc trưng nội dung của đối tượng</w:t>
+      </w:r>
+    </w:p>
+    <w:p>
+      <w:pPr>
+        <w:spacing w:line="360" w:lineRule="auto"/>
+        <w:jc w:val="both"/>
+        <w:rPr>
+          <w:rFonts w:ascii="Times New Roman" w:hAnsi="Times New Roman"/>
+          <w:sz w:val="26"/>
+          <w:szCs w:val="26"/>
+        </w:rPr>
+      </w:pPr>
+      <w:r>
+        <w:rPr>
+          <w:rFonts w:ascii="Times New Roman" w:hAnsi="Times New Roman"/>
+          <w:b/>
+          <w:bCs/>
+          <w:sz w:val="26"/>
+          <w:szCs w:val="26"/>
+        </w:rPr>
+        <w:tab/>
+      </w:r>
+      <w:r>
+        <w:rPr>
+          <w:rFonts w:ascii="Times New Roman" w:hAnsi="Times New Roman"/>
+          <w:sz w:val="26"/>
+          <w:szCs w:val="26"/>
+        </w:rPr>
+        <w:t>Đề tài “</w:t>
+      </w:r>
+      <w:r>
+        <w:rPr>
+          <w:rFonts w:ascii="Times New Roman" w:hAnsi="Times New Roman"/>
+          <w:sz w:val="26"/>
+          <w:szCs w:val="26"/>
+        </w:rPr>
+        <w:t>Giải quyết vấn đề phân phối trong hệ thống khuyến nghị dựa trên đặc trưng nội dung của đối tượng</w:t>
+      </w:r>
+      <w:r>
+        <w:rPr>
+          <w:rFonts w:ascii="Times New Roman" w:hAnsi="Times New Roman"/>
+          <w:sz w:val="26"/>
+          <w:szCs w:val="26"/>
+        </w:rPr>
+        <w:t>”</w:t>
+      </w:r>
+      <w:r>
+        <w:rPr>
+          <w:rFonts w:ascii="Times New Roman" w:hAnsi="Times New Roman"/>
+          <w:b/>
+          <w:bCs/>
+          <w:sz w:val="26"/>
+          <w:szCs w:val="26"/>
+        </w:rPr>
+        <w:t xml:space="preserve"> </w:t>
+      </w:r>
+      <w:r>
+        <w:rPr>
+          <w:rFonts w:ascii="Times New Roman" w:hAnsi="Times New Roman"/>
+          <w:sz w:val="26"/>
+          <w:szCs w:val="26"/>
+        </w:rPr>
+        <w:t xml:space="preserve">là một công trình luận văn thạc sĩ của tác giả Nguyễn Văn Đạt, công trình này được viết và trình bày vào năm 2021 tại trường Đại học Công nghệ thuộc Đại học Quốc </w:t>
+      </w:r>
+      <w:r>
+        <w:rPr>
+          <w:rFonts w:ascii="Times New Roman" w:hAnsi="Times New Roman"/>
+          <w:sz w:val="26"/>
+          <w:szCs w:val="26"/>
+        </w:rPr>
         <w:lastRenderedPageBreak/>
-        <w:t xml:space="preserve">1.4.2. </w:t>
-      </w:r>
-      <w:r>
-        <w:rPr>
-          <w:rFonts w:ascii="Times New Roman" w:hAnsi="Times New Roman"/>
-          <w:b/>
-          <w:bCs/>
-          <w:sz w:val="26"/>
-          <w:szCs w:val="26"/>
-        </w:rPr>
-        <w:t>Phát triển một số phương pháp khuyến nghị hỗ trợ tìm kiếm thông tin học thuật dựa trên tiếp cận phân tích mạng xã hội</w:t>
-      </w:r>
-      <w:r>
-        <w:rPr>
-          <w:rFonts w:ascii="Times New Roman" w:hAnsi="Times New Roman"/>
-          <w:b/>
-          <w:bCs/>
-          <w:sz w:val="26"/>
-          <w:szCs w:val="26"/>
-        </w:rPr>
-        <w:t xml:space="preserve"> gia tăng trong ngành viễn thông</w:t>
-      </w:r>
+        <w:t>gia Hà Nội.</w:t>
+      </w:r>
+      <w:r>
+        <w:rPr>
+          <w:rFonts w:ascii="Times New Roman" w:hAnsi="Times New Roman"/>
+          <w:sz w:val="26"/>
+          <w:szCs w:val="26"/>
+        </w:rPr>
+        <w:t xml:space="preserve"> </w:t>
+      </w:r>
+      <w:r>
+        <w:rPr>
+          <w:rFonts w:ascii="Times New Roman" w:hAnsi="Times New Roman"/>
+          <w:sz w:val="26"/>
+          <w:szCs w:val="26"/>
+        </w:rPr>
+        <w:t>Trong công trình của mình, tác giả đã đề cập tới 2 vấn đề trong phương pháp lọc dựa trên nội dung rằng “</w:t>
+      </w:r>
+      <w:r>
+        <w:rPr>
+          <w:rFonts w:ascii="Times New Roman" w:hAnsi="Times New Roman"/>
+          <w:i/>
+          <w:iCs/>
+          <w:sz w:val="26"/>
+          <w:szCs w:val="26"/>
+        </w:rPr>
+        <w:t>Mặc dù thuật toán lọc dựa trên nội dung (Content Base – CB) là một thuật toán tốt. Tuy nhiên, trong một số trường hợp, tính chất bắt buộc khác nhau do đó kết quả gợi ý từ thuật toán lọc dựa trên nội dung vẫn chưa đáp ứng được độ chính xác cao khi bài toán liên quan đến độ tương tự về phân phối giữa các thành phần giữa các thuộc tính của đối tượng</w:t>
+      </w:r>
+      <w:r>
+        <w:rPr>
+          <w:rFonts w:ascii="Times New Roman" w:hAnsi="Times New Roman"/>
+          <w:i/>
+          <w:iCs/>
+          <w:sz w:val="26"/>
+          <w:szCs w:val="26"/>
+        </w:rPr>
+        <w:t xml:space="preserve">. </w:t>
+      </w:r>
+      <w:r>
+        <w:rPr>
+          <w:rFonts w:ascii="Times New Roman" w:hAnsi="Times New Roman"/>
+          <w:i/>
+          <w:iCs/>
+          <w:sz w:val="26"/>
+          <w:szCs w:val="26"/>
+        </w:rPr>
+        <w:t>Thêm nữa, các ph</w:t>
+      </w:r>
+      <w:r>
+        <w:rPr>
+          <w:rFonts w:ascii="Times New Roman" w:hAnsi="Times New Roman" w:hint="eastAsia"/>
+          <w:i/>
+          <w:iCs/>
+          <w:sz w:val="26"/>
+          <w:szCs w:val="26"/>
+        </w:rPr>
+        <w:t>ươ</w:t>
+      </w:r>
+      <w:r>
+        <w:rPr>
+          <w:rFonts w:ascii="Times New Roman" w:hAnsi="Times New Roman"/>
+          <w:i/>
+          <w:iCs/>
+          <w:sz w:val="26"/>
+          <w:szCs w:val="26"/>
+        </w:rPr>
+        <w:t xml:space="preserve">ng pháp </w:t>
+      </w:r>
+      <w:r>
+        <w:rPr>
+          <w:rFonts w:ascii="Times New Roman" w:hAnsi="Times New Roman" w:hint="eastAsia"/>
+          <w:i/>
+          <w:iCs/>
+          <w:sz w:val="26"/>
+          <w:szCs w:val="26"/>
+        </w:rPr>
+        <w:t>đ</w:t>
+      </w:r>
+      <w:r>
+        <w:rPr>
+          <w:rFonts w:ascii="Times New Roman" w:hAnsi="Times New Roman"/>
+          <w:i/>
+          <w:iCs/>
+          <w:sz w:val="26"/>
+          <w:szCs w:val="26"/>
+        </w:rPr>
+        <w:t xml:space="preserve">ể </w:t>
+      </w:r>
+      <w:r>
+        <w:rPr>
+          <w:rFonts w:ascii="Times New Roman" w:hAnsi="Times New Roman" w:hint="eastAsia"/>
+          <w:i/>
+          <w:iCs/>
+          <w:sz w:val="26"/>
+          <w:szCs w:val="26"/>
+        </w:rPr>
+        <w:t>đ</w:t>
+      </w:r>
+      <w:r>
+        <w:rPr>
+          <w:rFonts w:ascii="Times New Roman" w:hAnsi="Times New Roman"/>
+          <w:i/>
+          <w:iCs/>
+          <w:sz w:val="26"/>
+          <w:szCs w:val="26"/>
+        </w:rPr>
+        <w:t xml:space="preserve">o mức </w:t>
+      </w:r>
+      <w:r>
+        <w:rPr>
+          <w:rFonts w:ascii="Times New Roman" w:hAnsi="Times New Roman" w:hint="eastAsia"/>
+          <w:i/>
+          <w:iCs/>
+          <w:sz w:val="26"/>
+          <w:szCs w:val="26"/>
+        </w:rPr>
+        <w:t>đ</w:t>
+      </w:r>
+      <w:r>
+        <w:rPr>
+          <w:rFonts w:ascii="Times New Roman" w:hAnsi="Times New Roman"/>
+          <w:i/>
+          <w:iCs/>
+          <w:sz w:val="26"/>
+          <w:szCs w:val="26"/>
+        </w:rPr>
+        <w:t>ộ t</w:t>
+      </w:r>
+      <w:r>
+        <w:rPr>
+          <w:rFonts w:ascii="Times New Roman" w:hAnsi="Times New Roman" w:hint="eastAsia"/>
+          <w:i/>
+          <w:iCs/>
+          <w:sz w:val="26"/>
+          <w:szCs w:val="26"/>
+        </w:rPr>
+        <w:t>ươ</w:t>
+      </w:r>
+      <w:r>
+        <w:rPr>
+          <w:rFonts w:ascii="Times New Roman" w:hAnsi="Times New Roman"/>
+          <w:i/>
+          <w:iCs/>
+          <w:sz w:val="26"/>
+          <w:szCs w:val="26"/>
+        </w:rPr>
+        <w:t xml:space="preserve">ng </w:t>
+      </w:r>
+      <w:r>
+        <w:rPr>
+          <w:rFonts w:ascii="Times New Roman" w:hAnsi="Times New Roman" w:hint="eastAsia"/>
+          <w:i/>
+          <w:iCs/>
+          <w:sz w:val="26"/>
+          <w:szCs w:val="26"/>
+        </w:rPr>
+        <w:t>đ</w:t>
+      </w:r>
+      <w:r>
+        <w:rPr>
+          <w:rFonts w:ascii="Times New Roman" w:hAnsi="Times New Roman"/>
+          <w:i/>
+          <w:iCs/>
+          <w:sz w:val="26"/>
+          <w:szCs w:val="26"/>
+        </w:rPr>
+        <w:t xml:space="preserve">ồng giữa các sản phẩm cũng là một vấn </w:t>
+      </w:r>
+      <w:r>
+        <w:rPr>
+          <w:rFonts w:ascii="Times New Roman" w:hAnsi="Times New Roman" w:hint="eastAsia"/>
+          <w:i/>
+          <w:iCs/>
+          <w:sz w:val="26"/>
+          <w:szCs w:val="26"/>
+        </w:rPr>
+        <w:t>đ</w:t>
+      </w:r>
+      <w:r>
+        <w:rPr>
+          <w:rFonts w:ascii="Times New Roman" w:hAnsi="Times New Roman"/>
+          <w:i/>
+          <w:iCs/>
+          <w:sz w:val="26"/>
+          <w:szCs w:val="26"/>
+        </w:rPr>
+        <w:t>ề quan trọng ảnh h</w:t>
+      </w:r>
+      <w:r>
+        <w:rPr>
+          <w:rFonts w:ascii="Times New Roman" w:hAnsi="Times New Roman" w:hint="eastAsia"/>
+          <w:i/>
+          <w:iCs/>
+          <w:sz w:val="26"/>
+          <w:szCs w:val="26"/>
+        </w:rPr>
+        <w:t>ư</w:t>
+      </w:r>
+      <w:r>
+        <w:rPr>
+          <w:rFonts w:ascii="Times New Roman" w:hAnsi="Times New Roman"/>
+          <w:i/>
+          <w:iCs/>
+          <w:sz w:val="26"/>
+          <w:szCs w:val="26"/>
+        </w:rPr>
+        <w:t xml:space="preserve">ởng </w:t>
+      </w:r>
+      <w:r>
+        <w:rPr>
+          <w:rFonts w:ascii="Times New Roman" w:hAnsi="Times New Roman" w:hint="eastAsia"/>
+          <w:i/>
+          <w:iCs/>
+          <w:sz w:val="26"/>
+          <w:szCs w:val="26"/>
+        </w:rPr>
+        <w:t>đ</w:t>
+      </w:r>
+      <w:r>
+        <w:rPr>
+          <w:rFonts w:ascii="Times New Roman" w:hAnsi="Times New Roman"/>
+          <w:i/>
+          <w:iCs/>
+          <w:sz w:val="26"/>
+          <w:szCs w:val="26"/>
+        </w:rPr>
+        <w:t xml:space="preserve">ến </w:t>
+      </w:r>
+      <w:r>
+        <w:rPr>
+          <w:rFonts w:ascii="Times New Roman" w:hAnsi="Times New Roman" w:hint="eastAsia"/>
+          <w:i/>
+          <w:iCs/>
+          <w:sz w:val="26"/>
+          <w:szCs w:val="26"/>
+        </w:rPr>
+        <w:t>đ</w:t>
+      </w:r>
+      <w:r>
+        <w:rPr>
+          <w:rFonts w:ascii="Times New Roman" w:hAnsi="Times New Roman"/>
+          <w:i/>
+          <w:iCs/>
+          <w:sz w:val="26"/>
+          <w:szCs w:val="26"/>
+        </w:rPr>
+        <w:t xml:space="preserve">ộ chính xác của các thuật toán </w:t>
+      </w:r>
+      <w:r>
+        <w:rPr>
+          <w:rFonts w:ascii="Times New Roman" w:hAnsi="Times New Roman"/>
+          <w:i/>
+          <w:iCs/>
+          <w:sz w:val="26"/>
+          <w:szCs w:val="26"/>
+        </w:rPr>
+        <w:t>lọc dựa trên nội dung</w:t>
+      </w:r>
+      <w:r>
+        <w:rPr>
+          <w:rFonts w:ascii="Times New Roman" w:hAnsi="Times New Roman"/>
+          <w:i/>
+          <w:iCs/>
+          <w:sz w:val="26"/>
+          <w:szCs w:val="26"/>
+        </w:rPr>
+        <w:t xml:space="preserve"> trong các bài toán về </w:t>
+      </w:r>
+      <w:r>
+        <w:rPr>
+          <w:rFonts w:ascii="Times New Roman" w:hAnsi="Times New Roman" w:hint="eastAsia"/>
+          <w:i/>
+          <w:iCs/>
+          <w:sz w:val="26"/>
+          <w:szCs w:val="26"/>
+        </w:rPr>
+        <w:t>đ</w:t>
+      </w:r>
+      <w:r>
+        <w:rPr>
+          <w:rFonts w:ascii="Times New Roman" w:hAnsi="Times New Roman"/>
+          <w:i/>
+          <w:iCs/>
+          <w:sz w:val="26"/>
+          <w:szCs w:val="26"/>
+        </w:rPr>
+        <w:t>ộ t</w:t>
+      </w:r>
+      <w:r>
+        <w:rPr>
+          <w:rFonts w:ascii="Times New Roman" w:hAnsi="Times New Roman" w:hint="eastAsia"/>
+          <w:i/>
+          <w:iCs/>
+          <w:sz w:val="26"/>
+          <w:szCs w:val="26"/>
+        </w:rPr>
+        <w:t>ươ</w:t>
+      </w:r>
+      <w:r>
+        <w:rPr>
+          <w:rFonts w:ascii="Times New Roman" w:hAnsi="Times New Roman"/>
+          <w:i/>
+          <w:iCs/>
+          <w:sz w:val="26"/>
+          <w:szCs w:val="26"/>
+        </w:rPr>
+        <w:t xml:space="preserve">ng </w:t>
+      </w:r>
+      <w:r>
+        <w:rPr>
+          <w:rFonts w:ascii="Times New Roman" w:hAnsi="Times New Roman" w:hint="eastAsia"/>
+          <w:i/>
+          <w:iCs/>
+          <w:sz w:val="26"/>
+          <w:szCs w:val="26"/>
+        </w:rPr>
+        <w:t>đ</w:t>
+      </w:r>
+      <w:r>
+        <w:rPr>
+          <w:rFonts w:ascii="Times New Roman" w:hAnsi="Times New Roman"/>
+          <w:i/>
+          <w:iCs/>
+          <w:sz w:val="26"/>
+          <w:szCs w:val="26"/>
+        </w:rPr>
+        <w:t>ồng giữa các phân phối</w:t>
+      </w:r>
+      <w:r>
+        <w:rPr>
+          <w:rFonts w:ascii="Times New Roman" w:hAnsi="Times New Roman"/>
+          <w:sz w:val="26"/>
+          <w:szCs w:val="26"/>
+        </w:rPr>
+        <w:t>”. Và để giải quyết 2 vấn đề đã được đề cập trên, tác giả của công trình đã đề xuất một thuật toán lọc dựa trên nội dung mới dựa trên mô hình hỗn hợp Gaussian(Gaussian Mixture Model</w:t>
+      </w:r>
+      <w:r>
+        <w:rPr>
+          <w:rFonts w:ascii="Times New Roman" w:hAnsi="Times New Roman"/>
+          <w:sz w:val="26"/>
+          <w:szCs w:val="26"/>
+        </w:rPr>
+        <w:t xml:space="preserve"> – GMM</w:t>
+      </w:r>
+      <w:r>
+        <w:rPr>
+          <w:rFonts w:ascii="Times New Roman" w:hAnsi="Times New Roman"/>
+          <w:sz w:val="26"/>
+          <w:szCs w:val="26"/>
+        </w:rPr>
+        <w:t>)</w:t>
+      </w:r>
+      <w:r>
+        <w:rPr>
+          <w:rFonts w:ascii="Times New Roman" w:hAnsi="Times New Roman"/>
+          <w:sz w:val="26"/>
+          <w:szCs w:val="26"/>
+        </w:rPr>
+        <w:t xml:space="preserve"> nhằm tăng độ chính xác cho đầu ra. Ngoài ra, tác giả còn đề xuất mô hình thực nghiệm trên một bộ dữ liệu về rượu bao gồm 6 mùi vị, dữ liệu tag mô tả về rượu và một số trường hợp thông tin khác.</w:t>
+      </w:r>
+    </w:p>
+    <w:p>
+      <w:pPr>
+        <w:spacing w:line="360" w:lineRule="auto"/>
+        <w:jc w:val="both"/>
+        <w:rPr>
+          <w:rFonts w:ascii="Times New Roman" w:hAnsi="Times New Roman"/>
+          <w:sz w:val="26"/>
+          <w:szCs w:val="26"/>
+        </w:rPr>
+      </w:pPr>
+      <w:r>
+        <w:rPr>
+          <w:rFonts w:ascii="Times New Roman" w:hAnsi="Times New Roman"/>
+          <w:sz w:val="26"/>
+          <w:szCs w:val="26"/>
+        </w:rPr>
+        <w:tab/>
+        <w:t xml:space="preserve">Như vậy, công trình luận văn của tác giả hướng đến việc xây dựng một một thuật toán khuyến nghị dựa trên nội dung mới nhằm khắc phục những nhược điểm của các thuật toán lọc dựa trên nội dung đã </w:t>
+      </w:r>
+      <w:r>
+        <w:rPr>
+          <w:rFonts w:ascii="Times New Roman" w:hAnsi="Times New Roman"/>
+          <w:sz w:val="26"/>
+          <w:szCs w:val="26"/>
+        </w:rPr>
+        <w:t xml:space="preserve">được </w:t>
+      </w:r>
+      <w:r>
+        <w:rPr>
+          <w:rFonts w:ascii="Times New Roman" w:hAnsi="Times New Roman"/>
+          <w:sz w:val="26"/>
+          <w:szCs w:val="26"/>
+        </w:rPr>
+        <w:t xml:space="preserve">công bố </w:t>
+      </w:r>
+      <w:r>
+        <w:rPr>
+          <w:rFonts w:ascii="Times New Roman" w:hAnsi="Times New Roman"/>
+          <w:sz w:val="26"/>
+          <w:szCs w:val="26"/>
+        </w:rPr>
+        <w:t xml:space="preserve">trước đó đối với dạng đặc trưng phân phối. Đầu vào nhận bộ sản phẩm có đặc trưng chính là phân phối </w:t>
+      </w:r>
+      <w:r>
+        <w:rPr>
+          <w:rFonts w:ascii="Times New Roman" w:hAnsi="Times New Roman"/>
+          <w:sz w:val="26"/>
+          <w:szCs w:val="26"/>
+        </w:rPr>
+        <w:t xml:space="preserve">thuộc tính, thuật toán cần phát triển một </w:t>
+      </w:r>
+      <w:r>
+        <w:rPr>
+          <w:rFonts w:ascii="Times New Roman" w:hAnsi="Times New Roman"/>
+          <w:i/>
+          <w:iCs/>
+          <w:sz w:val="26"/>
+          <w:szCs w:val="26"/>
+        </w:rPr>
+        <w:t xml:space="preserve">Bộ biểu diễn </w:t>
+      </w:r>
+      <w:r>
+        <w:rPr>
+          <w:rFonts w:ascii="Times New Roman" w:hAnsi="Times New Roman" w:hint="eastAsia"/>
+          <w:i/>
+          <w:iCs/>
+          <w:sz w:val="26"/>
+          <w:szCs w:val="26"/>
+        </w:rPr>
+        <w:t>đ</w:t>
+      </w:r>
+      <w:r>
+        <w:rPr>
+          <w:rFonts w:ascii="Times New Roman" w:hAnsi="Times New Roman"/>
+          <w:i/>
+          <w:iCs/>
+          <w:sz w:val="26"/>
+          <w:szCs w:val="26"/>
+        </w:rPr>
+        <w:t>ặc tr</w:t>
+      </w:r>
+      <w:r>
+        <w:rPr>
+          <w:rFonts w:ascii="Times New Roman" w:hAnsi="Times New Roman" w:hint="eastAsia"/>
+          <w:i/>
+          <w:iCs/>
+          <w:sz w:val="26"/>
+          <w:szCs w:val="26"/>
+        </w:rPr>
+        <w:t>ư</w:t>
+      </w:r>
+      <w:r>
+        <w:rPr>
+          <w:rFonts w:ascii="Times New Roman" w:hAnsi="Times New Roman"/>
+          <w:i/>
+          <w:iCs/>
+          <w:sz w:val="26"/>
+          <w:szCs w:val="26"/>
+        </w:rPr>
+        <w:t>ng</w:t>
+      </w:r>
+      <w:r>
+        <w:rPr>
+          <w:rFonts w:ascii="Times New Roman" w:hAnsi="Times New Roman"/>
+          <w:sz w:val="26"/>
+          <w:szCs w:val="26"/>
+        </w:rPr>
+        <w:t xml:space="preserve"> thích hợp có khả n</w:t>
+      </w:r>
+      <w:r>
+        <w:rPr>
+          <w:rFonts w:ascii="Times New Roman" w:hAnsi="Times New Roman" w:hint="eastAsia"/>
+          <w:sz w:val="26"/>
+          <w:szCs w:val="26"/>
+        </w:rPr>
+        <w:t>ă</w:t>
+      </w:r>
+      <w:r>
+        <w:rPr>
+          <w:rFonts w:ascii="Times New Roman" w:hAnsi="Times New Roman"/>
+          <w:sz w:val="26"/>
+          <w:szCs w:val="26"/>
+        </w:rPr>
+        <w:t xml:space="preserve">ng chọn ra các </w:t>
+      </w:r>
+      <w:r>
+        <w:rPr>
+          <w:rFonts w:ascii="Times New Roman" w:hAnsi="Times New Roman" w:hint="eastAsia"/>
+          <w:sz w:val="26"/>
+          <w:szCs w:val="26"/>
+        </w:rPr>
+        <w:t>đ</w:t>
+      </w:r>
+      <w:r>
+        <w:rPr>
+          <w:rFonts w:ascii="Times New Roman" w:hAnsi="Times New Roman"/>
+          <w:sz w:val="26"/>
+          <w:szCs w:val="26"/>
+        </w:rPr>
+        <w:t>ặc tr</w:t>
+      </w:r>
+      <w:r>
+        <w:rPr>
+          <w:rFonts w:ascii="Times New Roman" w:hAnsi="Times New Roman" w:hint="eastAsia"/>
+          <w:sz w:val="26"/>
+          <w:szCs w:val="26"/>
+        </w:rPr>
+        <w:t>ư</w:t>
+      </w:r>
+      <w:r>
+        <w:rPr>
+          <w:rFonts w:ascii="Times New Roman" w:hAnsi="Times New Roman"/>
+          <w:sz w:val="26"/>
+          <w:szCs w:val="26"/>
+        </w:rPr>
+        <w:t xml:space="preserve">ng tốt nhất làm tiền </w:t>
+      </w:r>
+      <w:r>
+        <w:rPr>
+          <w:rFonts w:ascii="Times New Roman" w:hAnsi="Times New Roman" w:hint="eastAsia"/>
+          <w:sz w:val="26"/>
+          <w:szCs w:val="26"/>
+        </w:rPr>
+        <w:t>đ</w:t>
+      </w:r>
+      <w:r>
+        <w:rPr>
+          <w:rFonts w:ascii="Times New Roman" w:hAnsi="Times New Roman"/>
+          <w:sz w:val="26"/>
+          <w:szCs w:val="26"/>
+        </w:rPr>
+        <w:t xml:space="preserve">ề </w:t>
+      </w:r>
+      <w:r>
+        <w:rPr>
+          <w:rFonts w:ascii="Times New Roman" w:hAnsi="Times New Roman" w:hint="eastAsia"/>
+          <w:sz w:val="26"/>
+          <w:szCs w:val="26"/>
+        </w:rPr>
+        <w:t>đư</w:t>
+      </w:r>
+      <w:r>
+        <w:rPr>
+          <w:rFonts w:ascii="Times New Roman" w:hAnsi="Times New Roman"/>
+          <w:sz w:val="26"/>
+          <w:szCs w:val="26"/>
+        </w:rPr>
+        <w:t xml:space="preserve">ợc sử dụng trong các thuật toán cốt lõi trong </w:t>
+      </w:r>
+      <w:r>
+        <w:rPr>
+          <w:rFonts w:ascii="Times New Roman" w:hAnsi="Times New Roman"/>
+          <w:i/>
+          <w:iCs/>
+          <w:sz w:val="26"/>
+          <w:szCs w:val="26"/>
+        </w:rPr>
+        <w:t>Bộ lọc sản phẩm</w:t>
+      </w:r>
+      <w:r>
+        <w:rPr>
+          <w:rFonts w:ascii="Times New Roman" w:hAnsi="Times New Roman"/>
+          <w:sz w:val="26"/>
+          <w:szCs w:val="26"/>
+        </w:rPr>
+        <w:t xml:space="preserve">. Các thuật toán này cần tận dụng và phát huy tối </w:t>
+      </w:r>
+      <w:r>
+        <w:rPr>
+          <w:rFonts w:ascii="Times New Roman" w:hAnsi="Times New Roman" w:hint="eastAsia"/>
+          <w:sz w:val="26"/>
+          <w:szCs w:val="26"/>
+        </w:rPr>
+        <w:t>đ</w:t>
+      </w:r>
+      <w:r>
+        <w:rPr>
+          <w:rFonts w:ascii="Times New Roman" w:hAnsi="Times New Roman"/>
+          <w:sz w:val="26"/>
+          <w:szCs w:val="26"/>
+        </w:rPr>
+        <w:t xml:space="preserve">a </w:t>
+      </w:r>
+      <w:r>
+        <w:rPr>
+          <w:rFonts w:ascii="Times New Roman" w:hAnsi="Times New Roman" w:hint="eastAsia"/>
+          <w:sz w:val="26"/>
+          <w:szCs w:val="26"/>
+        </w:rPr>
+        <w:t>đư</w:t>
+      </w:r>
+      <w:r>
+        <w:rPr>
+          <w:rFonts w:ascii="Times New Roman" w:hAnsi="Times New Roman"/>
+          <w:sz w:val="26"/>
+          <w:szCs w:val="26"/>
+        </w:rPr>
+        <w:t xml:space="preserve">ợc các </w:t>
+      </w:r>
+      <w:r>
+        <w:rPr>
+          <w:rFonts w:ascii="Times New Roman" w:hAnsi="Times New Roman" w:hint="eastAsia"/>
+          <w:sz w:val="26"/>
+          <w:szCs w:val="26"/>
+        </w:rPr>
+        <w:t>đ</w:t>
+      </w:r>
+      <w:r>
+        <w:rPr>
+          <w:rFonts w:ascii="Times New Roman" w:hAnsi="Times New Roman"/>
+          <w:sz w:val="26"/>
+          <w:szCs w:val="26"/>
+        </w:rPr>
+        <w:t xml:space="preserve">ặc </w:t>
+      </w:r>
+      <w:r>
+        <w:rPr>
+          <w:rFonts w:ascii="Times New Roman" w:hAnsi="Times New Roman" w:hint="eastAsia"/>
+          <w:sz w:val="26"/>
+          <w:szCs w:val="26"/>
+        </w:rPr>
+        <w:t>đ</w:t>
+      </w:r>
+      <w:r>
+        <w:rPr>
+          <w:rFonts w:ascii="Times New Roman" w:hAnsi="Times New Roman"/>
+          <w:sz w:val="26"/>
+          <w:szCs w:val="26"/>
+        </w:rPr>
+        <w:t xml:space="preserve">iểm </w:t>
+      </w:r>
+      <w:r>
+        <w:rPr>
+          <w:rFonts w:ascii="Times New Roman" w:hAnsi="Times New Roman" w:hint="eastAsia"/>
+          <w:sz w:val="26"/>
+          <w:szCs w:val="26"/>
+        </w:rPr>
+        <w:t>đ</w:t>
+      </w:r>
+      <w:r>
+        <w:rPr>
+          <w:rFonts w:ascii="Times New Roman" w:hAnsi="Times New Roman"/>
+          <w:sz w:val="26"/>
+          <w:szCs w:val="26"/>
+        </w:rPr>
+        <w:t xml:space="preserve">ặc biệt, quan trọng của </w:t>
+      </w:r>
+      <w:r>
+        <w:rPr>
+          <w:rFonts w:ascii="Times New Roman" w:hAnsi="Times New Roman" w:hint="eastAsia"/>
+          <w:sz w:val="26"/>
+          <w:szCs w:val="26"/>
+        </w:rPr>
+        <w:t>đ</w:t>
+      </w:r>
+      <w:r>
+        <w:rPr>
+          <w:rFonts w:ascii="Times New Roman" w:hAnsi="Times New Roman"/>
+          <w:sz w:val="26"/>
+          <w:szCs w:val="26"/>
+        </w:rPr>
+        <w:t>ặc tr</w:t>
+      </w:r>
+      <w:r>
+        <w:rPr>
+          <w:rFonts w:ascii="Times New Roman" w:hAnsi="Times New Roman" w:hint="eastAsia"/>
+          <w:sz w:val="26"/>
+          <w:szCs w:val="26"/>
+        </w:rPr>
+        <w:t>ư</w:t>
+      </w:r>
+      <w:r>
+        <w:rPr>
+          <w:rFonts w:ascii="Times New Roman" w:hAnsi="Times New Roman"/>
+          <w:sz w:val="26"/>
+          <w:szCs w:val="26"/>
+        </w:rPr>
+        <w:t xml:space="preserve">ng phân phối so với các loại </w:t>
+      </w:r>
+      <w:r>
+        <w:rPr>
+          <w:rFonts w:ascii="Times New Roman" w:hAnsi="Times New Roman" w:hint="eastAsia"/>
+          <w:sz w:val="26"/>
+          <w:szCs w:val="26"/>
+        </w:rPr>
+        <w:t>đ</w:t>
+      </w:r>
+      <w:r>
+        <w:rPr>
+          <w:rFonts w:ascii="Times New Roman" w:hAnsi="Times New Roman"/>
+          <w:sz w:val="26"/>
+          <w:szCs w:val="26"/>
+        </w:rPr>
+        <w:t>ặc tr</w:t>
+      </w:r>
+      <w:r>
+        <w:rPr>
+          <w:rFonts w:ascii="Times New Roman" w:hAnsi="Times New Roman" w:hint="eastAsia"/>
+          <w:sz w:val="26"/>
+          <w:szCs w:val="26"/>
+        </w:rPr>
+        <w:t>ư</w:t>
+      </w:r>
+      <w:r>
+        <w:rPr>
+          <w:rFonts w:ascii="Times New Roman" w:hAnsi="Times New Roman"/>
+          <w:sz w:val="26"/>
+          <w:szCs w:val="26"/>
+        </w:rPr>
+        <w:t>ng khác nh</w:t>
+      </w:r>
+      <w:r>
+        <w:rPr>
+          <w:rFonts w:ascii="Times New Roman" w:hAnsi="Times New Roman" w:hint="eastAsia"/>
+          <w:sz w:val="26"/>
+          <w:szCs w:val="26"/>
+        </w:rPr>
+        <w:t>ư</w:t>
+      </w:r>
+      <w:r>
+        <w:rPr>
+          <w:rFonts w:ascii="Times New Roman" w:hAnsi="Times New Roman"/>
+          <w:sz w:val="26"/>
+          <w:szCs w:val="26"/>
+        </w:rPr>
+        <w:t xml:space="preserve"> v</w:t>
+      </w:r>
+      <w:r>
+        <w:rPr>
+          <w:rFonts w:ascii="Times New Roman" w:hAnsi="Times New Roman" w:hint="eastAsia"/>
+          <w:sz w:val="26"/>
+          <w:szCs w:val="26"/>
+        </w:rPr>
+        <w:t>ă</w:t>
+      </w:r>
+      <w:r>
+        <w:rPr>
+          <w:rFonts w:ascii="Times New Roman" w:hAnsi="Times New Roman"/>
+          <w:sz w:val="26"/>
+          <w:szCs w:val="26"/>
+        </w:rPr>
+        <w:t>n bản, số nguyên, dữ liệu rời r</w:t>
+      </w:r>
+      <w:r>
+        <w:rPr>
+          <w:rFonts w:ascii="Times New Roman" w:hAnsi="Times New Roman"/>
+          <w:sz w:val="26"/>
+          <w:szCs w:val="26"/>
+        </w:rPr>
+        <w:t>ạc</w:t>
+      </w:r>
+      <w:r>
+        <w:rPr>
+          <w:rFonts w:ascii="Times New Roman" w:hAnsi="Times New Roman"/>
+          <w:sz w:val="26"/>
+          <w:szCs w:val="26"/>
+        </w:rPr>
+        <w:t xml:space="preserve"> [10]</w:t>
+      </w:r>
+      <w:r>
+        <w:rPr>
+          <w:rFonts w:ascii="Times New Roman" w:hAnsi="Times New Roman"/>
+          <w:sz w:val="26"/>
+          <w:szCs w:val="26"/>
+        </w:rPr>
+        <w:t>.</w:t>
+      </w:r>
+    </w:p>
+    <w:p>
+      <w:pPr>
+        <w:spacing w:line="360" w:lineRule="auto"/>
+        <w:jc w:val="both"/>
+        <w:rPr>
+          <w:rFonts w:ascii="Times New Roman" w:hAnsi="Times New Roman"/>
+          <w:sz w:val="26"/>
+          <w:szCs w:val="26"/>
+        </w:rPr>
+      </w:pPr>
+      <w:r>
+        <w:rPr>
+          <w:rFonts w:ascii="Times New Roman" w:hAnsi="Times New Roman"/>
+          <w:sz w:val="26"/>
+          <w:szCs w:val="26"/>
+        </w:rPr>
+        <w:tab/>
+        <w:t>Trong công trình của mình, tác giả Nguyễn Văn Đạt đã nêu r</w:t>
+      </w:r>
+      <w:r>
+        <w:rPr>
+          <w:rFonts w:ascii="Times New Roman" w:hAnsi="Times New Roman"/>
+          <w:sz w:val="26"/>
+          <w:szCs w:val="26"/>
+        </w:rPr>
+        <w:t xml:space="preserve">a các kỹ thuật </w:t>
+      </w:r>
+      <w:bookmarkEnd w:id="28"/>
+    </w:p>
+    <w:p>
+      <w:pPr>
+        <w:spacing w:line="360" w:lineRule="auto"/>
+        <w:jc w:val="both"/>
+        <w:rPr>
+          <w:rFonts w:ascii="Times New Roman" w:hAnsi="Times New Roman"/>
+          <w:sz w:val="26"/>
+          <w:szCs w:val="26"/>
+        </w:rPr>
+      </w:pPr>
+      <w:r>
+        <w:rPr>
+          <w:rFonts w:ascii="Times New Roman" w:hAnsi="Times New Roman"/>
+          <w:sz w:val="26"/>
+          <w:szCs w:val="26"/>
+        </w:rPr>
+        <w:tab/>
+      </w:r>
+    </w:p>
+    <w:p>
+      <w:pPr>
+        <w:spacing w:line="360" w:lineRule="auto"/>
+        <w:jc w:val="both"/>
+        <w:rPr>
+          <w:rFonts w:ascii="Times New Roman" w:hAnsi="Times New Roman"/>
+          <w:sz w:val="26"/>
+          <w:szCs w:val="26"/>
+        </w:rPr>
+      </w:pPr>
     </w:p>
     <w:p>
       <w:pPr>
@@ -17456,6 +18397,119 @@
     </w:lvl>
   </w:abstractNum>
   <w:abstractNum w:abstractNumId="2" w15:restartNumberingAfterBreak="0">
+    <w:nsid w:val="090D7BBF"/>
+    <w:multiLevelType w:val="hybridMultilevel"/>
+    <w:tmpl w:val="E1760A20"/>
+    <w:lvl w:ilvl="0" w:tplc="04090001">
+      <w:start w:val="1"/>
+      <w:numFmt w:val="bullet"/>
+      <w:lvlText w:val=""/>
+      <w:lvlJc w:val="left"/>
+      <w:pPr>
+        <w:ind w:left="720" w:hanging="360"/>
+      </w:pPr>
+      <w:rPr>
+        <w:rFonts w:ascii="Symbol" w:hAnsi="Symbol" w:hint="default"/>
+      </w:rPr>
+    </w:lvl>
+    <w:lvl w:ilvl="1" w:tplc="FFFFFFFF" w:tentative="1">
+      <w:start w:val="1"/>
+      <w:numFmt w:val="bullet"/>
+      <w:lvlText w:val="o"/>
+      <w:lvlJc w:val="left"/>
+      <w:pPr>
+        <w:ind w:left="1440" w:hanging="360"/>
+      </w:pPr>
+      <w:rPr>
+        <w:rFonts w:ascii="Courier New" w:hAnsi="Courier New" w:cs="Courier New" w:hint="default"/>
+      </w:rPr>
+    </w:lvl>
+    <w:lvl w:ilvl="2" w:tplc="FFFFFFFF" w:tentative="1">
+      <w:start w:val="1"/>
+      <w:numFmt w:val="bullet"/>
+      <w:lvlText w:val=""/>
+      <w:lvlJc w:val="left"/>
+      <w:pPr>
+        <w:ind w:left="2160" w:hanging="360"/>
+      </w:pPr>
+      <w:rPr>
+        <w:rFonts w:ascii="Wingdings" w:hAnsi="Wingdings" w:hint="default"/>
+      </w:rPr>
+    </w:lvl>
+    <w:lvl w:ilvl="3" w:tplc="FFFFFFFF" w:tentative="1">
+      <w:start w:val="1"/>
+      <w:numFmt w:val="bullet"/>
+      <w:lvlText w:val=""/>
+      <w:lvlJc w:val="left"/>
+      <w:pPr>
+        <w:ind w:left="2880" w:hanging="360"/>
+      </w:pPr>
+      <w:rPr>
+        <w:rFonts w:ascii="Symbol" w:hAnsi="Symbol" w:hint="default"/>
+      </w:rPr>
+    </w:lvl>
+    <w:lvl w:ilvl="4" w:tplc="FFFFFFFF" w:tentative="1">
+      <w:start w:val="1"/>
+      <w:numFmt w:val="bullet"/>
+      <w:lvlText w:val="o"/>
+      <w:lvlJc w:val="left"/>
+      <w:pPr>
+        <w:ind w:left="3600" w:hanging="360"/>
+      </w:pPr>
+      <w:rPr>
+        <w:rFonts w:ascii="Courier New" w:hAnsi="Courier New" w:cs="Courier New" w:hint="default"/>
+      </w:rPr>
+    </w:lvl>
+    <w:lvl w:ilvl="5" w:tplc="FFFFFFFF" w:tentative="1">
+      <w:start w:val="1"/>
+      <w:numFmt w:val="bullet"/>
+      <w:lvlText w:val=""/>
+      <w:lvlJc w:val="left"/>
+      <w:pPr>
+        <w:ind w:left="4320" w:hanging="360"/>
+      </w:pPr>
+      <w:rPr>
+        <w:rFonts w:ascii="Wingdings" w:hAnsi="Wingdings" w:hint="default"/>
+      </w:rPr>
+    </w:lvl>
+    <w:lvl w:ilvl="6" w:tplc="FFFFFFFF" w:tentative="1">
+      <w:start w:val="1"/>
+      <w:numFmt w:val="bullet"/>
+      <w:lvlText w:val=""/>
+      <w:lvlJc w:val="left"/>
+      <w:pPr>
+        <w:ind w:left="5040" w:hanging="360"/>
+      </w:pPr>
+      <w:rPr>
+        <w:rFonts w:ascii="Symbol" w:hAnsi="Symbol" w:hint="default"/>
+      </w:rPr>
+    </w:lvl>
+    <w:lvl w:ilvl="7" w:tplc="FFFFFFFF" w:tentative="1">
+      <w:start w:val="1"/>
+      <w:numFmt w:val="bullet"/>
+      <w:lvlText w:val="o"/>
+      <w:lvlJc w:val="left"/>
+      <w:pPr>
+        <w:ind w:left="5760" w:hanging="360"/>
+      </w:pPr>
+      <w:rPr>
+        <w:rFonts w:ascii="Courier New" w:hAnsi="Courier New" w:cs="Courier New" w:hint="default"/>
+      </w:rPr>
+    </w:lvl>
+    <w:lvl w:ilvl="8" w:tplc="FFFFFFFF" w:tentative="1">
+      <w:start w:val="1"/>
+      <w:numFmt w:val="bullet"/>
+      <w:lvlText w:val=""/>
+      <w:lvlJc w:val="left"/>
+      <w:pPr>
+        <w:ind w:left="6480" w:hanging="360"/>
+      </w:pPr>
+      <w:rPr>
+        <w:rFonts w:ascii="Wingdings" w:hAnsi="Wingdings" w:hint="default"/>
+      </w:rPr>
+    </w:lvl>
+  </w:abstractNum>
+  <w:abstractNum w:abstractNumId="3" w15:restartNumberingAfterBreak="0">
     <w:nsid w:val="0C6A6B13"/>
     <w:multiLevelType w:val="hybridMultilevel"/>
     <w:tmpl w:val="1F08B784"/>
@@ -17568,7 +18622,7 @@
       </w:rPr>
     </w:lvl>
   </w:abstractNum>
-  <w:abstractNum w:abstractNumId="3" w15:restartNumberingAfterBreak="0">
+  <w:abstractNum w:abstractNumId="4" w15:restartNumberingAfterBreak="0">
     <w:nsid w:val="0F0307A7"/>
     <w:multiLevelType w:val="hybridMultilevel"/>
     <w:tmpl w:val="62AE29F2"/>
@@ -17681,7 +18735,233 @@
       </w:rPr>
     </w:lvl>
   </w:abstractNum>
-  <w:abstractNum w:abstractNumId="4" w15:restartNumberingAfterBreak="0">
+  <w:abstractNum w:abstractNumId="5" w15:restartNumberingAfterBreak="0">
+    <w:nsid w:val="12A7423F"/>
+    <w:multiLevelType w:val="hybridMultilevel"/>
+    <w:tmpl w:val="20D4D84A"/>
+    <w:lvl w:ilvl="0" w:tplc="04090001">
+      <w:start w:val="1"/>
+      <w:numFmt w:val="bullet"/>
+      <w:lvlText w:val=""/>
+      <w:lvlJc w:val="left"/>
+      <w:pPr>
+        <w:ind w:left="720" w:hanging="360"/>
+      </w:pPr>
+      <w:rPr>
+        <w:rFonts w:ascii="Symbol" w:hAnsi="Symbol" w:hint="default"/>
+      </w:rPr>
+    </w:lvl>
+    <w:lvl w:ilvl="1" w:tplc="FFFFFFFF" w:tentative="1">
+      <w:start w:val="1"/>
+      <w:numFmt w:val="bullet"/>
+      <w:lvlText w:val="o"/>
+      <w:lvlJc w:val="left"/>
+      <w:pPr>
+        <w:ind w:left="1440" w:hanging="360"/>
+      </w:pPr>
+      <w:rPr>
+        <w:rFonts w:ascii="Courier New" w:hAnsi="Courier New" w:cs="Courier New" w:hint="default"/>
+      </w:rPr>
+    </w:lvl>
+    <w:lvl w:ilvl="2" w:tplc="FFFFFFFF" w:tentative="1">
+      <w:start w:val="1"/>
+      <w:numFmt w:val="bullet"/>
+      <w:lvlText w:val=""/>
+      <w:lvlJc w:val="left"/>
+      <w:pPr>
+        <w:ind w:left="2160" w:hanging="360"/>
+      </w:pPr>
+      <w:rPr>
+        <w:rFonts w:ascii="Wingdings" w:hAnsi="Wingdings" w:hint="default"/>
+      </w:rPr>
+    </w:lvl>
+    <w:lvl w:ilvl="3" w:tplc="FFFFFFFF" w:tentative="1">
+      <w:start w:val="1"/>
+      <w:numFmt w:val="bullet"/>
+      <w:lvlText w:val=""/>
+      <w:lvlJc w:val="left"/>
+      <w:pPr>
+        <w:ind w:left="2880" w:hanging="360"/>
+      </w:pPr>
+      <w:rPr>
+        <w:rFonts w:ascii="Symbol" w:hAnsi="Symbol" w:hint="default"/>
+      </w:rPr>
+    </w:lvl>
+    <w:lvl w:ilvl="4" w:tplc="FFFFFFFF" w:tentative="1">
+      <w:start w:val="1"/>
+      <w:numFmt w:val="bullet"/>
+      <w:lvlText w:val="o"/>
+      <w:lvlJc w:val="left"/>
+      <w:pPr>
+        <w:ind w:left="3600" w:hanging="360"/>
+      </w:pPr>
+      <w:rPr>
+        <w:rFonts w:ascii="Courier New" w:hAnsi="Courier New" w:cs="Courier New" w:hint="default"/>
+      </w:rPr>
+    </w:lvl>
+    <w:lvl w:ilvl="5" w:tplc="FFFFFFFF" w:tentative="1">
+      <w:start w:val="1"/>
+      <w:numFmt w:val="bullet"/>
+      <w:lvlText w:val=""/>
+      <w:lvlJc w:val="left"/>
+      <w:pPr>
+        <w:ind w:left="4320" w:hanging="360"/>
+      </w:pPr>
+      <w:rPr>
+        <w:rFonts w:ascii="Wingdings" w:hAnsi="Wingdings" w:hint="default"/>
+      </w:rPr>
+    </w:lvl>
+    <w:lvl w:ilvl="6" w:tplc="FFFFFFFF" w:tentative="1">
+      <w:start w:val="1"/>
+      <w:numFmt w:val="bullet"/>
+      <w:lvlText w:val=""/>
+      <w:lvlJc w:val="left"/>
+      <w:pPr>
+        <w:ind w:left="5040" w:hanging="360"/>
+      </w:pPr>
+      <w:rPr>
+        <w:rFonts w:ascii="Symbol" w:hAnsi="Symbol" w:hint="default"/>
+      </w:rPr>
+    </w:lvl>
+    <w:lvl w:ilvl="7" w:tplc="FFFFFFFF" w:tentative="1">
+      <w:start w:val="1"/>
+      <w:numFmt w:val="bullet"/>
+      <w:lvlText w:val="o"/>
+      <w:lvlJc w:val="left"/>
+      <w:pPr>
+        <w:ind w:left="5760" w:hanging="360"/>
+      </w:pPr>
+      <w:rPr>
+        <w:rFonts w:ascii="Courier New" w:hAnsi="Courier New" w:cs="Courier New" w:hint="default"/>
+      </w:rPr>
+    </w:lvl>
+    <w:lvl w:ilvl="8" w:tplc="FFFFFFFF" w:tentative="1">
+      <w:start w:val="1"/>
+      <w:numFmt w:val="bullet"/>
+      <w:lvlText w:val=""/>
+      <w:lvlJc w:val="left"/>
+      <w:pPr>
+        <w:ind w:left="6480" w:hanging="360"/>
+      </w:pPr>
+      <w:rPr>
+        <w:rFonts w:ascii="Wingdings" w:hAnsi="Wingdings" w:hint="default"/>
+      </w:rPr>
+    </w:lvl>
+  </w:abstractNum>
+  <w:abstractNum w:abstractNumId="6" w15:restartNumberingAfterBreak="0">
+    <w:nsid w:val="15785008"/>
+    <w:multiLevelType w:val="hybridMultilevel"/>
+    <w:tmpl w:val="0838A79A"/>
+    <w:lvl w:ilvl="0" w:tplc="04090001">
+      <w:start w:val="1"/>
+      <w:numFmt w:val="bullet"/>
+      <w:lvlText w:val=""/>
+      <w:lvlJc w:val="left"/>
+      <w:pPr>
+        <w:ind w:left="720" w:hanging="360"/>
+      </w:pPr>
+      <w:rPr>
+        <w:rFonts w:ascii="Symbol" w:hAnsi="Symbol" w:hint="default"/>
+      </w:rPr>
+    </w:lvl>
+    <w:lvl w:ilvl="1" w:tplc="FFFFFFFF" w:tentative="1">
+      <w:start w:val="1"/>
+      <w:numFmt w:val="bullet"/>
+      <w:lvlText w:val="o"/>
+      <w:lvlJc w:val="left"/>
+      <w:pPr>
+        <w:ind w:left="1440" w:hanging="360"/>
+      </w:pPr>
+      <w:rPr>
+        <w:rFonts w:ascii="Courier New" w:hAnsi="Courier New" w:cs="Courier New" w:hint="default"/>
+      </w:rPr>
+    </w:lvl>
+    <w:lvl w:ilvl="2" w:tplc="FFFFFFFF" w:tentative="1">
+      <w:start w:val="1"/>
+      <w:numFmt w:val="bullet"/>
+      <w:lvlText w:val=""/>
+      <w:lvlJc w:val="left"/>
+      <w:pPr>
+        <w:ind w:left="2160" w:hanging="360"/>
+      </w:pPr>
+      <w:rPr>
+        <w:rFonts w:ascii="Wingdings" w:hAnsi="Wingdings" w:hint="default"/>
+      </w:rPr>
+    </w:lvl>
+    <w:lvl w:ilvl="3" w:tplc="FFFFFFFF" w:tentative="1">
+      <w:start w:val="1"/>
+      <w:numFmt w:val="bullet"/>
+      <w:lvlText w:val=""/>
+      <w:lvlJc w:val="left"/>
+      <w:pPr>
+        <w:ind w:left="2880" w:hanging="360"/>
+      </w:pPr>
+      <w:rPr>
+        <w:rFonts w:ascii="Symbol" w:hAnsi="Symbol" w:hint="default"/>
+      </w:rPr>
+    </w:lvl>
+    <w:lvl w:ilvl="4" w:tplc="FFFFFFFF" w:tentative="1">
+      <w:start w:val="1"/>
+      <w:numFmt w:val="bullet"/>
+      <w:lvlText w:val="o"/>
+      <w:lvlJc w:val="left"/>
+      <w:pPr>
+        <w:ind w:left="3600" w:hanging="360"/>
+      </w:pPr>
+      <w:rPr>
+        <w:rFonts w:ascii="Courier New" w:hAnsi="Courier New" w:cs="Courier New" w:hint="default"/>
+      </w:rPr>
+    </w:lvl>
+    <w:lvl w:ilvl="5" w:tplc="FFFFFFFF" w:tentative="1">
+      <w:start w:val="1"/>
+      <w:numFmt w:val="bullet"/>
+      <w:lvlText w:val=""/>
+      <w:lvlJc w:val="left"/>
+      <w:pPr>
+        <w:ind w:left="4320" w:hanging="360"/>
+      </w:pPr>
+      <w:rPr>
+        <w:rFonts w:ascii="Wingdings" w:hAnsi="Wingdings" w:hint="default"/>
+      </w:rPr>
+    </w:lvl>
+    <w:lvl w:ilvl="6" w:tplc="FFFFFFFF" w:tentative="1">
+      <w:start w:val="1"/>
+      <w:numFmt w:val="bullet"/>
+      <w:lvlText w:val=""/>
+      <w:lvlJc w:val="left"/>
+      <w:pPr>
+        <w:ind w:left="5040" w:hanging="360"/>
+      </w:pPr>
+      <w:rPr>
+        <w:rFonts w:ascii="Symbol" w:hAnsi="Symbol" w:hint="default"/>
+      </w:rPr>
+    </w:lvl>
+    <w:lvl w:ilvl="7" w:tplc="FFFFFFFF" w:tentative="1">
+      <w:start w:val="1"/>
+      <w:numFmt w:val="bullet"/>
+      <w:lvlText w:val="o"/>
+      <w:lvlJc w:val="left"/>
+      <w:pPr>
+        <w:ind w:left="5760" w:hanging="360"/>
+      </w:pPr>
+      <w:rPr>
+        <w:rFonts w:ascii="Courier New" w:hAnsi="Courier New" w:cs="Courier New" w:hint="default"/>
+      </w:rPr>
+    </w:lvl>
+    <w:lvl w:ilvl="8" w:tplc="FFFFFFFF" w:tentative="1">
+      <w:start w:val="1"/>
+      <w:numFmt w:val="bullet"/>
+      <w:lvlText w:val=""/>
+      <w:lvlJc w:val="left"/>
+      <w:pPr>
+        <w:ind w:left="6480" w:hanging="360"/>
+      </w:pPr>
+      <w:rPr>
+        <w:rFonts w:ascii="Wingdings" w:hAnsi="Wingdings" w:hint="default"/>
+      </w:rPr>
+    </w:lvl>
+  </w:abstractNum>
+  <w:abstractNum w:abstractNumId="7" w15:restartNumberingAfterBreak="0">
     <w:nsid w:val="166716E2"/>
     <w:multiLevelType w:val="hybridMultilevel"/>
     <w:tmpl w:val="332A1CC6"/>
@@ -17794,7 +19074,7 @@
       </w:rPr>
     </w:lvl>
   </w:abstractNum>
-  <w:abstractNum w:abstractNumId="5" w15:restartNumberingAfterBreak="0">
+  <w:abstractNum w:abstractNumId="8" w15:restartNumberingAfterBreak="0">
     <w:nsid w:val="171942D5"/>
     <w:multiLevelType w:val="hybridMultilevel"/>
     <w:tmpl w:val="5F76A5CE"/>
@@ -17907,7 +19187,120 @@
       </w:rPr>
     </w:lvl>
   </w:abstractNum>
-  <w:abstractNum w:abstractNumId="6" w15:restartNumberingAfterBreak="0">
+  <w:abstractNum w:abstractNumId="9" w15:restartNumberingAfterBreak="0">
+    <w:nsid w:val="1C7F6078"/>
+    <w:multiLevelType w:val="hybridMultilevel"/>
+    <w:tmpl w:val="2C7A92D2"/>
+    <w:lvl w:ilvl="0" w:tplc="04090001">
+      <w:start w:val="1"/>
+      <w:numFmt w:val="bullet"/>
+      <w:lvlText w:val=""/>
+      <w:lvlJc w:val="left"/>
+      <w:pPr>
+        <w:ind w:left="720" w:hanging="360"/>
+      </w:pPr>
+      <w:rPr>
+        <w:rFonts w:ascii="Symbol" w:hAnsi="Symbol" w:hint="default"/>
+      </w:rPr>
+    </w:lvl>
+    <w:lvl w:ilvl="1" w:tplc="FFFFFFFF" w:tentative="1">
+      <w:start w:val="1"/>
+      <w:numFmt w:val="bullet"/>
+      <w:lvlText w:val="o"/>
+      <w:lvlJc w:val="left"/>
+      <w:pPr>
+        <w:ind w:left="1440" w:hanging="360"/>
+      </w:pPr>
+      <w:rPr>
+        <w:rFonts w:ascii="Courier New" w:hAnsi="Courier New" w:cs="Courier New" w:hint="default"/>
+      </w:rPr>
+    </w:lvl>
+    <w:lvl w:ilvl="2" w:tplc="FFFFFFFF" w:tentative="1">
+      <w:start w:val="1"/>
+      <w:numFmt w:val="bullet"/>
+      <w:lvlText w:val=""/>
+      <w:lvlJc w:val="left"/>
+      <w:pPr>
+        <w:ind w:left="2160" w:hanging="360"/>
+      </w:pPr>
+      <w:rPr>
+        <w:rFonts w:ascii="Wingdings" w:hAnsi="Wingdings" w:hint="default"/>
+      </w:rPr>
+    </w:lvl>
+    <w:lvl w:ilvl="3" w:tplc="FFFFFFFF" w:tentative="1">
+      <w:start w:val="1"/>
+      <w:numFmt w:val="bullet"/>
+      <w:lvlText w:val=""/>
+      <w:lvlJc w:val="left"/>
+      <w:pPr>
+        <w:ind w:left="2880" w:hanging="360"/>
+      </w:pPr>
+      <w:rPr>
+        <w:rFonts w:ascii="Symbol" w:hAnsi="Symbol" w:hint="default"/>
+      </w:rPr>
+    </w:lvl>
+    <w:lvl w:ilvl="4" w:tplc="FFFFFFFF" w:tentative="1">
+      <w:start w:val="1"/>
+      <w:numFmt w:val="bullet"/>
+      <w:lvlText w:val="o"/>
+      <w:lvlJc w:val="left"/>
+      <w:pPr>
+        <w:ind w:left="3600" w:hanging="360"/>
+      </w:pPr>
+      <w:rPr>
+        <w:rFonts w:ascii="Courier New" w:hAnsi="Courier New" w:cs="Courier New" w:hint="default"/>
+      </w:rPr>
+    </w:lvl>
+    <w:lvl w:ilvl="5" w:tplc="FFFFFFFF" w:tentative="1">
+      <w:start w:val="1"/>
+      <w:numFmt w:val="bullet"/>
+      <w:lvlText w:val=""/>
+      <w:lvlJc w:val="left"/>
+      <w:pPr>
+        <w:ind w:left="4320" w:hanging="360"/>
+      </w:pPr>
+      <w:rPr>
+        <w:rFonts w:ascii="Wingdings" w:hAnsi="Wingdings" w:hint="default"/>
+      </w:rPr>
+    </w:lvl>
+    <w:lvl w:ilvl="6" w:tplc="FFFFFFFF" w:tentative="1">
+      <w:start w:val="1"/>
+      <w:numFmt w:val="bullet"/>
+      <w:lvlText w:val=""/>
+      <w:lvlJc w:val="left"/>
+      <w:pPr>
+        <w:ind w:left="5040" w:hanging="360"/>
+      </w:pPr>
+      <w:rPr>
+        <w:rFonts w:ascii="Symbol" w:hAnsi="Symbol" w:hint="default"/>
+      </w:rPr>
+    </w:lvl>
+    <w:lvl w:ilvl="7" w:tplc="FFFFFFFF" w:tentative="1">
+      <w:start w:val="1"/>
+      <w:numFmt w:val="bullet"/>
+      <w:lvlText w:val="o"/>
+      <w:lvlJc w:val="left"/>
+      <w:pPr>
+        <w:ind w:left="5760" w:hanging="360"/>
+      </w:pPr>
+      <w:rPr>
+        <w:rFonts w:ascii="Courier New" w:hAnsi="Courier New" w:cs="Courier New" w:hint="default"/>
+      </w:rPr>
+    </w:lvl>
+    <w:lvl w:ilvl="8" w:tplc="FFFFFFFF" w:tentative="1">
+      <w:start w:val="1"/>
+      <w:numFmt w:val="bullet"/>
+      <w:lvlText w:val=""/>
+      <w:lvlJc w:val="left"/>
+      <w:pPr>
+        <w:ind w:left="6480" w:hanging="360"/>
+      </w:pPr>
+      <w:rPr>
+        <w:rFonts w:ascii="Wingdings" w:hAnsi="Wingdings" w:hint="default"/>
+      </w:rPr>
+    </w:lvl>
+  </w:abstractNum>
+  <w:abstractNum w:abstractNumId="10" w15:restartNumberingAfterBreak="0">
     <w:nsid w:val="1C842AF4"/>
     <w:multiLevelType w:val="hybridMultilevel"/>
     <w:tmpl w:val="4030FBD2"/>
@@ -17993,7 +19386,7 @@
       </w:pPr>
     </w:lvl>
   </w:abstractNum>
-  <w:abstractNum w:abstractNumId="7" w15:restartNumberingAfterBreak="0">
+  <w:abstractNum w:abstractNumId="11" w15:restartNumberingAfterBreak="0">
     <w:nsid w:val="1DE802B0"/>
     <w:multiLevelType w:val="hybridMultilevel"/>
     <w:tmpl w:val="7B04D02E"/>
@@ -18106,7 +19499,7 @@
       </w:rPr>
     </w:lvl>
   </w:abstractNum>
-  <w:abstractNum w:abstractNumId="8" w15:restartNumberingAfterBreak="0">
+  <w:abstractNum w:abstractNumId="12" w15:restartNumberingAfterBreak="0">
     <w:nsid w:val="1DF62C50"/>
     <w:multiLevelType w:val="hybridMultilevel"/>
     <w:tmpl w:val="513010E6"/>
@@ -18219,7 +19612,7 @@
       </w:rPr>
     </w:lvl>
   </w:abstractNum>
-  <w:abstractNum w:abstractNumId="9" w15:restartNumberingAfterBreak="0">
+  <w:abstractNum w:abstractNumId="13" w15:restartNumberingAfterBreak="0">
     <w:nsid w:val="2040710E"/>
     <w:multiLevelType w:val="hybridMultilevel"/>
     <w:tmpl w:val="05B4389C"/>
@@ -18308,7 +19701,120 @@
       </w:pPr>
     </w:lvl>
   </w:abstractNum>
-  <w:abstractNum w:abstractNumId="10" w15:restartNumberingAfterBreak="0">
+  <w:abstractNum w:abstractNumId="14" w15:restartNumberingAfterBreak="0">
+    <w:nsid w:val="214F1E7F"/>
+    <w:multiLevelType w:val="hybridMultilevel"/>
+    <w:tmpl w:val="AB346D8A"/>
+    <w:lvl w:ilvl="0" w:tplc="04090001">
+      <w:start w:val="1"/>
+      <w:numFmt w:val="bullet"/>
+      <w:lvlText w:val=""/>
+      <w:lvlJc w:val="left"/>
+      <w:pPr>
+        <w:ind w:left="720" w:hanging="360"/>
+      </w:pPr>
+      <w:rPr>
+        <w:rFonts w:ascii="Symbol" w:hAnsi="Symbol" w:hint="default"/>
+      </w:rPr>
+    </w:lvl>
+    <w:lvl w:ilvl="1" w:tplc="FFFFFFFF" w:tentative="1">
+      <w:start w:val="1"/>
+      <w:numFmt w:val="bullet"/>
+      <w:lvlText w:val="o"/>
+      <w:lvlJc w:val="left"/>
+      <w:pPr>
+        <w:ind w:left="1440" w:hanging="360"/>
+      </w:pPr>
+      <w:rPr>
+        <w:rFonts w:ascii="Courier New" w:hAnsi="Courier New" w:cs="Courier New" w:hint="default"/>
+      </w:rPr>
+    </w:lvl>
+    <w:lvl w:ilvl="2" w:tplc="FFFFFFFF" w:tentative="1">
+      <w:start w:val="1"/>
+      <w:numFmt w:val="bullet"/>
+      <w:lvlText w:val=""/>
+      <w:lvlJc w:val="left"/>
+      <w:pPr>
+        <w:ind w:left="2160" w:hanging="360"/>
+      </w:pPr>
+      <w:rPr>
+        <w:rFonts w:ascii="Wingdings" w:hAnsi="Wingdings" w:hint="default"/>
+      </w:rPr>
+    </w:lvl>
+    <w:lvl w:ilvl="3" w:tplc="FFFFFFFF" w:tentative="1">
+      <w:start w:val="1"/>
+      <w:numFmt w:val="bullet"/>
+      <w:lvlText w:val=""/>
+      <w:lvlJc w:val="left"/>
+      <w:pPr>
+        <w:ind w:left="2880" w:hanging="360"/>
+      </w:pPr>
+      <w:rPr>
+        <w:rFonts w:ascii="Symbol" w:hAnsi="Symbol" w:hint="default"/>
+      </w:rPr>
+    </w:lvl>
+    <w:lvl w:ilvl="4" w:tplc="FFFFFFFF" w:tentative="1">
+      <w:start w:val="1"/>
+      <w:numFmt w:val="bullet"/>
+      <w:lvlText w:val="o"/>
+      <w:lvlJc w:val="left"/>
+      <w:pPr>
+        <w:ind w:left="3600" w:hanging="360"/>
+      </w:pPr>
+      <w:rPr>
+        <w:rFonts w:ascii="Courier New" w:hAnsi="Courier New" w:cs="Courier New" w:hint="default"/>
+      </w:rPr>
+    </w:lvl>
+    <w:lvl w:ilvl="5" w:tplc="FFFFFFFF" w:tentative="1">
+      <w:start w:val="1"/>
+      <w:numFmt w:val="bullet"/>
+      <w:lvlText w:val=""/>
+      <w:lvlJc w:val="left"/>
+      <w:pPr>
+        <w:ind w:left="4320" w:hanging="360"/>
+      </w:pPr>
+      <w:rPr>
+        <w:rFonts w:ascii="Wingdings" w:hAnsi="Wingdings" w:hint="default"/>
+      </w:rPr>
+    </w:lvl>
+    <w:lvl w:ilvl="6" w:tplc="FFFFFFFF" w:tentative="1">
+      <w:start w:val="1"/>
+      <w:numFmt w:val="bullet"/>
+      <w:lvlText w:val=""/>
+      <w:lvlJc w:val="left"/>
+      <w:pPr>
+        <w:ind w:left="5040" w:hanging="360"/>
+      </w:pPr>
+      <w:rPr>
+        <w:rFonts w:ascii="Symbol" w:hAnsi="Symbol" w:hint="default"/>
+      </w:rPr>
+    </w:lvl>
+    <w:lvl w:ilvl="7" w:tplc="FFFFFFFF" w:tentative="1">
+      <w:start w:val="1"/>
+      <w:numFmt w:val="bullet"/>
+      <w:lvlText w:val="o"/>
+      <w:lvlJc w:val="left"/>
+      <w:pPr>
+        <w:ind w:left="5760" w:hanging="360"/>
+      </w:pPr>
+      <w:rPr>
+        <w:rFonts w:ascii="Courier New" w:hAnsi="Courier New" w:cs="Courier New" w:hint="default"/>
+      </w:rPr>
+    </w:lvl>
+    <w:lvl w:ilvl="8" w:tplc="FFFFFFFF" w:tentative="1">
+      <w:start w:val="1"/>
+      <w:numFmt w:val="bullet"/>
+      <w:lvlText w:val=""/>
+      <w:lvlJc w:val="left"/>
+      <w:pPr>
+        <w:ind w:left="6480" w:hanging="360"/>
+      </w:pPr>
+      <w:rPr>
+        <w:rFonts w:ascii="Wingdings" w:hAnsi="Wingdings" w:hint="default"/>
+      </w:rPr>
+    </w:lvl>
+  </w:abstractNum>
+  <w:abstractNum w:abstractNumId="15" w15:restartNumberingAfterBreak="0">
     <w:nsid w:val="225C5232"/>
     <w:multiLevelType w:val="hybridMultilevel"/>
     <w:tmpl w:val="3044251C"/>
@@ -18421,7 +19927,233 @@
       </w:rPr>
     </w:lvl>
   </w:abstractNum>
-  <w:abstractNum w:abstractNumId="11" w15:restartNumberingAfterBreak="0">
+  <w:abstractNum w:abstractNumId="16" w15:restartNumberingAfterBreak="0">
+    <w:nsid w:val="23315982"/>
+    <w:multiLevelType w:val="hybridMultilevel"/>
+    <w:tmpl w:val="9D5C6AD6"/>
+    <w:lvl w:ilvl="0" w:tplc="04090001">
+      <w:start w:val="1"/>
+      <w:numFmt w:val="bullet"/>
+      <w:lvlText w:val=""/>
+      <w:lvlJc w:val="left"/>
+      <w:pPr>
+        <w:ind w:left="720" w:hanging="360"/>
+      </w:pPr>
+      <w:rPr>
+        <w:rFonts w:ascii="Symbol" w:hAnsi="Symbol" w:hint="default"/>
+      </w:rPr>
+    </w:lvl>
+    <w:lvl w:ilvl="1" w:tplc="FFFFFFFF" w:tentative="1">
+      <w:start w:val="1"/>
+      <w:numFmt w:val="bullet"/>
+      <w:lvlText w:val="o"/>
+      <w:lvlJc w:val="left"/>
+      <w:pPr>
+        <w:ind w:left="1440" w:hanging="360"/>
+      </w:pPr>
+      <w:rPr>
+        <w:rFonts w:ascii="Courier New" w:hAnsi="Courier New" w:cs="Courier New" w:hint="default"/>
+      </w:rPr>
+    </w:lvl>
+    <w:lvl w:ilvl="2" w:tplc="FFFFFFFF" w:tentative="1">
+      <w:start w:val="1"/>
+      <w:numFmt w:val="bullet"/>
+      <w:lvlText w:val=""/>
+      <w:lvlJc w:val="left"/>
+      <w:pPr>
+        <w:ind w:left="2160" w:hanging="360"/>
+      </w:pPr>
+      <w:rPr>
+        <w:rFonts w:ascii="Wingdings" w:hAnsi="Wingdings" w:hint="default"/>
+      </w:rPr>
+    </w:lvl>
+    <w:lvl w:ilvl="3" w:tplc="FFFFFFFF" w:tentative="1">
+      <w:start w:val="1"/>
+      <w:numFmt w:val="bullet"/>
+      <w:lvlText w:val=""/>
+      <w:lvlJc w:val="left"/>
+      <w:pPr>
+        <w:ind w:left="2880" w:hanging="360"/>
+      </w:pPr>
+      <w:rPr>
+        <w:rFonts w:ascii="Symbol" w:hAnsi="Symbol" w:hint="default"/>
+      </w:rPr>
+    </w:lvl>
+    <w:lvl w:ilvl="4" w:tplc="FFFFFFFF" w:tentative="1">
+      <w:start w:val="1"/>
+      <w:numFmt w:val="bullet"/>
+      <w:lvlText w:val="o"/>
+      <w:lvlJc w:val="left"/>
+      <w:pPr>
+        <w:ind w:left="3600" w:hanging="360"/>
+      </w:pPr>
+      <w:rPr>
+        <w:rFonts w:ascii="Courier New" w:hAnsi="Courier New" w:cs="Courier New" w:hint="default"/>
+      </w:rPr>
+    </w:lvl>
+    <w:lvl w:ilvl="5" w:tplc="FFFFFFFF" w:tentative="1">
+      <w:start w:val="1"/>
+      <w:numFmt w:val="bullet"/>
+      <w:lvlText w:val=""/>
+      <w:lvlJc w:val="left"/>
+      <w:pPr>
+        <w:ind w:left="4320" w:hanging="360"/>
+      </w:pPr>
+      <w:rPr>
+        <w:rFonts w:ascii="Wingdings" w:hAnsi="Wingdings" w:hint="default"/>
+      </w:rPr>
+    </w:lvl>
+    <w:lvl w:ilvl="6" w:tplc="FFFFFFFF" w:tentative="1">
+      <w:start w:val="1"/>
+      <w:numFmt w:val="bullet"/>
+      <w:lvlText w:val=""/>
+      <w:lvlJc w:val="left"/>
+      <w:pPr>
+        <w:ind w:left="5040" w:hanging="360"/>
+      </w:pPr>
+      <w:rPr>
+        <w:rFonts w:ascii="Symbol" w:hAnsi="Symbol" w:hint="default"/>
+      </w:rPr>
+    </w:lvl>
+    <w:lvl w:ilvl="7" w:tplc="FFFFFFFF" w:tentative="1">
+      <w:start w:val="1"/>
+      <w:numFmt w:val="bullet"/>
+      <w:lvlText w:val="o"/>
+      <w:lvlJc w:val="left"/>
+      <w:pPr>
+        <w:ind w:left="5760" w:hanging="360"/>
+      </w:pPr>
+      <w:rPr>
+        <w:rFonts w:ascii="Courier New" w:hAnsi="Courier New" w:cs="Courier New" w:hint="default"/>
+      </w:rPr>
+    </w:lvl>
+    <w:lvl w:ilvl="8" w:tplc="FFFFFFFF" w:tentative="1">
+      <w:start w:val="1"/>
+      <w:numFmt w:val="bullet"/>
+      <w:lvlText w:val=""/>
+      <w:lvlJc w:val="left"/>
+      <w:pPr>
+        <w:ind w:left="6480" w:hanging="360"/>
+      </w:pPr>
+      <w:rPr>
+        <w:rFonts w:ascii="Wingdings" w:hAnsi="Wingdings" w:hint="default"/>
+      </w:rPr>
+    </w:lvl>
+  </w:abstractNum>
+  <w:abstractNum w:abstractNumId="17" w15:restartNumberingAfterBreak="0">
+    <w:nsid w:val="26997651"/>
+    <w:multiLevelType w:val="hybridMultilevel"/>
+    <w:tmpl w:val="EFE6E568"/>
+    <w:lvl w:ilvl="0" w:tplc="04090001">
+      <w:start w:val="1"/>
+      <w:numFmt w:val="bullet"/>
+      <w:lvlText w:val=""/>
+      <w:lvlJc w:val="left"/>
+      <w:pPr>
+        <w:ind w:left="720" w:hanging="360"/>
+      </w:pPr>
+      <w:rPr>
+        <w:rFonts w:ascii="Symbol" w:hAnsi="Symbol" w:hint="default"/>
+      </w:rPr>
+    </w:lvl>
+    <w:lvl w:ilvl="1" w:tplc="FFFFFFFF" w:tentative="1">
+      <w:start w:val="1"/>
+      <w:numFmt w:val="bullet"/>
+      <w:lvlText w:val="o"/>
+      <w:lvlJc w:val="left"/>
+      <w:pPr>
+        <w:ind w:left="1440" w:hanging="360"/>
+      </w:pPr>
+      <w:rPr>
+        <w:rFonts w:ascii="Courier New" w:hAnsi="Courier New" w:cs="Courier New" w:hint="default"/>
+      </w:rPr>
+    </w:lvl>
+    <w:lvl w:ilvl="2" w:tplc="FFFFFFFF" w:tentative="1">
+      <w:start w:val="1"/>
+      <w:numFmt w:val="bullet"/>
+      <w:lvlText w:val=""/>
+      <w:lvlJc w:val="left"/>
+      <w:pPr>
+        <w:ind w:left="2160" w:hanging="360"/>
+      </w:pPr>
+      <w:rPr>
+        <w:rFonts w:ascii="Wingdings" w:hAnsi="Wingdings" w:hint="default"/>
+      </w:rPr>
+    </w:lvl>
+    <w:lvl w:ilvl="3" w:tplc="FFFFFFFF" w:tentative="1">
+      <w:start w:val="1"/>
+      <w:numFmt w:val="bullet"/>
+      <w:lvlText w:val=""/>
+      <w:lvlJc w:val="left"/>
+      <w:pPr>
+        <w:ind w:left="2880" w:hanging="360"/>
+      </w:pPr>
+      <w:rPr>
+        <w:rFonts w:ascii="Symbol" w:hAnsi="Symbol" w:hint="default"/>
+      </w:rPr>
+    </w:lvl>
+    <w:lvl w:ilvl="4" w:tplc="FFFFFFFF" w:tentative="1">
+      <w:start w:val="1"/>
+      <w:numFmt w:val="bullet"/>
+      <w:lvlText w:val="o"/>
+      <w:lvlJc w:val="left"/>
+      <w:pPr>
+        <w:ind w:left="3600" w:hanging="360"/>
+      </w:pPr>
+      <w:rPr>
+        <w:rFonts w:ascii="Courier New" w:hAnsi="Courier New" w:cs="Courier New" w:hint="default"/>
+      </w:rPr>
+    </w:lvl>
+    <w:lvl w:ilvl="5" w:tplc="FFFFFFFF" w:tentative="1">
+      <w:start w:val="1"/>
+      <w:numFmt w:val="bullet"/>
+      <w:lvlText w:val=""/>
+      <w:lvlJc w:val="left"/>
+      <w:pPr>
+        <w:ind w:left="4320" w:hanging="360"/>
+      </w:pPr>
+      <w:rPr>
+        <w:rFonts w:ascii="Wingdings" w:hAnsi="Wingdings" w:hint="default"/>
+      </w:rPr>
+    </w:lvl>
+    <w:lvl w:ilvl="6" w:tplc="FFFFFFFF" w:tentative="1">
+      <w:start w:val="1"/>
+      <w:numFmt w:val="bullet"/>
+      <w:lvlText w:val=""/>
+      <w:lvlJc w:val="left"/>
+      <w:pPr>
+        <w:ind w:left="5040" w:hanging="360"/>
+      </w:pPr>
+      <w:rPr>
+        <w:rFonts w:ascii="Symbol" w:hAnsi="Symbol" w:hint="default"/>
+      </w:rPr>
+    </w:lvl>
+    <w:lvl w:ilvl="7" w:tplc="FFFFFFFF" w:tentative="1">
+      <w:start w:val="1"/>
+      <w:numFmt w:val="bullet"/>
+      <w:lvlText w:val="o"/>
+      <w:lvlJc w:val="left"/>
+      <w:pPr>
+        <w:ind w:left="5760" w:hanging="360"/>
+      </w:pPr>
+      <w:rPr>
+        <w:rFonts w:ascii="Courier New" w:hAnsi="Courier New" w:cs="Courier New" w:hint="default"/>
+      </w:rPr>
+    </w:lvl>
+    <w:lvl w:ilvl="8" w:tplc="FFFFFFFF" w:tentative="1">
+      <w:start w:val="1"/>
+      <w:numFmt w:val="bullet"/>
+      <w:lvlText w:val=""/>
+      <w:lvlJc w:val="left"/>
+      <w:pPr>
+        <w:ind w:left="6480" w:hanging="360"/>
+      </w:pPr>
+      <w:rPr>
+        <w:rFonts w:ascii="Wingdings" w:hAnsi="Wingdings" w:hint="default"/>
+      </w:rPr>
+    </w:lvl>
+  </w:abstractNum>
+  <w:abstractNum w:abstractNumId="18" w15:restartNumberingAfterBreak="0">
     <w:nsid w:val="27C30EA5"/>
     <w:multiLevelType w:val="hybridMultilevel"/>
     <w:tmpl w:val="E200A894"/>
@@ -18534,7 +20266,7 @@
       </w:rPr>
     </w:lvl>
   </w:abstractNum>
-  <w:abstractNum w:abstractNumId="12" w15:restartNumberingAfterBreak="0">
+  <w:abstractNum w:abstractNumId="19" w15:restartNumberingAfterBreak="0">
     <w:nsid w:val="2AC158CA"/>
     <w:multiLevelType w:val="hybridMultilevel"/>
     <w:tmpl w:val="B414F3E0"/>
@@ -18647,7 +20379,120 @@
       </w:rPr>
     </w:lvl>
   </w:abstractNum>
-  <w:abstractNum w:abstractNumId="13" w15:restartNumberingAfterBreak="0">
+  <w:abstractNum w:abstractNumId="20" w15:restartNumberingAfterBreak="0">
+    <w:nsid w:val="2BE8293B"/>
+    <w:multiLevelType w:val="hybridMultilevel"/>
+    <w:tmpl w:val="F7EC9F26"/>
+    <w:lvl w:ilvl="0" w:tplc="04090001">
+      <w:start w:val="1"/>
+      <w:numFmt w:val="bullet"/>
+      <w:lvlText w:val=""/>
+      <w:lvlJc w:val="left"/>
+      <w:pPr>
+        <w:ind w:left="720" w:hanging="360"/>
+      </w:pPr>
+      <w:rPr>
+        <w:rFonts w:ascii="Symbol" w:hAnsi="Symbol" w:hint="default"/>
+      </w:rPr>
+    </w:lvl>
+    <w:lvl w:ilvl="1" w:tplc="FFFFFFFF" w:tentative="1">
+      <w:start w:val="1"/>
+      <w:numFmt w:val="bullet"/>
+      <w:lvlText w:val="o"/>
+      <w:lvlJc w:val="left"/>
+      <w:pPr>
+        <w:ind w:left="1440" w:hanging="360"/>
+      </w:pPr>
+      <w:rPr>
+        <w:rFonts w:ascii="Courier New" w:hAnsi="Courier New" w:cs="Courier New" w:hint="default"/>
+      </w:rPr>
+    </w:lvl>
+    <w:lvl w:ilvl="2" w:tplc="FFFFFFFF" w:tentative="1">
+      <w:start w:val="1"/>
+      <w:numFmt w:val="bullet"/>
+      <w:lvlText w:val=""/>
+      <w:lvlJc w:val="left"/>
+      <w:pPr>
+        <w:ind w:left="2160" w:hanging="360"/>
+      </w:pPr>
+      <w:rPr>
+        <w:rFonts w:ascii="Wingdings" w:hAnsi="Wingdings" w:hint="default"/>
+      </w:rPr>
+    </w:lvl>
+    <w:lvl w:ilvl="3" w:tplc="FFFFFFFF" w:tentative="1">
+      <w:start w:val="1"/>
+      <w:numFmt w:val="bullet"/>
+      <w:lvlText w:val=""/>
+      <w:lvlJc w:val="left"/>
+      <w:pPr>
+        <w:ind w:left="2880" w:hanging="360"/>
+      </w:pPr>
+      <w:rPr>
+        <w:rFonts w:ascii="Symbol" w:hAnsi="Symbol" w:hint="default"/>
+      </w:rPr>
+    </w:lvl>
+    <w:lvl w:ilvl="4" w:tplc="FFFFFFFF" w:tentative="1">
+      <w:start w:val="1"/>
+      <w:numFmt w:val="bullet"/>
+      <w:lvlText w:val="o"/>
+      <w:lvlJc w:val="left"/>
+      <w:pPr>
+        <w:ind w:left="3600" w:hanging="360"/>
+      </w:pPr>
+      <w:rPr>
+        <w:rFonts w:ascii="Courier New" w:hAnsi="Courier New" w:cs="Courier New" w:hint="default"/>
+      </w:rPr>
+    </w:lvl>
+    <w:lvl w:ilvl="5" w:tplc="FFFFFFFF" w:tentative="1">
+      <w:start w:val="1"/>
+      <w:numFmt w:val="bullet"/>
+      <w:lvlText w:val=""/>
+      <w:lvlJc w:val="left"/>
+      <w:pPr>
+        <w:ind w:left="4320" w:hanging="360"/>
+      </w:pPr>
+      <w:rPr>
+        <w:rFonts w:ascii="Wingdings" w:hAnsi="Wingdings" w:hint="default"/>
+      </w:rPr>
+    </w:lvl>
+    <w:lvl w:ilvl="6" w:tplc="FFFFFFFF" w:tentative="1">
+      <w:start w:val="1"/>
+      <w:numFmt w:val="bullet"/>
+      <w:lvlText w:val=""/>
+      <w:lvlJc w:val="left"/>
+      <w:pPr>
+        <w:ind w:left="5040" w:hanging="360"/>
+      </w:pPr>
+      <w:rPr>
+        <w:rFonts w:ascii="Symbol" w:hAnsi="Symbol" w:hint="default"/>
+      </w:rPr>
+    </w:lvl>
+    <w:lvl w:ilvl="7" w:tplc="FFFFFFFF" w:tentative="1">
+      <w:start w:val="1"/>
+      <w:numFmt w:val="bullet"/>
+      <w:lvlText w:val="o"/>
+      <w:lvlJc w:val="left"/>
+      <w:pPr>
+        <w:ind w:left="5760" w:hanging="360"/>
+      </w:pPr>
+      <w:rPr>
+        <w:rFonts w:ascii="Courier New" w:hAnsi="Courier New" w:cs="Courier New" w:hint="default"/>
+      </w:rPr>
+    </w:lvl>
+    <w:lvl w:ilvl="8" w:tplc="FFFFFFFF" w:tentative="1">
+      <w:start w:val="1"/>
+      <w:numFmt w:val="bullet"/>
+      <w:lvlText w:val=""/>
+      <w:lvlJc w:val="left"/>
+      <w:pPr>
+        <w:ind w:left="6480" w:hanging="360"/>
+      </w:pPr>
+      <w:rPr>
+        <w:rFonts w:ascii="Wingdings" w:hAnsi="Wingdings" w:hint="default"/>
+      </w:rPr>
+    </w:lvl>
+  </w:abstractNum>
+  <w:abstractNum w:abstractNumId="21" w15:restartNumberingAfterBreak="0">
     <w:nsid w:val="2BF50B34"/>
     <w:multiLevelType w:val="hybridMultilevel"/>
     <w:tmpl w:val="F32A4B32"/>
@@ -18736,7 +20581,120 @@
       </w:pPr>
     </w:lvl>
   </w:abstractNum>
-  <w:abstractNum w:abstractNumId="14" w15:restartNumberingAfterBreak="0">
+  <w:abstractNum w:abstractNumId="22" w15:restartNumberingAfterBreak="0">
+    <w:nsid w:val="33BF521C"/>
+    <w:multiLevelType w:val="hybridMultilevel"/>
+    <w:tmpl w:val="7EC02262"/>
+    <w:lvl w:ilvl="0" w:tplc="04090001">
+      <w:start w:val="1"/>
+      <w:numFmt w:val="bullet"/>
+      <w:lvlText w:val=""/>
+      <w:lvlJc w:val="left"/>
+      <w:pPr>
+        <w:ind w:left="720" w:hanging="360"/>
+      </w:pPr>
+      <w:rPr>
+        <w:rFonts w:ascii="Symbol" w:hAnsi="Symbol" w:hint="default"/>
+      </w:rPr>
+    </w:lvl>
+    <w:lvl w:ilvl="1" w:tplc="04090003" w:tentative="1">
+      <w:start w:val="1"/>
+      <w:numFmt w:val="bullet"/>
+      <w:lvlText w:val="o"/>
+      <w:lvlJc w:val="left"/>
+      <w:pPr>
+        <w:ind w:left="1440" w:hanging="360"/>
+      </w:pPr>
+      <w:rPr>
+        <w:rFonts w:ascii="Courier New" w:hAnsi="Courier New" w:cs="Courier New" w:hint="default"/>
+      </w:rPr>
+    </w:lvl>
+    <w:lvl w:ilvl="2" w:tplc="04090005" w:tentative="1">
+      <w:start w:val="1"/>
+      <w:numFmt w:val="bullet"/>
+      <w:lvlText w:val=""/>
+      <w:lvlJc w:val="left"/>
+      <w:pPr>
+        <w:ind w:left="2160" w:hanging="360"/>
+      </w:pPr>
+      <w:rPr>
+        <w:rFonts w:ascii="Wingdings" w:hAnsi="Wingdings" w:hint="default"/>
+      </w:rPr>
+    </w:lvl>
+    <w:lvl w:ilvl="3" w:tplc="04090001" w:tentative="1">
+      <w:start w:val="1"/>
+      <w:numFmt w:val="bullet"/>
+      <w:lvlText w:val=""/>
+      <w:lvlJc w:val="left"/>
+      <w:pPr>
+        <w:ind w:left="2880" w:hanging="360"/>
+      </w:pPr>
+      <w:rPr>
+        <w:rFonts w:ascii="Symbol" w:hAnsi="Symbol" w:hint="default"/>
+      </w:rPr>
+    </w:lvl>
+    <w:lvl w:ilvl="4" w:tplc="04090003" w:tentative="1">
+      <w:start w:val="1"/>
+      <w:numFmt w:val="bullet"/>
+      <w:lvlText w:val="o"/>
+      <w:lvlJc w:val="left"/>
+      <w:pPr>
+        <w:ind w:left="3600" w:hanging="360"/>
+      </w:pPr>
+      <w:rPr>
+        <w:rFonts w:ascii="Courier New" w:hAnsi="Courier New" w:cs="Courier New" w:hint="default"/>
+      </w:rPr>
+    </w:lvl>
+    <w:lvl w:ilvl="5" w:tplc="04090005" w:tentative="1">
+      <w:start w:val="1"/>
+      <w:numFmt w:val="bullet"/>
+      <w:lvlText w:val=""/>
+      <w:lvlJc w:val="left"/>
+      <w:pPr>
+        <w:ind w:left="4320" w:hanging="360"/>
+      </w:pPr>
+      <w:rPr>
+        <w:rFonts w:ascii="Wingdings" w:hAnsi="Wingdings" w:hint="default"/>
+      </w:rPr>
+    </w:lvl>
+    <w:lvl w:ilvl="6" w:tplc="04090001" w:tentative="1">
+      <w:start w:val="1"/>
+      <w:numFmt w:val="bullet"/>
+      <w:lvlText w:val=""/>
+      <w:lvlJc w:val="left"/>
+      <w:pPr>
+        <w:ind w:left="5040" w:hanging="360"/>
+      </w:pPr>
+      <w:rPr>
+        <w:rFonts w:ascii="Symbol" w:hAnsi="Symbol" w:hint="default"/>
+      </w:rPr>
+    </w:lvl>
+    <w:lvl w:ilvl="7" w:tplc="04090003" w:tentative="1">
+      <w:start w:val="1"/>
+      <w:numFmt w:val="bullet"/>
+      <w:lvlText w:val="o"/>
+      <w:lvlJc w:val="left"/>
+      <w:pPr>
+        <w:ind w:left="5760" w:hanging="360"/>
+      </w:pPr>
+      <w:rPr>
+        <w:rFonts w:ascii="Courier New" w:hAnsi="Courier New" w:cs="Courier New" w:hint="default"/>
+      </w:rPr>
+    </w:lvl>
+    <w:lvl w:ilvl="8" w:tplc="04090005" w:tentative="1">
+      <w:start w:val="1"/>
+      <w:numFmt w:val="bullet"/>
+      <w:lvlText w:val=""/>
+      <w:lvlJc w:val="left"/>
+      <w:pPr>
+        <w:ind w:left="6480" w:hanging="360"/>
+      </w:pPr>
+      <w:rPr>
+        <w:rFonts w:ascii="Wingdings" w:hAnsi="Wingdings" w:hint="default"/>
+      </w:rPr>
+    </w:lvl>
+  </w:abstractNum>
+  <w:abstractNum w:abstractNumId="23" w15:restartNumberingAfterBreak="0">
     <w:nsid w:val="33F73F7F"/>
     <w:multiLevelType w:val="hybridMultilevel"/>
     <w:tmpl w:val="031A6B76"/>
@@ -18849,7 +20807,120 @@
       </w:rPr>
     </w:lvl>
   </w:abstractNum>
-  <w:abstractNum w:abstractNumId="15" w15:restartNumberingAfterBreak="0">
+  <w:abstractNum w:abstractNumId="24" w15:restartNumberingAfterBreak="0">
+    <w:nsid w:val="34600098"/>
+    <w:multiLevelType w:val="hybridMultilevel"/>
+    <w:tmpl w:val="54E06C5E"/>
+    <w:lvl w:ilvl="0" w:tplc="04090001">
+      <w:start w:val="1"/>
+      <w:numFmt w:val="bullet"/>
+      <w:lvlText w:val=""/>
+      <w:lvlJc w:val="left"/>
+      <w:pPr>
+        <w:ind w:left="720" w:hanging="360"/>
+      </w:pPr>
+      <w:rPr>
+        <w:rFonts w:ascii="Symbol" w:hAnsi="Symbol" w:hint="default"/>
+      </w:rPr>
+    </w:lvl>
+    <w:lvl w:ilvl="1" w:tplc="FFFFFFFF" w:tentative="1">
+      <w:start w:val="1"/>
+      <w:numFmt w:val="bullet"/>
+      <w:lvlText w:val="o"/>
+      <w:lvlJc w:val="left"/>
+      <w:pPr>
+        <w:ind w:left="1440" w:hanging="360"/>
+      </w:pPr>
+      <w:rPr>
+        <w:rFonts w:ascii="Courier New" w:hAnsi="Courier New" w:cs="Courier New" w:hint="default"/>
+      </w:rPr>
+    </w:lvl>
+    <w:lvl w:ilvl="2" w:tplc="FFFFFFFF" w:tentative="1">
+      <w:start w:val="1"/>
+      <w:numFmt w:val="bullet"/>
+      <w:lvlText w:val=""/>
+      <w:lvlJc w:val="left"/>
+      <w:pPr>
+        <w:ind w:left="2160" w:hanging="360"/>
+      </w:pPr>
+      <w:rPr>
+        <w:rFonts w:ascii="Wingdings" w:hAnsi="Wingdings" w:hint="default"/>
+      </w:rPr>
+    </w:lvl>
+    <w:lvl w:ilvl="3" w:tplc="FFFFFFFF" w:tentative="1">
+      <w:start w:val="1"/>
+      <w:numFmt w:val="bullet"/>
+      <w:lvlText w:val=""/>
+      <w:lvlJc w:val="left"/>
+      <w:pPr>
+        <w:ind w:left="2880" w:hanging="360"/>
+      </w:pPr>
+      <w:rPr>
+        <w:rFonts w:ascii="Symbol" w:hAnsi="Symbol" w:hint="default"/>
+      </w:rPr>
+    </w:lvl>
+    <w:lvl w:ilvl="4" w:tplc="FFFFFFFF" w:tentative="1">
+      <w:start w:val="1"/>
+      <w:numFmt w:val="bullet"/>
+      <w:lvlText w:val="o"/>
+      <w:lvlJc w:val="left"/>
+      <w:pPr>
+        <w:ind w:left="3600" w:hanging="360"/>
+      </w:pPr>
+      <w:rPr>
+        <w:rFonts w:ascii="Courier New" w:hAnsi="Courier New" w:cs="Courier New" w:hint="default"/>
+      </w:rPr>
+    </w:lvl>
+    <w:lvl w:ilvl="5" w:tplc="FFFFFFFF" w:tentative="1">
+      <w:start w:val="1"/>
+      <w:numFmt w:val="bullet"/>
+      <w:lvlText w:val=""/>
+      <w:lvlJc w:val="left"/>
+      <w:pPr>
+        <w:ind w:left="4320" w:hanging="360"/>
+      </w:pPr>
+      <w:rPr>
+        <w:rFonts w:ascii="Wingdings" w:hAnsi="Wingdings" w:hint="default"/>
+      </w:rPr>
+    </w:lvl>
+    <w:lvl w:ilvl="6" w:tplc="FFFFFFFF" w:tentative="1">
+      <w:start w:val="1"/>
+      <w:numFmt w:val="bullet"/>
+      <w:lvlText w:val=""/>
+      <w:lvlJc w:val="left"/>
+      <w:pPr>
+        <w:ind w:left="5040" w:hanging="360"/>
+      </w:pPr>
+      <w:rPr>
+        <w:rFonts w:ascii="Symbol" w:hAnsi="Symbol" w:hint="default"/>
+      </w:rPr>
+    </w:lvl>
+    <w:lvl w:ilvl="7" w:tplc="FFFFFFFF" w:tentative="1">
+      <w:start w:val="1"/>
+      <w:numFmt w:val="bullet"/>
+      <w:lvlText w:val="o"/>
+      <w:lvlJc w:val="left"/>
+      <w:pPr>
+        <w:ind w:left="5760" w:hanging="360"/>
+      </w:pPr>
+      <w:rPr>
+        <w:rFonts w:ascii="Courier New" w:hAnsi="Courier New" w:cs="Courier New" w:hint="default"/>
+      </w:rPr>
+    </w:lvl>
+    <w:lvl w:ilvl="8" w:tplc="FFFFFFFF" w:tentative="1">
+      <w:start w:val="1"/>
+      <w:numFmt w:val="bullet"/>
+      <w:lvlText w:val=""/>
+      <w:lvlJc w:val="left"/>
+      <w:pPr>
+        <w:ind w:left="6480" w:hanging="360"/>
+      </w:pPr>
+      <w:rPr>
+        <w:rFonts w:ascii="Wingdings" w:hAnsi="Wingdings" w:hint="default"/>
+      </w:rPr>
+    </w:lvl>
+  </w:abstractNum>
+  <w:abstractNum w:abstractNumId="25" w15:restartNumberingAfterBreak="0">
     <w:nsid w:val="36397810"/>
     <w:multiLevelType w:val="hybridMultilevel"/>
     <w:tmpl w:val="DE9C872E"/>
@@ -18962,7 +21033,120 @@
       </w:rPr>
     </w:lvl>
   </w:abstractNum>
-  <w:abstractNum w:abstractNumId="16" w15:restartNumberingAfterBreak="0">
+  <w:abstractNum w:abstractNumId="26" w15:restartNumberingAfterBreak="0">
+    <w:nsid w:val="37DA6356"/>
+    <w:multiLevelType w:val="hybridMultilevel"/>
+    <w:tmpl w:val="0218AF84"/>
+    <w:lvl w:ilvl="0" w:tplc="04090001">
+      <w:start w:val="1"/>
+      <w:numFmt w:val="bullet"/>
+      <w:lvlText w:val=""/>
+      <w:lvlJc w:val="left"/>
+      <w:pPr>
+        <w:ind w:left="720" w:hanging="360"/>
+      </w:pPr>
+      <w:rPr>
+        <w:rFonts w:ascii="Symbol" w:hAnsi="Symbol" w:hint="default"/>
+      </w:rPr>
+    </w:lvl>
+    <w:lvl w:ilvl="1" w:tplc="FFFFFFFF" w:tentative="1">
+      <w:start w:val="1"/>
+      <w:numFmt w:val="bullet"/>
+      <w:lvlText w:val="o"/>
+      <w:lvlJc w:val="left"/>
+      <w:pPr>
+        <w:ind w:left="1440" w:hanging="360"/>
+      </w:pPr>
+      <w:rPr>
+        <w:rFonts w:ascii="Courier New" w:hAnsi="Courier New" w:cs="Courier New" w:hint="default"/>
+      </w:rPr>
+    </w:lvl>
+    <w:lvl w:ilvl="2" w:tplc="FFFFFFFF" w:tentative="1">
+      <w:start w:val="1"/>
+      <w:numFmt w:val="bullet"/>
+      <w:lvlText w:val=""/>
+      <w:lvlJc w:val="left"/>
+      <w:pPr>
+        <w:ind w:left="2160" w:hanging="360"/>
+      </w:pPr>
+      <w:rPr>
+        <w:rFonts w:ascii="Wingdings" w:hAnsi="Wingdings" w:hint="default"/>
+      </w:rPr>
+    </w:lvl>
+    <w:lvl w:ilvl="3" w:tplc="FFFFFFFF" w:tentative="1">
+      <w:start w:val="1"/>
+      <w:numFmt w:val="bullet"/>
+      <w:lvlText w:val=""/>
+      <w:lvlJc w:val="left"/>
+      <w:pPr>
+        <w:ind w:left="2880" w:hanging="360"/>
+      </w:pPr>
+      <w:rPr>
+        <w:rFonts w:ascii="Symbol" w:hAnsi="Symbol" w:hint="default"/>
+      </w:rPr>
+    </w:lvl>
+    <w:lvl w:ilvl="4" w:tplc="FFFFFFFF" w:tentative="1">
+      <w:start w:val="1"/>
+      <w:numFmt w:val="bullet"/>
+      <w:lvlText w:val="o"/>
+      <w:lvlJc w:val="left"/>
+      <w:pPr>
+        <w:ind w:left="3600" w:hanging="360"/>
+      </w:pPr>
+      <w:rPr>
+        <w:rFonts w:ascii="Courier New" w:hAnsi="Courier New" w:cs="Courier New" w:hint="default"/>
+      </w:rPr>
+    </w:lvl>
+    <w:lvl w:ilvl="5" w:tplc="FFFFFFFF" w:tentative="1">
+      <w:start w:val="1"/>
+      <w:numFmt w:val="bullet"/>
+      <w:lvlText w:val=""/>
+      <w:lvlJc w:val="left"/>
+      <w:pPr>
+        <w:ind w:left="4320" w:hanging="360"/>
+      </w:pPr>
+      <w:rPr>
+        <w:rFonts w:ascii="Wingdings" w:hAnsi="Wingdings" w:hint="default"/>
+      </w:rPr>
+    </w:lvl>
+    <w:lvl w:ilvl="6" w:tplc="FFFFFFFF" w:tentative="1">
+      <w:start w:val="1"/>
+      <w:numFmt w:val="bullet"/>
+      <w:lvlText w:val=""/>
+      <w:lvlJc w:val="left"/>
+      <w:pPr>
+        <w:ind w:left="5040" w:hanging="360"/>
+      </w:pPr>
+      <w:rPr>
+        <w:rFonts w:ascii="Symbol" w:hAnsi="Symbol" w:hint="default"/>
+      </w:rPr>
+    </w:lvl>
+    <w:lvl w:ilvl="7" w:tplc="FFFFFFFF" w:tentative="1">
+      <w:start w:val="1"/>
+      <w:numFmt w:val="bullet"/>
+      <w:lvlText w:val="o"/>
+      <w:lvlJc w:val="left"/>
+      <w:pPr>
+        <w:ind w:left="5760" w:hanging="360"/>
+      </w:pPr>
+      <w:rPr>
+        <w:rFonts w:ascii="Courier New" w:hAnsi="Courier New" w:cs="Courier New" w:hint="default"/>
+      </w:rPr>
+    </w:lvl>
+    <w:lvl w:ilvl="8" w:tplc="FFFFFFFF" w:tentative="1">
+      <w:start w:val="1"/>
+      <w:numFmt w:val="bullet"/>
+      <w:lvlText w:val=""/>
+      <w:lvlJc w:val="left"/>
+      <w:pPr>
+        <w:ind w:left="6480" w:hanging="360"/>
+      </w:pPr>
+      <w:rPr>
+        <w:rFonts w:ascii="Wingdings" w:hAnsi="Wingdings" w:hint="default"/>
+      </w:rPr>
+    </w:lvl>
+  </w:abstractNum>
+  <w:abstractNum w:abstractNumId="27" w15:restartNumberingAfterBreak="0">
     <w:nsid w:val="3A406BD8"/>
     <w:multiLevelType w:val="hybridMultilevel"/>
     <w:tmpl w:val="1B2601BA"/>
@@ -19075,7 +21259,7 @@
       </w:rPr>
     </w:lvl>
   </w:abstractNum>
-  <w:abstractNum w:abstractNumId="17" w15:restartNumberingAfterBreak="0">
+  <w:abstractNum w:abstractNumId="28" w15:restartNumberingAfterBreak="0">
     <w:nsid w:val="415B7FDB"/>
     <w:multiLevelType w:val="hybridMultilevel"/>
     <w:tmpl w:val="88B29B7A"/>
@@ -19161,7 +21345,206 @@
       </w:pPr>
     </w:lvl>
   </w:abstractNum>
-  <w:abstractNum w:abstractNumId="18" w15:restartNumberingAfterBreak="0">
+  <w:abstractNum w:abstractNumId="29" w15:restartNumberingAfterBreak="0">
+    <w:nsid w:val="453A7FBE"/>
+    <w:multiLevelType w:val="hybridMultilevel"/>
+    <w:tmpl w:val="E2A44340"/>
+    <w:lvl w:ilvl="0" w:tplc="04090001">
+      <w:start w:val="1"/>
+      <w:numFmt w:val="bullet"/>
+      <w:lvlText w:val=""/>
+      <w:lvlJc w:val="left"/>
+      <w:pPr>
+        <w:ind w:left="720" w:hanging="360"/>
+      </w:pPr>
+      <w:rPr>
+        <w:rFonts w:ascii="Symbol" w:hAnsi="Symbol" w:hint="default"/>
+      </w:rPr>
+    </w:lvl>
+    <w:lvl w:ilvl="1" w:tplc="04090003" w:tentative="1">
+      <w:start w:val="1"/>
+      <w:numFmt w:val="bullet"/>
+      <w:lvlText w:val="o"/>
+      <w:lvlJc w:val="left"/>
+      <w:pPr>
+        <w:ind w:left="1440" w:hanging="360"/>
+      </w:pPr>
+      <w:rPr>
+        <w:rFonts w:ascii="Courier New" w:hAnsi="Courier New" w:cs="Courier New" w:hint="default"/>
+      </w:rPr>
+    </w:lvl>
+    <w:lvl w:ilvl="2" w:tplc="04090005" w:tentative="1">
+      <w:start w:val="1"/>
+      <w:numFmt w:val="bullet"/>
+      <w:lvlText w:val=""/>
+      <w:lvlJc w:val="left"/>
+      <w:pPr>
+        <w:ind w:left="2160" w:hanging="360"/>
+      </w:pPr>
+      <w:rPr>
+        <w:rFonts w:ascii="Wingdings" w:hAnsi="Wingdings" w:hint="default"/>
+      </w:rPr>
+    </w:lvl>
+    <w:lvl w:ilvl="3" w:tplc="04090001" w:tentative="1">
+      <w:start w:val="1"/>
+      <w:numFmt w:val="bullet"/>
+      <w:lvlText w:val=""/>
+      <w:lvlJc w:val="left"/>
+      <w:pPr>
+        <w:ind w:left="2880" w:hanging="360"/>
+      </w:pPr>
+      <w:rPr>
+        <w:rFonts w:ascii="Symbol" w:hAnsi="Symbol" w:hint="default"/>
+      </w:rPr>
+    </w:lvl>
+    <w:lvl w:ilvl="4" w:tplc="04090003" w:tentative="1">
+      <w:start w:val="1"/>
+      <w:numFmt w:val="bullet"/>
+      <w:lvlText w:val="o"/>
+      <w:lvlJc w:val="left"/>
+      <w:pPr>
+        <w:ind w:left="3600" w:hanging="360"/>
+      </w:pPr>
+      <w:rPr>
+        <w:rFonts w:ascii="Courier New" w:hAnsi="Courier New" w:cs="Courier New" w:hint="default"/>
+      </w:rPr>
+    </w:lvl>
+    <w:lvl w:ilvl="5" w:tplc="04090005" w:tentative="1">
+      <w:start w:val="1"/>
+      <w:numFmt w:val="bullet"/>
+      <w:lvlText w:val=""/>
+      <w:lvlJc w:val="left"/>
+      <w:pPr>
+        <w:ind w:left="4320" w:hanging="360"/>
+      </w:pPr>
+      <w:rPr>
+        <w:rFonts w:ascii="Wingdings" w:hAnsi="Wingdings" w:hint="default"/>
+      </w:rPr>
+    </w:lvl>
+    <w:lvl w:ilvl="6" w:tplc="04090001" w:tentative="1">
+      <w:start w:val="1"/>
+      <w:numFmt w:val="bullet"/>
+      <w:lvlText w:val=""/>
+      <w:lvlJc w:val="left"/>
+      <w:pPr>
+        <w:ind w:left="5040" w:hanging="360"/>
+      </w:pPr>
+      <w:rPr>
+        <w:rFonts w:ascii="Symbol" w:hAnsi="Symbol" w:hint="default"/>
+      </w:rPr>
+    </w:lvl>
+    <w:lvl w:ilvl="7" w:tplc="04090003" w:tentative="1">
+      <w:start w:val="1"/>
+      <w:numFmt w:val="bullet"/>
+      <w:lvlText w:val="o"/>
+      <w:lvlJc w:val="left"/>
+      <w:pPr>
+        <w:ind w:left="5760" w:hanging="360"/>
+      </w:pPr>
+      <w:rPr>
+        <w:rFonts w:ascii="Courier New" w:hAnsi="Courier New" w:cs="Courier New" w:hint="default"/>
+      </w:rPr>
+    </w:lvl>
+    <w:lvl w:ilvl="8" w:tplc="04090005" w:tentative="1">
+      <w:start w:val="1"/>
+      <w:numFmt w:val="bullet"/>
+      <w:lvlText w:val=""/>
+      <w:lvlJc w:val="left"/>
+      <w:pPr>
+        <w:ind w:left="6480" w:hanging="360"/>
+      </w:pPr>
+      <w:rPr>
+        <w:rFonts w:ascii="Wingdings" w:hAnsi="Wingdings" w:hint="default"/>
+      </w:rPr>
+    </w:lvl>
+  </w:abstractNum>
+  <w:abstractNum w:abstractNumId="30" w15:restartNumberingAfterBreak="0">
+    <w:nsid w:val="466C70DE"/>
+    <w:multiLevelType w:val="hybridMultilevel"/>
+    <w:tmpl w:val="9530FF20"/>
+    <w:lvl w:ilvl="0" w:tplc="04090011">
+      <w:start w:val="1"/>
+      <w:numFmt w:val="decimal"/>
+      <w:lvlText w:val="%1)"/>
+      <w:lvlJc w:val="left"/>
+      <w:pPr>
+        <w:ind w:left="720" w:hanging="360"/>
+      </w:pPr>
+    </w:lvl>
+    <w:lvl w:ilvl="1" w:tplc="04090019" w:tentative="1">
+      <w:start w:val="1"/>
+      <w:numFmt w:val="lowerLetter"/>
+      <w:lvlText w:val="%2."/>
+      <w:lvlJc w:val="left"/>
+      <w:pPr>
+        <w:ind w:left="1440" w:hanging="360"/>
+      </w:pPr>
+    </w:lvl>
+    <w:lvl w:ilvl="2" w:tplc="0409001B" w:tentative="1">
+      <w:start w:val="1"/>
+      <w:numFmt w:val="lowerRoman"/>
+      <w:lvlText w:val="%3."/>
+      <w:lvlJc w:val="right"/>
+      <w:pPr>
+        <w:ind w:left="2160" w:hanging="180"/>
+      </w:pPr>
+    </w:lvl>
+    <w:lvl w:ilvl="3" w:tplc="0409000F" w:tentative="1">
+      <w:start w:val="1"/>
+      <w:numFmt w:val="decimal"/>
+      <w:lvlText w:val="%4."/>
+      <w:lvlJc w:val="left"/>
+      <w:pPr>
+        <w:ind w:left="2880" w:hanging="360"/>
+      </w:pPr>
+    </w:lvl>
+    <w:lvl w:ilvl="4" w:tplc="04090019" w:tentative="1">
+      <w:start w:val="1"/>
+      <w:numFmt w:val="lowerLetter"/>
+      <w:lvlText w:val="%5."/>
+      <w:lvlJc w:val="left"/>
+      <w:pPr>
+        <w:ind w:left="3600" w:hanging="360"/>
+      </w:pPr>
+    </w:lvl>
+    <w:lvl w:ilvl="5" w:tplc="0409001B" w:tentative="1">
+      <w:start w:val="1"/>
+      <w:numFmt w:val="lowerRoman"/>
+      <w:lvlText w:val="%6."/>
+      <w:lvlJc w:val="right"/>
+      <w:pPr>
+        <w:ind w:left="4320" w:hanging="180"/>
+      </w:pPr>
+    </w:lvl>
+    <w:lvl w:ilvl="6" w:tplc="0409000F" w:tentative="1">
+      <w:start w:val="1"/>
+      <w:numFmt w:val="decimal"/>
+      <w:lvlText w:val="%7."/>
+      <w:lvlJc w:val="left"/>
+      <w:pPr>
+        <w:ind w:left="5040" w:hanging="360"/>
+      </w:pPr>
+    </w:lvl>
+    <w:lvl w:ilvl="7" w:tplc="04090019" w:tentative="1">
+      <w:start w:val="1"/>
+      <w:numFmt w:val="lowerLetter"/>
+      <w:lvlText w:val="%8."/>
+      <w:lvlJc w:val="left"/>
+      <w:pPr>
+        <w:ind w:left="5760" w:hanging="360"/>
+      </w:pPr>
+    </w:lvl>
+    <w:lvl w:ilvl="8" w:tplc="0409001B" w:tentative="1">
+      <w:start w:val="1"/>
+      <w:numFmt w:val="lowerRoman"/>
+      <w:lvlText w:val="%9."/>
+      <w:lvlJc w:val="right"/>
+      <w:pPr>
+        <w:ind w:left="6480" w:hanging="180"/>
+      </w:pPr>
+    </w:lvl>
+  </w:abstractNum>
+  <w:abstractNum w:abstractNumId="31" w15:restartNumberingAfterBreak="0">
     <w:nsid w:val="482A48DE"/>
     <w:multiLevelType w:val="hybridMultilevel"/>
     <w:tmpl w:val="7D50FBA0"/>
@@ -19247,7 +21630,233 @@
       </w:pPr>
     </w:lvl>
   </w:abstractNum>
-  <w:abstractNum w:abstractNumId="19" w15:restartNumberingAfterBreak="0">
+  <w:abstractNum w:abstractNumId="32" w15:restartNumberingAfterBreak="0">
+    <w:nsid w:val="4ACB0DE7"/>
+    <w:multiLevelType w:val="hybridMultilevel"/>
+    <w:tmpl w:val="F3C8F78C"/>
+    <w:lvl w:ilvl="0" w:tplc="04090001">
+      <w:start w:val="1"/>
+      <w:numFmt w:val="bullet"/>
+      <w:lvlText w:val=""/>
+      <w:lvlJc w:val="left"/>
+      <w:pPr>
+        <w:ind w:left="720" w:hanging="360"/>
+      </w:pPr>
+      <w:rPr>
+        <w:rFonts w:ascii="Symbol" w:hAnsi="Symbol" w:hint="default"/>
+      </w:rPr>
+    </w:lvl>
+    <w:lvl w:ilvl="1" w:tplc="FFFFFFFF" w:tentative="1">
+      <w:start w:val="1"/>
+      <w:numFmt w:val="bullet"/>
+      <w:lvlText w:val="o"/>
+      <w:lvlJc w:val="left"/>
+      <w:pPr>
+        <w:ind w:left="1440" w:hanging="360"/>
+      </w:pPr>
+      <w:rPr>
+        <w:rFonts w:ascii="Courier New" w:hAnsi="Courier New" w:cs="Courier New" w:hint="default"/>
+      </w:rPr>
+    </w:lvl>
+    <w:lvl w:ilvl="2" w:tplc="FFFFFFFF" w:tentative="1">
+      <w:start w:val="1"/>
+      <w:numFmt w:val="bullet"/>
+      <w:lvlText w:val=""/>
+      <w:lvlJc w:val="left"/>
+      <w:pPr>
+        <w:ind w:left="2160" w:hanging="360"/>
+      </w:pPr>
+      <w:rPr>
+        <w:rFonts w:ascii="Wingdings" w:hAnsi="Wingdings" w:hint="default"/>
+      </w:rPr>
+    </w:lvl>
+    <w:lvl w:ilvl="3" w:tplc="FFFFFFFF" w:tentative="1">
+      <w:start w:val="1"/>
+      <w:numFmt w:val="bullet"/>
+      <w:lvlText w:val=""/>
+      <w:lvlJc w:val="left"/>
+      <w:pPr>
+        <w:ind w:left="2880" w:hanging="360"/>
+      </w:pPr>
+      <w:rPr>
+        <w:rFonts w:ascii="Symbol" w:hAnsi="Symbol" w:hint="default"/>
+      </w:rPr>
+    </w:lvl>
+    <w:lvl w:ilvl="4" w:tplc="FFFFFFFF" w:tentative="1">
+      <w:start w:val="1"/>
+      <w:numFmt w:val="bullet"/>
+      <w:lvlText w:val="o"/>
+      <w:lvlJc w:val="left"/>
+      <w:pPr>
+        <w:ind w:left="3600" w:hanging="360"/>
+      </w:pPr>
+      <w:rPr>
+        <w:rFonts w:ascii="Courier New" w:hAnsi="Courier New" w:cs="Courier New" w:hint="default"/>
+      </w:rPr>
+    </w:lvl>
+    <w:lvl w:ilvl="5" w:tplc="FFFFFFFF" w:tentative="1">
+      <w:start w:val="1"/>
+      <w:numFmt w:val="bullet"/>
+      <w:lvlText w:val=""/>
+      <w:lvlJc w:val="left"/>
+      <w:pPr>
+        <w:ind w:left="4320" w:hanging="360"/>
+      </w:pPr>
+      <w:rPr>
+        <w:rFonts w:ascii="Wingdings" w:hAnsi="Wingdings" w:hint="default"/>
+      </w:rPr>
+    </w:lvl>
+    <w:lvl w:ilvl="6" w:tplc="FFFFFFFF" w:tentative="1">
+      <w:start w:val="1"/>
+      <w:numFmt w:val="bullet"/>
+      <w:lvlText w:val=""/>
+      <w:lvlJc w:val="left"/>
+      <w:pPr>
+        <w:ind w:left="5040" w:hanging="360"/>
+      </w:pPr>
+      <w:rPr>
+        <w:rFonts w:ascii="Symbol" w:hAnsi="Symbol" w:hint="default"/>
+      </w:rPr>
+    </w:lvl>
+    <w:lvl w:ilvl="7" w:tplc="FFFFFFFF" w:tentative="1">
+      <w:start w:val="1"/>
+      <w:numFmt w:val="bullet"/>
+      <w:lvlText w:val="o"/>
+      <w:lvlJc w:val="left"/>
+      <w:pPr>
+        <w:ind w:left="5760" w:hanging="360"/>
+      </w:pPr>
+      <w:rPr>
+        <w:rFonts w:ascii="Courier New" w:hAnsi="Courier New" w:cs="Courier New" w:hint="default"/>
+      </w:rPr>
+    </w:lvl>
+    <w:lvl w:ilvl="8" w:tplc="FFFFFFFF" w:tentative="1">
+      <w:start w:val="1"/>
+      <w:numFmt w:val="bullet"/>
+      <w:lvlText w:val=""/>
+      <w:lvlJc w:val="left"/>
+      <w:pPr>
+        <w:ind w:left="6480" w:hanging="360"/>
+      </w:pPr>
+      <w:rPr>
+        <w:rFonts w:ascii="Wingdings" w:hAnsi="Wingdings" w:hint="default"/>
+      </w:rPr>
+    </w:lvl>
+  </w:abstractNum>
+  <w:abstractNum w:abstractNumId="33" w15:restartNumberingAfterBreak="0">
+    <w:nsid w:val="5107311E"/>
+    <w:multiLevelType w:val="hybridMultilevel"/>
+    <w:tmpl w:val="6D468CD6"/>
+    <w:lvl w:ilvl="0" w:tplc="04090001">
+      <w:start w:val="1"/>
+      <w:numFmt w:val="bullet"/>
+      <w:lvlText w:val=""/>
+      <w:lvlJc w:val="left"/>
+      <w:pPr>
+        <w:ind w:left="720" w:hanging="360"/>
+      </w:pPr>
+      <w:rPr>
+        <w:rFonts w:ascii="Symbol" w:hAnsi="Symbol" w:hint="default"/>
+      </w:rPr>
+    </w:lvl>
+    <w:lvl w:ilvl="1" w:tplc="FFFFFFFF" w:tentative="1">
+      <w:start w:val="1"/>
+      <w:numFmt w:val="bullet"/>
+      <w:lvlText w:val="o"/>
+      <w:lvlJc w:val="left"/>
+      <w:pPr>
+        <w:ind w:left="1440" w:hanging="360"/>
+      </w:pPr>
+      <w:rPr>
+        <w:rFonts w:ascii="Courier New" w:hAnsi="Courier New" w:cs="Courier New" w:hint="default"/>
+      </w:rPr>
+    </w:lvl>
+    <w:lvl w:ilvl="2" w:tplc="FFFFFFFF" w:tentative="1">
+      <w:start w:val="1"/>
+      <w:numFmt w:val="bullet"/>
+      <w:lvlText w:val=""/>
+      <w:lvlJc w:val="left"/>
+      <w:pPr>
+        <w:ind w:left="2160" w:hanging="360"/>
+      </w:pPr>
+      <w:rPr>
+        <w:rFonts w:ascii="Wingdings" w:hAnsi="Wingdings" w:hint="default"/>
+      </w:rPr>
+    </w:lvl>
+    <w:lvl w:ilvl="3" w:tplc="FFFFFFFF" w:tentative="1">
+      <w:start w:val="1"/>
+      <w:numFmt w:val="bullet"/>
+      <w:lvlText w:val=""/>
+      <w:lvlJc w:val="left"/>
+      <w:pPr>
+        <w:ind w:left="2880" w:hanging="360"/>
+      </w:pPr>
+      <w:rPr>
+        <w:rFonts w:ascii="Symbol" w:hAnsi="Symbol" w:hint="default"/>
+      </w:rPr>
+    </w:lvl>
+    <w:lvl w:ilvl="4" w:tplc="FFFFFFFF" w:tentative="1">
+      <w:start w:val="1"/>
+      <w:numFmt w:val="bullet"/>
+      <w:lvlText w:val="o"/>
+      <w:lvlJc w:val="left"/>
+      <w:pPr>
+        <w:ind w:left="3600" w:hanging="360"/>
+      </w:pPr>
+      <w:rPr>
+        <w:rFonts w:ascii="Courier New" w:hAnsi="Courier New" w:cs="Courier New" w:hint="default"/>
+      </w:rPr>
+    </w:lvl>
+    <w:lvl w:ilvl="5" w:tplc="FFFFFFFF" w:tentative="1">
+      <w:start w:val="1"/>
+      <w:numFmt w:val="bullet"/>
+      <w:lvlText w:val=""/>
+      <w:lvlJc w:val="left"/>
+      <w:pPr>
+        <w:ind w:left="4320" w:hanging="360"/>
+      </w:pPr>
+      <w:rPr>
+        <w:rFonts w:ascii="Wingdings" w:hAnsi="Wingdings" w:hint="default"/>
+      </w:rPr>
+    </w:lvl>
+    <w:lvl w:ilvl="6" w:tplc="FFFFFFFF" w:tentative="1">
+      <w:start w:val="1"/>
+      <w:numFmt w:val="bullet"/>
+      <w:lvlText w:val=""/>
+      <w:lvlJc w:val="left"/>
+      <w:pPr>
+        <w:ind w:left="5040" w:hanging="360"/>
+      </w:pPr>
+      <w:rPr>
+        <w:rFonts w:ascii="Symbol" w:hAnsi="Symbol" w:hint="default"/>
+      </w:rPr>
+    </w:lvl>
+    <w:lvl w:ilvl="7" w:tplc="FFFFFFFF" w:tentative="1">
+      <w:start w:val="1"/>
+      <w:numFmt w:val="bullet"/>
+      <w:lvlText w:val="o"/>
+      <w:lvlJc w:val="left"/>
+      <w:pPr>
+        <w:ind w:left="5760" w:hanging="360"/>
+      </w:pPr>
+      <w:rPr>
+        <w:rFonts w:ascii="Courier New" w:hAnsi="Courier New" w:cs="Courier New" w:hint="default"/>
+      </w:rPr>
+    </w:lvl>
+    <w:lvl w:ilvl="8" w:tplc="FFFFFFFF" w:tentative="1">
+      <w:start w:val="1"/>
+      <w:numFmt w:val="bullet"/>
+      <w:lvlText w:val=""/>
+      <w:lvlJc w:val="left"/>
+      <w:pPr>
+        <w:ind w:left="6480" w:hanging="360"/>
+      </w:pPr>
+      <w:rPr>
+        <w:rFonts w:ascii="Wingdings" w:hAnsi="Wingdings" w:hint="default"/>
+      </w:rPr>
+    </w:lvl>
+  </w:abstractNum>
+  <w:abstractNum w:abstractNumId="34" w15:restartNumberingAfterBreak="0">
     <w:nsid w:val="53040EF1"/>
     <w:multiLevelType w:val="multilevel"/>
     <w:tmpl w:val="7556C13A"/>
@@ -19360,7 +21969,7 @@
       </w:rPr>
     </w:lvl>
   </w:abstractNum>
-  <w:abstractNum w:abstractNumId="20" w15:restartNumberingAfterBreak="0">
+  <w:abstractNum w:abstractNumId="35" w15:restartNumberingAfterBreak="0">
     <w:nsid w:val="549C3276"/>
     <w:multiLevelType w:val="hybridMultilevel"/>
     <w:tmpl w:val="9DAAEF04"/>
@@ -19474,7 +22083,7 @@
       </w:rPr>
     </w:lvl>
   </w:abstractNum>
-  <w:abstractNum w:abstractNumId="21" w15:restartNumberingAfterBreak="0">
+  <w:abstractNum w:abstractNumId="36" w15:restartNumberingAfterBreak="0">
     <w:nsid w:val="55013F4A"/>
     <w:multiLevelType w:val="hybridMultilevel"/>
     <w:tmpl w:val="CF8CA230"/>
@@ -19587,7 +22196,7 @@
       </w:rPr>
     </w:lvl>
   </w:abstractNum>
-  <w:abstractNum w:abstractNumId="22" w15:restartNumberingAfterBreak="0">
+  <w:abstractNum w:abstractNumId="37" w15:restartNumberingAfterBreak="0">
     <w:nsid w:val="56110ABB"/>
     <w:multiLevelType w:val="hybridMultilevel"/>
     <w:tmpl w:val="6B7020BE"/>
@@ -19700,7 +22309,7 @@
       </w:rPr>
     </w:lvl>
   </w:abstractNum>
-  <w:abstractNum w:abstractNumId="23" w15:restartNumberingAfterBreak="0">
+  <w:abstractNum w:abstractNumId="38" w15:restartNumberingAfterBreak="0">
     <w:nsid w:val="56E30D23"/>
     <w:multiLevelType w:val="hybridMultilevel"/>
     <w:tmpl w:val="11EA7B7C"/>
@@ -19813,7 +22422,7 @@
       </w:rPr>
     </w:lvl>
   </w:abstractNum>
-  <w:abstractNum w:abstractNumId="24" w15:restartNumberingAfterBreak="0">
+  <w:abstractNum w:abstractNumId="39" w15:restartNumberingAfterBreak="0">
     <w:nsid w:val="58C07C6C"/>
     <w:multiLevelType w:val="hybridMultilevel"/>
     <w:tmpl w:val="1AC42694"/>
@@ -19926,7 +22535,7 @@
       </w:rPr>
     </w:lvl>
   </w:abstractNum>
-  <w:abstractNum w:abstractNumId="25" w15:restartNumberingAfterBreak="0">
+  <w:abstractNum w:abstractNumId="40" w15:restartNumberingAfterBreak="0">
     <w:nsid w:val="5AF106A4"/>
     <w:multiLevelType w:val="hybridMultilevel"/>
     <w:tmpl w:val="DDDCE7CA"/>
@@ -20039,7 +22648,7 @@
       </w:rPr>
     </w:lvl>
   </w:abstractNum>
-  <w:abstractNum w:abstractNumId="26" w15:restartNumberingAfterBreak="0">
+  <w:abstractNum w:abstractNumId="41" w15:restartNumberingAfterBreak="0">
     <w:nsid w:val="5C4C0DBD"/>
     <w:multiLevelType w:val="hybridMultilevel"/>
     <w:tmpl w:val="82FC913C"/>
@@ -20152,7 +22761,7 @@
       </w:rPr>
     </w:lvl>
   </w:abstractNum>
-  <w:abstractNum w:abstractNumId="27" w15:restartNumberingAfterBreak="0">
+  <w:abstractNum w:abstractNumId="42" w15:restartNumberingAfterBreak="0">
     <w:nsid w:val="5E022B75"/>
     <w:multiLevelType w:val="hybridMultilevel"/>
     <w:tmpl w:val="97401A80"/>
@@ -20265,7 +22874,7 @@
       </w:rPr>
     </w:lvl>
   </w:abstractNum>
-  <w:abstractNum w:abstractNumId="28" w15:restartNumberingAfterBreak="0">
+  <w:abstractNum w:abstractNumId="43" w15:restartNumberingAfterBreak="0">
     <w:nsid w:val="62F6443F"/>
     <w:multiLevelType w:val="hybridMultilevel"/>
     <w:tmpl w:val="CF5A68BE"/>
@@ -20378,7 +22987,120 @@
       </w:rPr>
     </w:lvl>
   </w:abstractNum>
-  <w:abstractNum w:abstractNumId="29" w15:restartNumberingAfterBreak="0">
+  <w:abstractNum w:abstractNumId="44" w15:restartNumberingAfterBreak="0">
+    <w:nsid w:val="67DE0459"/>
+    <w:multiLevelType w:val="hybridMultilevel"/>
+    <w:tmpl w:val="ED28D080"/>
+    <w:lvl w:ilvl="0" w:tplc="04090001">
+      <w:start w:val="1"/>
+      <w:numFmt w:val="bullet"/>
+      <w:lvlText w:val=""/>
+      <w:lvlJc w:val="left"/>
+      <w:pPr>
+        <w:ind w:left="720" w:hanging="360"/>
+      </w:pPr>
+      <w:rPr>
+        <w:rFonts w:ascii="Symbol" w:hAnsi="Symbol" w:hint="default"/>
+      </w:rPr>
+    </w:lvl>
+    <w:lvl w:ilvl="1" w:tplc="FFFFFFFF" w:tentative="1">
+      <w:start w:val="1"/>
+      <w:numFmt w:val="bullet"/>
+      <w:lvlText w:val="o"/>
+      <w:lvlJc w:val="left"/>
+      <w:pPr>
+        <w:ind w:left="1440" w:hanging="360"/>
+      </w:pPr>
+      <w:rPr>
+        <w:rFonts w:ascii="Courier New" w:hAnsi="Courier New" w:cs="Courier New" w:hint="default"/>
+      </w:rPr>
+    </w:lvl>
+    <w:lvl w:ilvl="2" w:tplc="FFFFFFFF" w:tentative="1">
+      <w:start w:val="1"/>
+      <w:numFmt w:val="bullet"/>
+      <w:lvlText w:val=""/>
+      <w:lvlJc w:val="left"/>
+      <w:pPr>
+        <w:ind w:left="2160" w:hanging="360"/>
+      </w:pPr>
+      <w:rPr>
+        <w:rFonts w:ascii="Wingdings" w:hAnsi="Wingdings" w:hint="default"/>
+      </w:rPr>
+    </w:lvl>
+    <w:lvl w:ilvl="3" w:tplc="FFFFFFFF" w:tentative="1">
+      <w:start w:val="1"/>
+      <w:numFmt w:val="bullet"/>
+      <w:lvlText w:val=""/>
+      <w:lvlJc w:val="left"/>
+      <w:pPr>
+        <w:ind w:left="2880" w:hanging="360"/>
+      </w:pPr>
+      <w:rPr>
+        <w:rFonts w:ascii="Symbol" w:hAnsi="Symbol" w:hint="default"/>
+      </w:rPr>
+    </w:lvl>
+    <w:lvl w:ilvl="4" w:tplc="FFFFFFFF" w:tentative="1">
+      <w:start w:val="1"/>
+      <w:numFmt w:val="bullet"/>
+      <w:lvlText w:val="o"/>
+      <w:lvlJc w:val="left"/>
+      <w:pPr>
+        <w:ind w:left="3600" w:hanging="360"/>
+      </w:pPr>
+      <w:rPr>
+        <w:rFonts w:ascii="Courier New" w:hAnsi="Courier New" w:cs="Courier New" w:hint="default"/>
+      </w:rPr>
+    </w:lvl>
+    <w:lvl w:ilvl="5" w:tplc="FFFFFFFF" w:tentative="1">
+      <w:start w:val="1"/>
+      <w:numFmt w:val="bullet"/>
+      <w:lvlText w:val=""/>
+      <w:lvlJc w:val="left"/>
+      <w:pPr>
+        <w:ind w:left="4320" w:hanging="360"/>
+      </w:pPr>
+      <w:rPr>
+        <w:rFonts w:ascii="Wingdings" w:hAnsi="Wingdings" w:hint="default"/>
+      </w:rPr>
+    </w:lvl>
+    <w:lvl w:ilvl="6" w:tplc="FFFFFFFF" w:tentative="1">
+      <w:start w:val="1"/>
+      <w:numFmt w:val="bullet"/>
+      <w:lvlText w:val=""/>
+      <w:lvlJc w:val="left"/>
+      <w:pPr>
+        <w:ind w:left="5040" w:hanging="360"/>
+      </w:pPr>
+      <w:rPr>
+        <w:rFonts w:ascii="Symbol" w:hAnsi="Symbol" w:hint="default"/>
+      </w:rPr>
+    </w:lvl>
+    <w:lvl w:ilvl="7" w:tplc="FFFFFFFF" w:tentative="1">
+      <w:start w:val="1"/>
+      <w:numFmt w:val="bullet"/>
+      <w:lvlText w:val="o"/>
+      <w:lvlJc w:val="left"/>
+      <w:pPr>
+        <w:ind w:left="5760" w:hanging="360"/>
+      </w:pPr>
+      <w:rPr>
+        <w:rFonts w:ascii="Courier New" w:hAnsi="Courier New" w:cs="Courier New" w:hint="default"/>
+      </w:rPr>
+    </w:lvl>
+    <w:lvl w:ilvl="8" w:tplc="FFFFFFFF" w:tentative="1">
+      <w:start w:val="1"/>
+      <w:numFmt w:val="bullet"/>
+      <w:lvlText w:val=""/>
+      <w:lvlJc w:val="left"/>
+      <w:pPr>
+        <w:ind w:left="6480" w:hanging="360"/>
+      </w:pPr>
+      <w:rPr>
+        <w:rFonts w:ascii="Wingdings" w:hAnsi="Wingdings" w:hint="default"/>
+      </w:rPr>
+    </w:lvl>
+  </w:abstractNum>
+  <w:abstractNum w:abstractNumId="45" w15:restartNumberingAfterBreak="0">
     <w:nsid w:val="67ED2DC3"/>
     <w:multiLevelType w:val="hybridMultilevel"/>
     <w:tmpl w:val="1DD019F0"/>
@@ -20491,7 +23213,120 @@
       </w:rPr>
     </w:lvl>
   </w:abstractNum>
-  <w:abstractNum w:abstractNumId="30" w15:restartNumberingAfterBreak="0">
+  <w:abstractNum w:abstractNumId="46" w15:restartNumberingAfterBreak="0">
+    <w:nsid w:val="6AF164A8"/>
+    <w:multiLevelType w:val="hybridMultilevel"/>
+    <w:tmpl w:val="ED903FAC"/>
+    <w:lvl w:ilvl="0" w:tplc="04090001">
+      <w:start w:val="1"/>
+      <w:numFmt w:val="bullet"/>
+      <w:lvlText w:val=""/>
+      <w:lvlJc w:val="left"/>
+      <w:pPr>
+        <w:ind w:left="720" w:hanging="360"/>
+      </w:pPr>
+      <w:rPr>
+        <w:rFonts w:ascii="Symbol" w:hAnsi="Symbol" w:hint="default"/>
+      </w:rPr>
+    </w:lvl>
+    <w:lvl w:ilvl="1" w:tplc="FFFFFFFF" w:tentative="1">
+      <w:start w:val="1"/>
+      <w:numFmt w:val="bullet"/>
+      <w:lvlText w:val="o"/>
+      <w:lvlJc w:val="left"/>
+      <w:pPr>
+        <w:ind w:left="1440" w:hanging="360"/>
+      </w:pPr>
+      <w:rPr>
+        <w:rFonts w:ascii="Courier New" w:hAnsi="Courier New" w:cs="Courier New" w:hint="default"/>
+      </w:rPr>
+    </w:lvl>
+    <w:lvl w:ilvl="2" w:tplc="FFFFFFFF" w:tentative="1">
+      <w:start w:val="1"/>
+      <w:numFmt w:val="bullet"/>
+      <w:lvlText w:val=""/>
+      <w:lvlJc w:val="left"/>
+      <w:pPr>
+        <w:ind w:left="2160" w:hanging="360"/>
+      </w:pPr>
+      <w:rPr>
+        <w:rFonts w:ascii="Wingdings" w:hAnsi="Wingdings" w:hint="default"/>
+      </w:rPr>
+    </w:lvl>
+    <w:lvl w:ilvl="3" w:tplc="FFFFFFFF" w:tentative="1">
+      <w:start w:val="1"/>
+      <w:numFmt w:val="bullet"/>
+      <w:lvlText w:val=""/>
+      <w:lvlJc w:val="left"/>
+      <w:pPr>
+        <w:ind w:left="2880" w:hanging="360"/>
+      </w:pPr>
+      <w:rPr>
+        <w:rFonts w:ascii="Symbol" w:hAnsi="Symbol" w:hint="default"/>
+      </w:rPr>
+    </w:lvl>
+    <w:lvl w:ilvl="4" w:tplc="FFFFFFFF" w:tentative="1">
+      <w:start w:val="1"/>
+      <w:numFmt w:val="bullet"/>
+      <w:lvlText w:val="o"/>
+      <w:lvlJc w:val="left"/>
+      <w:pPr>
+        <w:ind w:left="3600" w:hanging="360"/>
+      </w:pPr>
+      <w:rPr>
+        <w:rFonts w:ascii="Courier New" w:hAnsi="Courier New" w:cs="Courier New" w:hint="default"/>
+      </w:rPr>
+    </w:lvl>
+    <w:lvl w:ilvl="5" w:tplc="FFFFFFFF" w:tentative="1">
+      <w:start w:val="1"/>
+      <w:numFmt w:val="bullet"/>
+      <w:lvlText w:val=""/>
+      <w:lvlJc w:val="left"/>
+      <w:pPr>
+        <w:ind w:left="4320" w:hanging="360"/>
+      </w:pPr>
+      <w:rPr>
+        <w:rFonts w:ascii="Wingdings" w:hAnsi="Wingdings" w:hint="default"/>
+      </w:rPr>
+    </w:lvl>
+    <w:lvl w:ilvl="6" w:tplc="FFFFFFFF" w:tentative="1">
+      <w:start w:val="1"/>
+      <w:numFmt w:val="bullet"/>
+      <w:lvlText w:val=""/>
+      <w:lvlJc w:val="left"/>
+      <w:pPr>
+        <w:ind w:left="5040" w:hanging="360"/>
+      </w:pPr>
+      <w:rPr>
+        <w:rFonts w:ascii="Symbol" w:hAnsi="Symbol" w:hint="default"/>
+      </w:rPr>
+    </w:lvl>
+    <w:lvl w:ilvl="7" w:tplc="FFFFFFFF" w:tentative="1">
+      <w:start w:val="1"/>
+      <w:numFmt w:val="bullet"/>
+      <w:lvlText w:val="o"/>
+      <w:lvlJc w:val="left"/>
+      <w:pPr>
+        <w:ind w:left="5760" w:hanging="360"/>
+      </w:pPr>
+      <w:rPr>
+        <w:rFonts w:ascii="Courier New" w:hAnsi="Courier New" w:cs="Courier New" w:hint="default"/>
+      </w:rPr>
+    </w:lvl>
+    <w:lvl w:ilvl="8" w:tplc="FFFFFFFF" w:tentative="1">
+      <w:start w:val="1"/>
+      <w:numFmt w:val="bullet"/>
+      <w:lvlText w:val=""/>
+      <w:lvlJc w:val="left"/>
+      <w:pPr>
+        <w:ind w:left="6480" w:hanging="360"/>
+      </w:pPr>
+      <w:rPr>
+        <w:rFonts w:ascii="Wingdings" w:hAnsi="Wingdings" w:hint="default"/>
+      </w:rPr>
+    </w:lvl>
+  </w:abstractNum>
+  <w:abstractNum w:abstractNumId="47" w15:restartNumberingAfterBreak="0">
     <w:nsid w:val="6B7414BB"/>
     <w:multiLevelType w:val="hybridMultilevel"/>
     <w:tmpl w:val="0C20A618"/>
@@ -20604,7 +23439,7 @@
       </w:rPr>
     </w:lvl>
   </w:abstractNum>
-  <w:abstractNum w:abstractNumId="31" w15:restartNumberingAfterBreak="0">
+  <w:abstractNum w:abstractNumId="48" w15:restartNumberingAfterBreak="0">
     <w:nsid w:val="6E6E455A"/>
     <w:multiLevelType w:val="hybridMultilevel"/>
     <w:tmpl w:val="36FCCC48"/>
@@ -20693,7 +23528,7 @@
       </w:pPr>
     </w:lvl>
   </w:abstractNum>
-  <w:abstractNum w:abstractNumId="32" w15:restartNumberingAfterBreak="0">
+  <w:abstractNum w:abstractNumId="49" w15:restartNumberingAfterBreak="0">
     <w:nsid w:val="729E67AE"/>
     <w:multiLevelType w:val="hybridMultilevel"/>
     <w:tmpl w:val="A9047C42"/>
@@ -20806,7 +23641,120 @@
       </w:rPr>
     </w:lvl>
   </w:abstractNum>
-  <w:abstractNum w:abstractNumId="33" w15:restartNumberingAfterBreak="0">
+  <w:abstractNum w:abstractNumId="50" w15:restartNumberingAfterBreak="0">
+    <w:nsid w:val="740F23E0"/>
+    <w:multiLevelType w:val="hybridMultilevel"/>
+    <w:tmpl w:val="B0A88E2C"/>
+    <w:lvl w:ilvl="0" w:tplc="04090001">
+      <w:start w:val="1"/>
+      <w:numFmt w:val="bullet"/>
+      <w:lvlText w:val=""/>
+      <w:lvlJc w:val="left"/>
+      <w:pPr>
+        <w:ind w:left="720" w:hanging="360"/>
+      </w:pPr>
+      <w:rPr>
+        <w:rFonts w:ascii="Symbol" w:hAnsi="Symbol" w:hint="default"/>
+      </w:rPr>
+    </w:lvl>
+    <w:lvl w:ilvl="1" w:tplc="FFFFFFFF" w:tentative="1">
+      <w:start w:val="1"/>
+      <w:numFmt w:val="bullet"/>
+      <w:lvlText w:val="o"/>
+      <w:lvlJc w:val="left"/>
+      <w:pPr>
+        <w:ind w:left="1440" w:hanging="360"/>
+      </w:pPr>
+      <w:rPr>
+        <w:rFonts w:ascii="Courier New" w:hAnsi="Courier New" w:cs="Courier New" w:hint="default"/>
+      </w:rPr>
+    </w:lvl>
+    <w:lvl w:ilvl="2" w:tplc="FFFFFFFF" w:tentative="1">
+      <w:start w:val="1"/>
+      <w:numFmt w:val="bullet"/>
+      <w:lvlText w:val=""/>
+      <w:lvlJc w:val="left"/>
+      <w:pPr>
+        <w:ind w:left="2160" w:hanging="360"/>
+      </w:pPr>
+      <w:rPr>
+        <w:rFonts w:ascii="Wingdings" w:hAnsi="Wingdings" w:hint="default"/>
+      </w:rPr>
+    </w:lvl>
+    <w:lvl w:ilvl="3" w:tplc="FFFFFFFF" w:tentative="1">
+      <w:start w:val="1"/>
+      <w:numFmt w:val="bullet"/>
+      <w:lvlText w:val=""/>
+      <w:lvlJc w:val="left"/>
+      <w:pPr>
+        <w:ind w:left="2880" w:hanging="360"/>
+      </w:pPr>
+      <w:rPr>
+        <w:rFonts w:ascii="Symbol" w:hAnsi="Symbol" w:hint="default"/>
+      </w:rPr>
+    </w:lvl>
+    <w:lvl w:ilvl="4" w:tplc="FFFFFFFF" w:tentative="1">
+      <w:start w:val="1"/>
+      <w:numFmt w:val="bullet"/>
+      <w:lvlText w:val="o"/>
+      <w:lvlJc w:val="left"/>
+      <w:pPr>
+        <w:ind w:left="3600" w:hanging="360"/>
+      </w:pPr>
+      <w:rPr>
+        <w:rFonts w:ascii="Courier New" w:hAnsi="Courier New" w:cs="Courier New" w:hint="default"/>
+      </w:rPr>
+    </w:lvl>
+    <w:lvl w:ilvl="5" w:tplc="FFFFFFFF" w:tentative="1">
+      <w:start w:val="1"/>
+      <w:numFmt w:val="bullet"/>
+      <w:lvlText w:val=""/>
+      <w:lvlJc w:val="left"/>
+      <w:pPr>
+        <w:ind w:left="4320" w:hanging="360"/>
+      </w:pPr>
+      <w:rPr>
+        <w:rFonts w:ascii="Wingdings" w:hAnsi="Wingdings" w:hint="default"/>
+      </w:rPr>
+    </w:lvl>
+    <w:lvl w:ilvl="6" w:tplc="FFFFFFFF" w:tentative="1">
+      <w:start w:val="1"/>
+      <w:numFmt w:val="bullet"/>
+      <w:lvlText w:val=""/>
+      <w:lvlJc w:val="left"/>
+      <w:pPr>
+        <w:ind w:left="5040" w:hanging="360"/>
+      </w:pPr>
+      <w:rPr>
+        <w:rFonts w:ascii="Symbol" w:hAnsi="Symbol" w:hint="default"/>
+      </w:rPr>
+    </w:lvl>
+    <w:lvl w:ilvl="7" w:tplc="FFFFFFFF" w:tentative="1">
+      <w:start w:val="1"/>
+      <w:numFmt w:val="bullet"/>
+      <w:lvlText w:val="o"/>
+      <w:lvlJc w:val="left"/>
+      <w:pPr>
+        <w:ind w:left="5760" w:hanging="360"/>
+      </w:pPr>
+      <w:rPr>
+        <w:rFonts w:ascii="Courier New" w:hAnsi="Courier New" w:cs="Courier New" w:hint="default"/>
+      </w:rPr>
+    </w:lvl>
+    <w:lvl w:ilvl="8" w:tplc="FFFFFFFF" w:tentative="1">
+      <w:start w:val="1"/>
+      <w:numFmt w:val="bullet"/>
+      <w:lvlText w:val=""/>
+      <w:lvlJc w:val="left"/>
+      <w:pPr>
+        <w:ind w:left="6480" w:hanging="360"/>
+      </w:pPr>
+      <w:rPr>
+        <w:rFonts w:ascii="Wingdings" w:hAnsi="Wingdings" w:hint="default"/>
+      </w:rPr>
+    </w:lvl>
+  </w:abstractNum>
+  <w:abstractNum w:abstractNumId="51" w15:restartNumberingAfterBreak="0">
     <w:nsid w:val="747E5F9E"/>
     <w:multiLevelType w:val="hybridMultilevel"/>
     <w:tmpl w:val="E3DAE6B8"/>
@@ -20892,7 +23840,7 @@
       </w:pPr>
     </w:lvl>
   </w:abstractNum>
-  <w:abstractNum w:abstractNumId="34" w15:restartNumberingAfterBreak="0">
+  <w:abstractNum w:abstractNumId="52" w15:restartNumberingAfterBreak="0">
     <w:nsid w:val="74D43DFC"/>
     <w:multiLevelType w:val="hybridMultilevel"/>
     <w:tmpl w:val="5F98AE22"/>
@@ -21005,7 +23953,7 @@
       </w:rPr>
     </w:lvl>
   </w:abstractNum>
-  <w:abstractNum w:abstractNumId="35" w15:restartNumberingAfterBreak="0">
+  <w:abstractNum w:abstractNumId="53" w15:restartNumberingAfterBreak="0">
     <w:nsid w:val="750C148A"/>
     <w:multiLevelType w:val="hybridMultilevel"/>
     <w:tmpl w:val="EE6A05F8"/>
@@ -21118,7 +24066,120 @@
       </w:rPr>
     </w:lvl>
   </w:abstractNum>
-  <w:abstractNum w:abstractNumId="36" w15:restartNumberingAfterBreak="0">
+  <w:abstractNum w:abstractNumId="54" w15:restartNumberingAfterBreak="0">
+    <w:nsid w:val="78094FB3"/>
+    <w:multiLevelType w:val="hybridMultilevel"/>
+    <w:tmpl w:val="B9601318"/>
+    <w:lvl w:ilvl="0" w:tplc="04090001">
+      <w:start w:val="1"/>
+      <w:numFmt w:val="bullet"/>
+      <w:lvlText w:val=""/>
+      <w:lvlJc w:val="left"/>
+      <w:pPr>
+        <w:ind w:left="720" w:hanging="360"/>
+      </w:pPr>
+      <w:rPr>
+        <w:rFonts w:ascii="Symbol" w:hAnsi="Symbol" w:hint="default"/>
+      </w:rPr>
+    </w:lvl>
+    <w:lvl w:ilvl="1" w:tplc="FFFFFFFF" w:tentative="1">
+      <w:start w:val="1"/>
+      <w:numFmt w:val="bullet"/>
+      <w:lvlText w:val="o"/>
+      <w:lvlJc w:val="left"/>
+      <w:pPr>
+        <w:ind w:left="1440" w:hanging="360"/>
+      </w:pPr>
+      <w:rPr>
+        <w:rFonts w:ascii="Courier New" w:hAnsi="Courier New" w:cs="Courier New" w:hint="default"/>
+      </w:rPr>
+    </w:lvl>
+    <w:lvl w:ilvl="2" w:tplc="FFFFFFFF" w:tentative="1">
+      <w:start w:val="1"/>
+      <w:numFmt w:val="bullet"/>
+      <w:lvlText w:val=""/>
+      <w:lvlJc w:val="left"/>
+      <w:pPr>
+        <w:ind w:left="2160" w:hanging="360"/>
+      </w:pPr>
+      <w:rPr>
+        <w:rFonts w:ascii="Wingdings" w:hAnsi="Wingdings" w:hint="default"/>
+      </w:rPr>
+    </w:lvl>
+    <w:lvl w:ilvl="3" w:tplc="FFFFFFFF" w:tentative="1">
+      <w:start w:val="1"/>
+      <w:numFmt w:val="bullet"/>
+      <w:lvlText w:val=""/>
+      <w:lvlJc w:val="left"/>
+      <w:pPr>
+        <w:ind w:left="2880" w:hanging="360"/>
+      </w:pPr>
+      <w:rPr>
+        <w:rFonts w:ascii="Symbol" w:hAnsi="Symbol" w:hint="default"/>
+      </w:rPr>
+    </w:lvl>
+    <w:lvl w:ilvl="4" w:tplc="FFFFFFFF" w:tentative="1">
+      <w:start w:val="1"/>
+      <w:numFmt w:val="bullet"/>
+      <w:lvlText w:val="o"/>
+      <w:lvlJc w:val="left"/>
+      <w:pPr>
+        <w:ind w:left="3600" w:hanging="360"/>
+      </w:pPr>
+      <w:rPr>
+        <w:rFonts w:ascii="Courier New" w:hAnsi="Courier New" w:cs="Courier New" w:hint="default"/>
+      </w:rPr>
+    </w:lvl>
+    <w:lvl w:ilvl="5" w:tplc="FFFFFFFF" w:tentative="1">
+      <w:start w:val="1"/>
+      <w:numFmt w:val="bullet"/>
+      <w:lvlText w:val=""/>
+      <w:lvlJc w:val="left"/>
+      <w:pPr>
+        <w:ind w:left="4320" w:hanging="360"/>
+      </w:pPr>
+      <w:rPr>
+        <w:rFonts w:ascii="Wingdings" w:hAnsi="Wingdings" w:hint="default"/>
+      </w:rPr>
+    </w:lvl>
+    <w:lvl w:ilvl="6" w:tplc="FFFFFFFF" w:tentative="1">
+      <w:start w:val="1"/>
+      <w:numFmt w:val="bullet"/>
+      <w:lvlText w:val=""/>
+      <w:lvlJc w:val="left"/>
+      <w:pPr>
+        <w:ind w:left="5040" w:hanging="360"/>
+      </w:pPr>
+      <w:rPr>
+        <w:rFonts w:ascii="Symbol" w:hAnsi="Symbol" w:hint="default"/>
+      </w:rPr>
+    </w:lvl>
+    <w:lvl w:ilvl="7" w:tplc="FFFFFFFF" w:tentative="1">
+      <w:start w:val="1"/>
+      <w:numFmt w:val="bullet"/>
+      <w:lvlText w:val="o"/>
+      <w:lvlJc w:val="left"/>
+      <w:pPr>
+        <w:ind w:left="5760" w:hanging="360"/>
+      </w:pPr>
+      <w:rPr>
+        <w:rFonts w:ascii="Courier New" w:hAnsi="Courier New" w:cs="Courier New" w:hint="default"/>
+      </w:rPr>
+    </w:lvl>
+    <w:lvl w:ilvl="8" w:tplc="FFFFFFFF" w:tentative="1">
+      <w:start w:val="1"/>
+      <w:numFmt w:val="bullet"/>
+      <w:lvlText w:val=""/>
+      <w:lvlJc w:val="left"/>
+      <w:pPr>
+        <w:ind w:left="6480" w:hanging="360"/>
+      </w:pPr>
+      <w:rPr>
+        <w:rFonts w:ascii="Wingdings" w:hAnsi="Wingdings" w:hint="default"/>
+      </w:rPr>
+    </w:lvl>
+  </w:abstractNum>
+  <w:abstractNum w:abstractNumId="55" w15:restartNumberingAfterBreak="0">
     <w:nsid w:val="78C43718"/>
     <w:multiLevelType w:val="hybridMultilevel"/>
     <w:tmpl w:val="9BCC7ED4"/>
@@ -21231,7 +24292,120 @@
       </w:rPr>
     </w:lvl>
   </w:abstractNum>
-  <w:abstractNum w:abstractNumId="37" w15:restartNumberingAfterBreak="0">
+  <w:abstractNum w:abstractNumId="56" w15:restartNumberingAfterBreak="0">
+    <w:nsid w:val="7BD26FCC"/>
+    <w:multiLevelType w:val="hybridMultilevel"/>
+    <w:tmpl w:val="01E03FD0"/>
+    <w:lvl w:ilvl="0" w:tplc="04090001">
+      <w:start w:val="1"/>
+      <w:numFmt w:val="bullet"/>
+      <w:lvlText w:val=""/>
+      <w:lvlJc w:val="left"/>
+      <w:pPr>
+        <w:ind w:left="720" w:hanging="360"/>
+      </w:pPr>
+      <w:rPr>
+        <w:rFonts w:ascii="Symbol" w:hAnsi="Symbol" w:hint="default"/>
+      </w:rPr>
+    </w:lvl>
+    <w:lvl w:ilvl="1" w:tplc="FFFFFFFF" w:tentative="1">
+      <w:start w:val="1"/>
+      <w:numFmt w:val="bullet"/>
+      <w:lvlText w:val="o"/>
+      <w:lvlJc w:val="left"/>
+      <w:pPr>
+        <w:ind w:left="1440" w:hanging="360"/>
+      </w:pPr>
+      <w:rPr>
+        <w:rFonts w:ascii="Courier New" w:hAnsi="Courier New" w:cs="Courier New" w:hint="default"/>
+      </w:rPr>
+    </w:lvl>
+    <w:lvl w:ilvl="2" w:tplc="FFFFFFFF" w:tentative="1">
+      <w:start w:val="1"/>
+      <w:numFmt w:val="bullet"/>
+      <w:lvlText w:val=""/>
+      <w:lvlJc w:val="left"/>
+      <w:pPr>
+        <w:ind w:left="2160" w:hanging="360"/>
+      </w:pPr>
+      <w:rPr>
+        <w:rFonts w:ascii="Wingdings" w:hAnsi="Wingdings" w:hint="default"/>
+      </w:rPr>
+    </w:lvl>
+    <w:lvl w:ilvl="3" w:tplc="FFFFFFFF" w:tentative="1">
+      <w:start w:val="1"/>
+      <w:numFmt w:val="bullet"/>
+      <w:lvlText w:val=""/>
+      <w:lvlJc w:val="left"/>
+      <w:pPr>
+        <w:ind w:left="2880" w:hanging="360"/>
+      </w:pPr>
+      <w:rPr>
+        <w:rFonts w:ascii="Symbol" w:hAnsi="Symbol" w:hint="default"/>
+      </w:rPr>
+    </w:lvl>
+    <w:lvl w:ilvl="4" w:tplc="FFFFFFFF" w:tentative="1">
+      <w:start w:val="1"/>
+      <w:numFmt w:val="bullet"/>
+      <w:lvlText w:val="o"/>
+      <w:lvlJc w:val="left"/>
+      <w:pPr>
+        <w:ind w:left="3600" w:hanging="360"/>
+      </w:pPr>
+      <w:rPr>
+        <w:rFonts w:ascii="Courier New" w:hAnsi="Courier New" w:cs="Courier New" w:hint="default"/>
+      </w:rPr>
+    </w:lvl>
+    <w:lvl w:ilvl="5" w:tplc="FFFFFFFF" w:tentative="1">
+      <w:start w:val="1"/>
+      <w:numFmt w:val="bullet"/>
+      <w:lvlText w:val=""/>
+      <w:lvlJc w:val="left"/>
+      <w:pPr>
+        <w:ind w:left="4320" w:hanging="360"/>
+      </w:pPr>
+      <w:rPr>
+        <w:rFonts w:ascii="Wingdings" w:hAnsi="Wingdings" w:hint="default"/>
+      </w:rPr>
+    </w:lvl>
+    <w:lvl w:ilvl="6" w:tplc="FFFFFFFF" w:tentative="1">
+      <w:start w:val="1"/>
+      <w:numFmt w:val="bullet"/>
+      <w:lvlText w:val=""/>
+      <w:lvlJc w:val="left"/>
+      <w:pPr>
+        <w:ind w:left="5040" w:hanging="360"/>
+      </w:pPr>
+      <w:rPr>
+        <w:rFonts w:ascii="Symbol" w:hAnsi="Symbol" w:hint="default"/>
+      </w:rPr>
+    </w:lvl>
+    <w:lvl w:ilvl="7" w:tplc="FFFFFFFF" w:tentative="1">
+      <w:start w:val="1"/>
+      <w:numFmt w:val="bullet"/>
+      <w:lvlText w:val="o"/>
+      <w:lvlJc w:val="left"/>
+      <w:pPr>
+        <w:ind w:left="5760" w:hanging="360"/>
+      </w:pPr>
+      <w:rPr>
+        <w:rFonts w:ascii="Courier New" w:hAnsi="Courier New" w:cs="Courier New" w:hint="default"/>
+      </w:rPr>
+    </w:lvl>
+    <w:lvl w:ilvl="8" w:tplc="FFFFFFFF" w:tentative="1">
+      <w:start w:val="1"/>
+      <w:numFmt w:val="bullet"/>
+      <w:lvlText w:val=""/>
+      <w:lvlJc w:val="left"/>
+      <w:pPr>
+        <w:ind w:left="6480" w:hanging="360"/>
+      </w:pPr>
+      <w:rPr>
+        <w:rFonts w:ascii="Wingdings" w:hAnsi="Wingdings" w:hint="default"/>
+      </w:rPr>
+    </w:lvl>
+  </w:abstractNum>
+  <w:abstractNum w:abstractNumId="57" w15:restartNumberingAfterBreak="0">
     <w:nsid w:val="7C3D0A56"/>
     <w:multiLevelType w:val="hybridMultilevel"/>
     <w:tmpl w:val="69EABAAC"/>
@@ -21344,7 +24518,7 @@
       </w:rPr>
     </w:lvl>
   </w:abstractNum>
-  <w:abstractNum w:abstractNumId="38" w15:restartNumberingAfterBreak="0">
+  <w:abstractNum w:abstractNumId="58" w15:restartNumberingAfterBreak="0">
     <w:nsid w:val="7FA51F5D"/>
     <w:multiLevelType w:val="hybridMultilevel"/>
     <w:tmpl w:val="CAD04998"/>
@@ -21431,121 +24605,181 @@
     </w:lvl>
   </w:abstractNum>
   <w:num w:numId="1" w16cid:durableId="791826399">
-    <w:abstractNumId w:val="19"/>
+    <w:abstractNumId w:val="34"/>
   </w:num>
   <w:num w:numId="2" w16cid:durableId="867958790">
-    <w:abstractNumId w:val="35"/>
+    <w:abstractNumId w:val="53"/>
   </w:num>
   <w:num w:numId="3" w16cid:durableId="869417295">
+    <w:abstractNumId w:val="25"/>
+  </w:num>
+  <w:num w:numId="4" w16cid:durableId="1112474949">
     <w:abstractNumId w:val="15"/>
   </w:num>
-  <w:num w:numId="4" w16cid:durableId="1112474949">
-    <w:abstractNumId w:val="10"/>
-  </w:num>
   <w:num w:numId="5" w16cid:durableId="1708067384">
-    <w:abstractNumId w:val="11"/>
+    <w:abstractNumId w:val="18"/>
   </w:num>
   <w:num w:numId="6" w16cid:durableId="1297104676">
     <w:abstractNumId w:val="1"/>
   </w:num>
   <w:num w:numId="7" w16cid:durableId="1532184068">
-    <w:abstractNumId w:val="16"/>
+    <w:abstractNumId w:val="27"/>
   </w:num>
   <w:num w:numId="8" w16cid:durableId="1126855716">
-    <w:abstractNumId w:val="26"/>
+    <w:abstractNumId w:val="41"/>
   </w:num>
   <w:num w:numId="9" w16cid:durableId="1184779362">
+    <w:abstractNumId w:val="7"/>
+  </w:num>
+  <w:num w:numId="10" w16cid:durableId="411463690">
+    <w:abstractNumId w:val="35"/>
+  </w:num>
+  <w:num w:numId="11" w16cid:durableId="326370508">
+    <w:abstractNumId w:val="23"/>
+  </w:num>
+  <w:num w:numId="12" w16cid:durableId="569269558">
+    <w:abstractNumId w:val="57"/>
+  </w:num>
+  <w:num w:numId="13" w16cid:durableId="2146115725">
+    <w:abstractNumId w:val="36"/>
+  </w:num>
+  <w:num w:numId="14" w16cid:durableId="873809918">
+    <w:abstractNumId w:val="48"/>
+  </w:num>
+  <w:num w:numId="15" w16cid:durableId="2136097134">
+    <w:abstractNumId w:val="45"/>
+  </w:num>
+  <w:num w:numId="16" w16cid:durableId="1020931191">
     <w:abstractNumId w:val="4"/>
   </w:num>
-  <w:num w:numId="10" w16cid:durableId="411463690">
-    <w:abstractNumId w:val="20"/>
-  </w:num>
-  <w:num w:numId="11" w16cid:durableId="326370508">
-    <w:abstractNumId w:val="14"/>
-  </w:num>
-  <w:num w:numId="12" w16cid:durableId="569269558">
-    <w:abstractNumId w:val="37"/>
-  </w:num>
-  <w:num w:numId="13" w16cid:durableId="2146115725">
-    <w:abstractNumId w:val="21"/>
-  </w:num>
-  <w:num w:numId="14" w16cid:durableId="873809918">
-    <w:abstractNumId w:val="31"/>
-  </w:num>
-  <w:num w:numId="15" w16cid:durableId="2136097134">
-    <w:abstractNumId w:val="29"/>
-  </w:num>
-  <w:num w:numId="16" w16cid:durableId="1020931191">
-    <w:abstractNumId w:val="3"/>
-  </w:num>
   <w:num w:numId="17" w16cid:durableId="649747221">
-    <w:abstractNumId w:val="36"/>
+    <w:abstractNumId w:val="55"/>
   </w:num>
   <w:num w:numId="18" w16cid:durableId="1403871170">
-    <w:abstractNumId w:val="24"/>
+    <w:abstractNumId w:val="39"/>
   </w:num>
   <w:num w:numId="19" w16cid:durableId="1682076264">
-    <w:abstractNumId w:val="9"/>
+    <w:abstractNumId w:val="13"/>
   </w:num>
   <w:num w:numId="20" w16cid:durableId="1885826854">
-    <w:abstractNumId w:val="18"/>
+    <w:abstractNumId w:val="31"/>
   </w:num>
   <w:num w:numId="21" w16cid:durableId="1861505783">
     <w:abstractNumId w:val="0"/>
   </w:num>
   <w:num w:numId="22" w16cid:durableId="2019119370">
-    <w:abstractNumId w:val="13"/>
+    <w:abstractNumId w:val="21"/>
   </w:num>
   <w:num w:numId="23" w16cid:durableId="2139376427">
+    <w:abstractNumId w:val="49"/>
+  </w:num>
+  <w:num w:numId="24" w16cid:durableId="1910194540">
+    <w:abstractNumId w:val="42"/>
+  </w:num>
+  <w:num w:numId="25" w16cid:durableId="388190685">
+    <w:abstractNumId w:val="28"/>
+  </w:num>
+  <w:num w:numId="26" w16cid:durableId="973801391">
+    <w:abstractNumId w:val="51"/>
+  </w:num>
+  <w:num w:numId="27" w16cid:durableId="802232795">
+    <w:abstractNumId w:val="12"/>
+  </w:num>
+  <w:num w:numId="28" w16cid:durableId="869607214">
+    <w:abstractNumId w:val="38"/>
+  </w:num>
+  <w:num w:numId="29" w16cid:durableId="1924339576">
+    <w:abstractNumId w:val="3"/>
+  </w:num>
+  <w:num w:numId="30" w16cid:durableId="679355952">
+    <w:abstractNumId w:val="8"/>
+  </w:num>
+  <w:num w:numId="31" w16cid:durableId="188488916">
+    <w:abstractNumId w:val="10"/>
+  </w:num>
+  <w:num w:numId="32" w16cid:durableId="408894359">
+    <w:abstractNumId w:val="37"/>
+  </w:num>
+  <w:num w:numId="33" w16cid:durableId="2041053205">
+    <w:abstractNumId w:val="43"/>
+  </w:num>
+  <w:num w:numId="34" w16cid:durableId="210506549">
+    <w:abstractNumId w:val="11"/>
+  </w:num>
+  <w:num w:numId="35" w16cid:durableId="2006204772">
+    <w:abstractNumId w:val="19"/>
+  </w:num>
+  <w:num w:numId="36" w16cid:durableId="1512835805">
+    <w:abstractNumId w:val="47"/>
+  </w:num>
+  <w:num w:numId="37" w16cid:durableId="397749002">
+    <w:abstractNumId w:val="40"/>
+  </w:num>
+  <w:num w:numId="38" w16cid:durableId="1617909134">
+    <w:abstractNumId w:val="52"/>
+  </w:num>
+  <w:num w:numId="39" w16cid:durableId="1257441663">
+    <w:abstractNumId w:val="58"/>
+  </w:num>
+  <w:num w:numId="40" w16cid:durableId="61829538">
+    <w:abstractNumId w:val="22"/>
+  </w:num>
+  <w:num w:numId="41" w16cid:durableId="2123912749">
+    <w:abstractNumId w:val="30"/>
+  </w:num>
+  <w:num w:numId="42" w16cid:durableId="1125731678">
+    <w:abstractNumId w:val="29"/>
+  </w:num>
+  <w:num w:numId="43" w16cid:durableId="215707558">
+    <w:abstractNumId w:val="44"/>
+  </w:num>
+  <w:num w:numId="44" w16cid:durableId="1625892935">
+    <w:abstractNumId w:val="17"/>
+  </w:num>
+  <w:num w:numId="45" w16cid:durableId="1959490134">
+    <w:abstractNumId w:val="24"/>
+  </w:num>
+  <w:num w:numId="46" w16cid:durableId="1119951702">
+    <w:abstractNumId w:val="46"/>
+  </w:num>
+  <w:num w:numId="47" w16cid:durableId="1219780216">
+    <w:abstractNumId w:val="54"/>
+  </w:num>
+  <w:num w:numId="48" w16cid:durableId="2028630827">
+    <w:abstractNumId w:val="20"/>
+  </w:num>
+  <w:num w:numId="49" w16cid:durableId="468328773">
     <w:abstractNumId w:val="32"/>
   </w:num>
-  <w:num w:numId="24" w16cid:durableId="1910194540">
-    <w:abstractNumId w:val="27"/>
+  <w:num w:numId="50" w16cid:durableId="689990581">
+    <w:abstractNumId w:val="14"/>
   </w:num>
-  <w:num w:numId="25" w16cid:durableId="388190685">
-    <w:abstractNumId w:val="17"/>
+  <w:num w:numId="51" w16cid:durableId="336931975">
+    <w:abstractNumId w:val="6"/>
   </w:num>
-  <w:num w:numId="26" w16cid:durableId="973801391">
+  <w:num w:numId="52" w16cid:durableId="24449512">
     <w:abstractNumId w:val="33"/>
   </w:num>
-  <w:num w:numId="27" w16cid:durableId="802232795">
-    <w:abstractNumId w:val="8"/>
+  <w:num w:numId="53" w16cid:durableId="646666939">
+    <w:abstractNumId w:val="26"/>
   </w:num>
-  <w:num w:numId="28" w16cid:durableId="869607214">
-    <w:abstractNumId w:val="23"/>
+  <w:num w:numId="54" w16cid:durableId="501891650">
+    <w:abstractNumId w:val="5"/>
   </w:num>
-  <w:num w:numId="29" w16cid:durableId="1924339576">
+  <w:num w:numId="55" w16cid:durableId="421683373">
+    <w:abstractNumId w:val="9"/>
+  </w:num>
+  <w:num w:numId="56" w16cid:durableId="369379197">
+    <w:abstractNumId w:val="16"/>
+  </w:num>
+  <w:num w:numId="57" w16cid:durableId="2090076886">
+    <w:abstractNumId w:val="50"/>
+  </w:num>
+  <w:num w:numId="58" w16cid:durableId="866403915">
     <w:abstractNumId w:val="2"/>
   </w:num>
-  <w:num w:numId="30" w16cid:durableId="679355952">
-    <w:abstractNumId w:val="5"/>
-  </w:num>
-  <w:num w:numId="31" w16cid:durableId="188488916">
-    <w:abstractNumId w:val="6"/>
-  </w:num>
-  <w:num w:numId="32" w16cid:durableId="408894359">
-    <w:abstractNumId w:val="22"/>
-  </w:num>
-  <w:num w:numId="33" w16cid:durableId="2041053205">
-    <w:abstractNumId w:val="28"/>
-  </w:num>
-  <w:num w:numId="34" w16cid:durableId="210506549">
-    <w:abstractNumId w:val="7"/>
-  </w:num>
-  <w:num w:numId="35" w16cid:durableId="2006204772">
-    <w:abstractNumId w:val="12"/>
-  </w:num>
-  <w:num w:numId="36" w16cid:durableId="1512835805">
-    <w:abstractNumId w:val="30"/>
-  </w:num>
-  <w:num w:numId="37" w16cid:durableId="397749002">
-    <w:abstractNumId w:val="25"/>
-  </w:num>
-  <w:num w:numId="38" w16cid:durableId="1617909134">
-    <w:abstractNumId w:val="34"/>
-  </w:num>
-  <w:num w:numId="39" w16cid:durableId="1257441663">
-    <w:abstractNumId w:val="38"/>
+  <w:num w:numId="59" w16cid:durableId="771706100">
+    <w:abstractNumId w:val="56"/>
   </w:num>
 </w:numbering>
 </file>

</xml_diff>